<commit_message>
Actualizacion Documentacion de Modelado
Se actualizo archivo de modelado EAP y se actualizo el documento general
de modelado.
Solo falta unas descripcion de diagramas moviles, a completar en estos
dias
</commit_message>
<xml_diff>
--- a/Proyecto/Documentacion/Planes/GeoP_Proyecto_PlanDeGestionConfiguracion_1.2.1.docx
+++ b/Proyecto/Documentacion/Planes/GeoP_Proyecto_PlanDeGestionConfiguracion_1.2.1.docx
@@ -5702,12 +5702,14 @@
           </wp:inline>
         </w:drawing>
       </w:r>
+      <w:bookmarkStart w:id="24" w:name="_GoBack"/>
+      <w:bookmarkEnd w:id="24"/>
     </w:p>
     <w:p>
       <w:pPr>
         <w:pStyle w:val="Epgrafe"/>
       </w:pPr>
-      <w:bookmarkStart w:id="24" w:name="_Ref279936854"/>
+      <w:bookmarkStart w:id="25" w:name="_Ref279936854"/>
       <w:r>
         <w:t xml:space="preserve">Ilustración </w:t>
       </w:r>
@@ -5735,7 +5737,7 @@
       <w:r>
         <w:t>. Proceso de liberación de líneas base</w:t>
       </w:r>
-      <w:bookmarkEnd w:id="24"/>
+      <w:bookmarkEnd w:id="25"/>
     </w:p>
     <w:p>
       <w:pPr>
@@ -5745,11 +5747,11 @@
           <w:numId w:val="1"/>
         </w:numPr>
       </w:pPr>
-      <w:bookmarkStart w:id="25" w:name="_Toc390892139"/>
+      <w:bookmarkStart w:id="26" w:name="_Toc390892139"/>
       <w:r>
         <w:t>Seguir las peticiones de cambio</w:t>
       </w:r>
-      <w:bookmarkEnd w:id="25"/>
+      <w:bookmarkEnd w:id="26"/>
     </w:p>
     <w:p>
       <w:r>
@@ -5969,7 +5971,7 @@
       <w:pPr>
         <w:pStyle w:val="Epgrafe"/>
       </w:pPr>
-      <w:bookmarkStart w:id="26" w:name="_Ref279951186"/>
+      <w:bookmarkStart w:id="27" w:name="_Ref279951186"/>
       <w:r>
         <w:t xml:space="preserve">Ilustración </w:t>
       </w:r>
@@ -6005,7 +6007,7 @@
         <w:pict w14:anchorId="564F6DE0">
           <v:group id="Grupo 178" o:spid="_x0000_s1026" style="position:absolute;left:0;text-align:left;margin-left:123.45pt;margin-top:-.35pt;width:269.25pt;height:334.7pt;z-index:251660288;mso-position-horizontal-relative:text;mso-position-vertical-relative:text" coordorigin="2758,1670" coordsize="7996,11056" o:gfxdata="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">
             <v:rect id="Rectangle 4" o:spid="_x0000_s1027" style="position:absolute;left:4048;top:2810;width:2161;height:646;visibility:visible" o:gfxdata="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" filled="f" strokeweight="1pt">
-              <v:textbox inset="1pt,1pt,1pt,1pt">
+              <v:textbox style="mso-next-textbox:#Rectangle 4" inset="1pt,1pt,1pt,1pt">
                 <w:txbxContent>
                   <w:p>
                     <w:pPr>
@@ -6027,7 +6029,7 @@
               </v:textbox>
             </v:rect>
             <v:rect id="Rectangle 5" o:spid="_x0000_s1028" style="position:absolute;left:4078;top:4700;width:2056;height:615;visibility:visible" o:gfxdata="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" filled="f" strokeweight="1pt">
-              <v:textbox inset="1pt,1pt,1pt,1pt">
+              <v:textbox style="mso-next-textbox:#Rectangle 5" inset="1pt,1pt,1pt,1pt">
                 <w:txbxContent>
                   <w:p>
                     <w:pPr>
@@ -6049,7 +6051,7 @@
               </v:textbox>
             </v:rect>
             <v:rect id="Rectangle 6" o:spid="_x0000_s1029" style="position:absolute;left:7858;top:4625;width:2094;height:646;visibility:visible" o:gfxdata="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" filled="f" strokeweight="1pt">
-              <v:textbox inset="1pt,1pt,1pt,1pt">
+              <v:textbox style="mso-next-textbox:#Rectangle 6" inset="1pt,1pt,1pt,1pt">
                 <w:txbxContent>
                   <w:p>
                     <w:pPr>
@@ -6072,7 +6074,7 @@
               </v:textbox>
             </v:rect>
             <v:rect id="Rectangle 7" o:spid="_x0000_s1030" style="position:absolute;left:4048;top:6560;width:2161;height:646;visibility:visible" o:gfxdata="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" filled="f" strokeweight="1pt">
-              <v:textbox inset="1pt,1pt,1pt,1pt">
+              <v:textbox style="mso-next-textbox:#Rectangle 7" inset="1pt,1pt,1pt,1pt">
                 <w:txbxContent>
                   <w:p>
                     <w:pPr>
@@ -6094,7 +6096,7 @@
               </v:textbox>
             </v:rect>
             <v:rect id="Rectangle 8" o:spid="_x0000_s1031" style="position:absolute;left:4048;top:8570;width:2161;height:821;visibility:visible" o:gfxdata="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" filled="f" strokeweight="1pt">
-              <v:textbox inset="1pt,1pt,1pt,1pt">
+              <v:textbox style="mso-next-textbox:#Rectangle 8" inset="1pt,1pt,1pt,1pt">
                 <w:txbxContent>
                   <w:p>
                     <w:pPr>
@@ -6116,7 +6118,7 @@
               </v:textbox>
             </v:rect>
             <v:rect id="Rectangle 9" o:spid="_x0000_s1032" style="position:absolute;left:4063;top:10385;width:2161;height:646;visibility:visible" o:gfxdata="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" filled="f" strokeweight="1pt">
-              <v:textbox inset="1pt,1pt,1pt,1pt">
+              <v:textbox style="mso-next-textbox:#Rectangle 9" inset="1pt,1pt,1pt,1pt">
                 <w:txbxContent>
                   <w:p>
                     <w:pPr>
@@ -6138,7 +6140,7 @@
               </v:textbox>
             </v:rect>
             <v:rect id="Rectangle 10" o:spid="_x0000_s1033" style="position:absolute;left:4048;top:12080;width:2191;height:646;visibility:visible" o:gfxdata="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" filled="f" strokeweight="1pt">
-              <v:textbox inset="1pt,1pt,1pt,1pt">
+              <v:textbox style="mso-next-textbox:#Rectangle 10" inset="1pt,1pt,1pt,1pt">
                 <w:txbxContent>
                   <w:p>
                     <w:pPr>
@@ -6205,7 +6207,7 @@
               <v:stroke startarrowwidth="wide" startarrowlength="short" endarrow="block" endarrowwidth="wide" endarrowlength="short"/>
             </v:line>
             <v:rect id="Rectangle 36" o:spid="_x0000_s1050" style="position:absolute;left:8593;top:8600;width:2161;height:646;visibility:visible" o:gfxdata="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" filled="f" strokeweight="1pt">
-              <v:textbox inset="1pt,1pt,1pt,1pt">
+              <v:textbox style="mso-next-textbox:#Rectangle 36" inset="1pt,1pt,1pt,1pt">
                 <w:txbxContent>
                   <w:p>
                     <w:pPr>
@@ -6246,7 +6248,7 @@
           </v:group>
         </w:pict>
       </w:r>
-      <w:bookmarkEnd w:id="26"/>
+      <w:bookmarkEnd w:id="27"/>
     </w:p>
     <w:p>
       <w:pPr>
@@ -6256,14 +6258,14 @@
           <w:numId w:val="1"/>
         </w:numPr>
       </w:pPr>
-      <w:bookmarkStart w:id="27" w:name="_Toc390892140"/>
+      <w:bookmarkStart w:id="28" w:name="_Toc390892140"/>
       <w:r>
         <w:t>Controlar</w:t>
       </w:r>
       <w:r>
         <w:t xml:space="preserve"> los elementos de configuración</w:t>
       </w:r>
-      <w:bookmarkEnd w:id="27"/>
+      <w:bookmarkEnd w:id="28"/>
     </w:p>
     <w:p>
       <w:r>
@@ -6465,7 +6467,7 @@
           <w:numId w:val="1"/>
         </w:numPr>
       </w:pPr>
-      <w:bookmarkStart w:id="28" w:name="_Toc390892141"/>
+      <w:bookmarkStart w:id="29" w:name="_Toc390892141"/>
       <w:r>
         <w:t>Realizar</w:t>
       </w:r>
@@ -6478,9 +6480,9 @@
       <w:r>
         <w:t>guración</w:t>
       </w:r>
-      <w:bookmarkStart w:id="29" w:name="id.1771b4507d84"/>
-      <w:bookmarkEnd w:id="28"/>
+      <w:bookmarkStart w:id="30" w:name="id.1771b4507d84"/>
       <w:bookmarkEnd w:id="29"/>
+      <w:bookmarkEnd w:id="30"/>
     </w:p>
     <w:p>
       <w:r>
@@ -6542,8 +6544,6 @@
       <w:r>
         <w:t>2014: Corresponde al Sprint 5 según calendarización.</w:t>
       </w:r>
-      <w:bookmarkStart w:id="30" w:name="_GoBack"/>
-      <w:bookmarkEnd w:id="30"/>
     </w:p>
     <w:p>
       <w:pPr>
@@ -7020,7 +7020,7 @@
           <w:rPr>
             <w:noProof/>
           </w:rPr>
-          <w:t>10</w:t>
+          <w:t>7</w:t>
         </w:r>
         <w:r>
           <w:rPr>
@@ -12170,6 +12170,7 @@
     <w:rsidRoot w:val="007966F0"/>
     <w:rsid w:val="00095948"/>
     <w:rsid w:val="000A7699"/>
+    <w:rsid w:val="000B4FA0"/>
     <w:rsid w:val="0017219F"/>
     <w:rsid w:val="001C627A"/>
     <w:rsid w:val="00254209"/>
@@ -12929,7 +12930,7 @@
 </file>
 
 <file path=customXml/itemProps2.xml><?xml version="1.0" encoding="utf-8"?>
-<ds:datastoreItem xmlns:ds="http://schemas.openxmlformats.org/officeDocument/2006/customXml" ds:itemID="{E342F222-AD4A-4099-9833-C64BB667BA53}">
+<ds:datastoreItem xmlns:ds="http://schemas.openxmlformats.org/officeDocument/2006/customXml" ds:itemID="{F71A6962-9A91-4E7D-A91B-E5062E4D362A}">
   <ds:schemaRefs>
     <ds:schemaRef ds:uri="http://schemas.openxmlformats.org/officeDocument/2006/bibliography"/>
   </ds:schemaRefs>

</xml_diff>

<commit_message>
Movil y Plan de Gestion de Configuracion
Falta funcionalidad movil que esta noche lo hago
</commit_message>
<xml_diff>
--- a/Proyecto/Documentacion/Planes/GeoP_Proyecto_PlanDeGestionConfiguracion_1.2.1.docx
+++ b/Proyecto/Documentacion/Planes/GeoP_Proyecto_PlanDeGestionConfiguracion_1.2.1.docx
@@ -1,6 +1,6 @@
 
 <file path=word/document.xml><?xml version="1.0" encoding="utf-8"?>
-<w:document xmlns:ve="http://schemas.openxmlformats.org/markup-compatibility/2006" xmlns:o="urn:schemas-microsoft-com:office:office" xmlns:r="http://schemas.openxmlformats.org/officeDocument/2006/relationships" xmlns:m="http://schemas.openxmlformats.org/officeDocument/2006/math" xmlns:v="urn:schemas-microsoft-com:vml" xmlns:wp="http://schemas.openxmlformats.org/drawingml/2006/wordprocessingDrawing" xmlns:w10="urn:schemas-microsoft-com:office:word" xmlns:w="http://schemas.openxmlformats.org/wordprocessingml/2006/main" xmlns:wne="http://schemas.microsoft.com/office/word/2006/wordml">
+<w:document xmlns:wpc="http://schemas.microsoft.com/office/word/2010/wordprocessingCanvas" xmlns:mc="http://schemas.openxmlformats.org/markup-compatibility/2006" xmlns:o="urn:schemas-microsoft-com:office:office" xmlns:r="http://schemas.openxmlformats.org/officeDocument/2006/relationships" xmlns:m="http://schemas.openxmlformats.org/officeDocument/2006/math" xmlns:v="urn:schemas-microsoft-com:vml" xmlns:wp14="http://schemas.microsoft.com/office/word/2010/wordprocessingDrawing" xmlns:wp="http://schemas.openxmlformats.org/drawingml/2006/wordprocessingDrawing" xmlns:w10="urn:schemas-microsoft-com:office:word" xmlns:w="http://schemas.openxmlformats.org/wordprocessingml/2006/main" xmlns:w14="http://schemas.microsoft.com/office/word/2010/wordml" xmlns:wpg="http://schemas.microsoft.com/office/word/2010/wordprocessingGroup" xmlns:wpi="http://schemas.microsoft.com/office/word/2010/wordprocessingInk" xmlns:wne="http://schemas.microsoft.com/office/word/2006/wordml" xmlns:wps="http://schemas.microsoft.com/office/word/2010/wordprocessingShape" mc:Ignorable="w14 wp14">
   <w:body>
     <w:tbl>
       <w:tblPr>
@@ -12,7 +12,7 @@
           <w:bottom w:w="216" w:type="dxa"/>
           <w:right w:w="216" w:type="dxa"/>
         </w:tblCellMar>
-        <w:tblLook w:val="04A0"/>
+        <w:tblLook w:val="04A0" w:firstRow="1" w:lastRow="0" w:firstColumn="1" w:lastColumn="0" w:noHBand="0" w:noVBand="1"/>
       </w:tblPr>
       <w:tblGrid>
         <w:gridCol w:w="5178"/>
@@ -103,6 +103,7 @@
                 <w:dataBinding w:prefixMappings="xmlns:ns0='http://schemas.openxmlformats.org/package/2006/metadata/core-properties' xmlns:ns1='http://purl.org/dc/elements/1.1/'" w:xpath="/ns0:coreProperties[1]/ns1:title[1]" w:storeItemID="{6C3C8BC8-F283-45AE-878A-BAB7291924A1}"/>
                 <w:text/>
               </w:sdtPr>
+              <w:sdtEndPr/>
               <w:sdtContent>
                 <w:r>
                   <w:rPr>
@@ -136,6 +137,7 @@
                 <w:calendar w:val="gregorian"/>
               </w:date>
             </w:sdtPr>
+            <w:sdtEndPr/>
             <w:sdtContent>
               <w:p>
                 <w:pPr>
@@ -193,12 +195,49 @@
           <w:dataBinding w:prefixMappings="xmlns:ns0='http://schemas.microsoft.com/office/2006/coverPageProps'" w:xpath="/ns0:CoverPageProperties[1]/ns0:Abstract[1]" w:storeItemID="{55AF091B-3C7A-41E3-B477-F2FDAA23CFDA}"/>
           <w:text/>
         </w:sdtPr>
+        <w:sdtEndPr/>
         <w:sdtContent>
           <w:r>
             <w:rPr>
               <w:lang w:val="es-AR"/>
             </w:rPr>
-            <w:t xml:space="preserve"> El documento describe el Plan de gestión de la configuración que se seguirá en el desarrollo del producto Geo Parking.</w:t>
+            <w:t xml:space="preserve"> El </w:t>
+          </w:r>
+          <w:r>
+            <w:rPr>
+              <w:lang w:val="es-AR"/>
+            </w:rPr>
+            <w:t xml:space="preserve">presente </w:t>
+          </w:r>
+          <w:r>
+            <w:rPr>
+              <w:lang w:val="es-AR"/>
+            </w:rPr>
+            <w:t xml:space="preserve">documento </w:t>
+          </w:r>
+          <w:r>
+            <w:rPr>
+              <w:lang w:val="es-AR"/>
+            </w:rPr>
+            <w:t>tiene como objetivo describir</w:t>
+          </w:r>
+          <w:r>
+            <w:rPr>
+              <w:lang w:val="es-AR"/>
+            </w:rPr>
+            <w:t xml:space="preserve"> el </w:t>
+          </w:r>
+          <w:r>
+            <w:rPr>
+              <w:lang w:val="es-AR"/>
+            </w:rPr>
+            <w:t>p</w:t>
+          </w:r>
+          <w:r>
+            <w:rPr>
+              <w:lang w:val="es-AR"/>
+            </w:rPr>
+            <w:t>lan de gestión de configuración que se seguirá en el desarrollo del producto Geo Parking.</w:t>
           </w:r>
         </w:sdtContent>
       </w:sdt>
@@ -224,7 +263,7 @@
       </w:r>
       <w:bookmarkStart w:id="0" w:name="_Toc279947222"/>
       <w:bookmarkStart w:id="1" w:name="_Toc280053636"/>
-      <w:bookmarkStart w:id="2" w:name="_Toc390892122"/>
+      <w:bookmarkStart w:id="2" w:name="_Toc410761920"/>
       <w:r>
         <w:rPr>
           <w:color w:val="0070C0"/>
@@ -253,7 +292,7 @@
       </w:pPr>
       <w:bookmarkStart w:id="3" w:name="_Toc279947223"/>
       <w:bookmarkStart w:id="4" w:name="_Toc280053637"/>
-      <w:bookmarkStart w:id="5" w:name="_Toc390892123"/>
+      <w:bookmarkStart w:id="5" w:name="_Toc410761921"/>
       <w:r>
         <w:rPr>
           <w:color w:val="0070C0"/>
@@ -276,7 +315,7 @@
           <w:insideH w:val="single" w:sz="8" w:space="0" w:color="548DD4" w:themeColor="text2" w:themeTint="99"/>
           <w:insideV w:val="single" w:sz="8" w:space="0" w:color="548DD4" w:themeColor="text2" w:themeTint="99"/>
         </w:tblBorders>
-        <w:tblLook w:val="04A0"/>
+        <w:tblLook w:val="04A0" w:firstRow="1" w:lastRow="0" w:firstColumn="1" w:lastColumn="0" w:noHBand="0" w:noVBand="1"/>
       </w:tblPr>
       <w:tblGrid>
         <w:gridCol w:w="1809"/>
@@ -284,12 +323,12 @@
       </w:tblGrid>
       <w:tr>
         <w:trPr>
-          <w:cnfStyle w:val="100000000000"/>
+          <w:cnfStyle w:val="100000000000" w:firstRow="1" w:lastRow="0" w:firstColumn="0" w:lastColumn="0" w:oddVBand="0" w:evenVBand="0" w:oddHBand="0" w:evenHBand="0" w:firstRowFirstColumn="0" w:firstRowLastColumn="0" w:lastRowFirstColumn="0" w:lastRowLastColumn="0"/>
           <w:trHeight w:val="481"/>
         </w:trPr>
         <w:tc>
           <w:tcPr>
-            <w:cnfStyle w:val="001000000000"/>
+            <w:cnfStyle w:val="001000000000" w:firstRow="0" w:lastRow="0" w:firstColumn="1" w:lastColumn="0" w:oddVBand="0" w:evenVBand="0" w:oddHBand="0" w:evenHBand="0" w:firstRowFirstColumn="0" w:firstRowLastColumn="0" w:lastRowFirstColumn="0" w:lastRowLastColumn="0"/>
             <w:tcW w:w="1809" w:type="dxa"/>
             <w:shd w:val="clear" w:color="auto" w:fill="8DB3E2" w:themeFill="text2" w:themeFillTint="66"/>
           </w:tcPr>
@@ -316,7 +355,7 @@
           </w:tcPr>
           <w:p>
             <w:pPr>
-              <w:cnfStyle w:val="100000000000"/>
+              <w:cnfStyle w:val="100000000000" w:firstRow="1" w:lastRow="0" w:firstColumn="0" w:lastColumn="0" w:oddVBand="0" w:evenVBand="0" w:oddHBand="0" w:evenHBand="0" w:firstRowFirstColumn="0" w:firstRowLastColumn="0" w:lastRowFirstColumn="0" w:lastRowLastColumn="0"/>
             </w:pPr>
             <w:sdt>
               <w:sdtPr>
@@ -325,6 +364,7 @@
                 <w:dataBinding w:prefixMappings="xmlns:ns0='http://schemas.openxmlformats.org/package/2006/metadata/core-properties' xmlns:ns1='http://purl.org/dc/elements/1.1/'" w:xpath="/ns0:coreProperties[1]/ns1:title[1]" w:storeItemID="{6C3C8BC8-F283-45AE-878A-BAB7291924A1}"/>
                 <w:text/>
               </w:sdtPr>
+              <w:sdtEndPr/>
               <w:sdtContent>
                 <w:r>
                   <w:rPr>
@@ -339,12 +379,12 @@
       </w:tr>
       <w:tr>
         <w:trPr>
-          <w:cnfStyle w:val="000000100000"/>
+          <w:cnfStyle w:val="000000100000" w:firstRow="0" w:lastRow="0" w:firstColumn="0" w:lastColumn="0" w:oddVBand="0" w:evenVBand="0" w:oddHBand="1" w:evenHBand="0" w:firstRowFirstColumn="0" w:firstRowLastColumn="0" w:lastRowFirstColumn="0" w:lastRowLastColumn="0"/>
           <w:trHeight w:val="469"/>
         </w:trPr>
         <w:tc>
           <w:tcPr>
-            <w:cnfStyle w:val="001000000000"/>
+            <w:cnfStyle w:val="001000000000" w:firstRow="0" w:lastRow="0" w:firstColumn="1" w:lastColumn="0" w:oddVBand="0" w:evenVBand="0" w:oddHBand="0" w:evenHBand="0" w:firstRowFirstColumn="0" w:firstRowLastColumn="0" w:lastRowFirstColumn="0" w:lastRowLastColumn="0"/>
             <w:tcW w:w="1809" w:type="dxa"/>
           </w:tcPr>
           <w:p>
@@ -359,7 +399,7 @@
           </w:tcPr>
           <w:p>
             <w:pPr>
-              <w:cnfStyle w:val="000000100000"/>
+              <w:cnfStyle w:val="000000100000" w:firstRow="0" w:lastRow="0" w:firstColumn="0" w:lastColumn="0" w:oddVBand="0" w:evenVBand="0" w:oddHBand="1" w:evenHBand="0" w:firstRowFirstColumn="0" w:firstRowLastColumn="0" w:lastRowFirstColumn="0" w:lastRowLastColumn="0"/>
             </w:pPr>
             <w:r>
               <w:t>GeoP_</w:t>
@@ -379,7 +419,7 @@
         </w:trPr>
         <w:tc>
           <w:tcPr>
-            <w:cnfStyle w:val="001000000000"/>
+            <w:cnfStyle w:val="001000000000" w:firstRow="0" w:lastRow="0" w:firstColumn="1" w:lastColumn="0" w:oddVBand="0" w:evenVBand="0" w:oddHBand="0" w:evenHBand="0" w:firstRowFirstColumn="0" w:firstRowLastColumn="0" w:lastRowFirstColumn="0" w:lastRowLastColumn="0"/>
             <w:tcW w:w="1809" w:type="dxa"/>
           </w:tcPr>
           <w:p>
@@ -401,7 +441,7 @@
           <w:p>
             <w:pPr>
               <w:spacing w:before="0" w:after="0"/>
-              <w:cnfStyle w:val="000000000000"/>
+              <w:cnfStyle w:val="000000000000" w:firstRow="0" w:lastRow="0" w:firstColumn="0" w:lastColumn="0" w:oddVBand="0" w:evenVBand="0" w:oddHBand="0" w:evenHBand="0" w:firstRowFirstColumn="0" w:firstRowLastColumn="0" w:lastRowFirstColumn="0" w:lastRowLastColumn="0"/>
             </w:pPr>
             <w:r>
               <w:t>Ezequiel Bär Coch</w:t>
@@ -411,12 +451,12 @@
       </w:tr>
       <w:tr>
         <w:trPr>
-          <w:cnfStyle w:val="000000100000"/>
+          <w:cnfStyle w:val="000000100000" w:firstRow="0" w:lastRow="0" w:firstColumn="0" w:lastColumn="0" w:oddVBand="0" w:evenVBand="0" w:oddHBand="1" w:evenHBand="0" w:firstRowFirstColumn="0" w:firstRowLastColumn="0" w:lastRowFirstColumn="0" w:lastRowLastColumn="0"/>
           <w:trHeight w:val="469"/>
         </w:trPr>
         <w:tc>
           <w:tcPr>
-            <w:cnfStyle w:val="001000000000"/>
+            <w:cnfStyle w:val="001000000000" w:firstRow="0" w:lastRow="0" w:firstColumn="1" w:lastColumn="0" w:oddVBand="0" w:evenVBand="0" w:oddHBand="0" w:evenHBand="0" w:firstRowFirstColumn="0" w:firstRowLastColumn="0" w:lastRowFirstColumn="0" w:lastRowLastColumn="0"/>
             <w:tcW w:w="1809" w:type="dxa"/>
           </w:tcPr>
           <w:p>
@@ -431,7 +471,7 @@
           </w:tcPr>
           <w:p>
             <w:pPr>
-              <w:cnfStyle w:val="000000100000"/>
+              <w:cnfStyle w:val="000000100000" w:firstRow="0" w:lastRow="0" w:firstColumn="0" w:lastColumn="0" w:oddVBand="0" w:evenVBand="0" w:oddHBand="1" w:evenHBand="0" w:firstRowFirstColumn="0" w:firstRowLastColumn="0" w:lastRowFirstColumn="0" w:lastRowLastColumn="0"/>
             </w:pPr>
             <w:r>
               <w:t>29/05/2014</w:t>
@@ -462,7 +502,7 @@
       </w:pPr>
       <w:bookmarkStart w:id="6" w:name="_Toc279947224"/>
       <w:bookmarkStart w:id="7" w:name="_Toc280053638"/>
-      <w:bookmarkStart w:id="8" w:name="_Toc390892124"/>
+      <w:bookmarkStart w:id="8" w:name="_Toc410761922"/>
       <w:r>
         <w:rPr>
           <w:color w:val="0070C0"/>
@@ -487,7 +527,7 @@
           <w:insideV w:val="single" w:sz="8" w:space="0" w:color="548DD4" w:themeColor="text2" w:themeTint="99"/>
         </w:tblBorders>
         <w:tblLayout w:type="fixed"/>
-        <w:tblLook w:val="04A0"/>
+        <w:tblLook w:val="04A0" w:firstRow="1" w:lastRow="0" w:firstColumn="1" w:lastColumn="0" w:noHBand="0" w:noVBand="1"/>
       </w:tblPr>
       <w:tblGrid>
         <w:gridCol w:w="1819"/>
@@ -498,12 +538,12 @@
       </w:tblGrid>
       <w:tr>
         <w:trPr>
-          <w:cnfStyle w:val="100000000000"/>
+          <w:cnfStyle w:val="100000000000" w:firstRow="1" w:lastRow="0" w:firstColumn="0" w:lastColumn="0" w:oddVBand="0" w:evenVBand="0" w:oddHBand="0" w:evenHBand="0" w:firstRowFirstColumn="0" w:firstRowLastColumn="0" w:lastRowFirstColumn="0" w:lastRowLastColumn="0"/>
           <w:jc w:val="center"/>
         </w:trPr>
         <w:tc>
           <w:tcPr>
-            <w:cnfStyle w:val="001000000000"/>
+            <w:cnfStyle w:val="001000000000" w:firstRow="0" w:lastRow="0" w:firstColumn="1" w:lastColumn="0" w:oddVBand="0" w:evenVBand="0" w:oddHBand="0" w:evenHBand="0" w:firstRowFirstColumn="0" w:firstRowLastColumn="0" w:lastRowFirstColumn="0" w:lastRowLastColumn="0"/>
             <w:tcW w:w="1819" w:type="dxa"/>
             <w:shd w:val="clear" w:color="auto" w:fill="8DB3E2" w:themeFill="text2" w:themeFillTint="66"/>
           </w:tcPr>
@@ -530,7 +570,7 @@
           </w:tcPr>
           <w:p>
             <w:pPr>
-              <w:cnfStyle w:val="100000000000"/>
+              <w:cnfStyle w:val="100000000000" w:firstRow="1" w:lastRow="0" w:firstColumn="0" w:lastColumn="0" w:oddVBand="0" w:evenVBand="0" w:oddHBand="0" w:evenHBand="0" w:firstRowFirstColumn="0" w:firstRowLastColumn="0" w:lastRowFirstColumn="0" w:lastRowLastColumn="0"/>
               <w:rPr>
                 <w:b w:val="0"/>
                 <w:sz w:val="24"/>
@@ -552,7 +592,7 @@
           </w:tcPr>
           <w:p>
             <w:pPr>
-              <w:cnfStyle w:val="100000000000"/>
+              <w:cnfStyle w:val="100000000000" w:firstRow="1" w:lastRow="0" w:firstColumn="0" w:lastColumn="0" w:oddVBand="0" w:evenVBand="0" w:oddHBand="0" w:evenHBand="0" w:firstRowFirstColumn="0" w:firstRowLastColumn="0" w:lastRowFirstColumn="0" w:lastRowLastColumn="0"/>
               <w:rPr>
                 <w:b w:val="0"/>
                 <w:sz w:val="24"/>
@@ -574,7 +614,7 @@
           </w:tcPr>
           <w:p>
             <w:pPr>
-              <w:cnfStyle w:val="100000000000"/>
+              <w:cnfStyle w:val="100000000000" w:firstRow="1" w:lastRow="0" w:firstColumn="0" w:lastColumn="0" w:oddVBand="0" w:evenVBand="0" w:oddHBand="0" w:evenHBand="0" w:firstRowFirstColumn="0" w:firstRowLastColumn="0" w:lastRowFirstColumn="0" w:lastRowLastColumn="0"/>
               <w:rPr>
                 <w:b w:val="0"/>
                 <w:sz w:val="24"/>
@@ -596,7 +636,7 @@
           </w:tcPr>
           <w:p>
             <w:pPr>
-              <w:cnfStyle w:val="100000000000"/>
+              <w:cnfStyle w:val="100000000000" w:firstRow="1" w:lastRow="0" w:firstColumn="0" w:lastColumn="0" w:oddVBand="0" w:evenVBand="0" w:oddHBand="0" w:evenHBand="0" w:firstRowFirstColumn="0" w:firstRowLastColumn="0" w:lastRowFirstColumn="0" w:lastRowLastColumn="0"/>
               <w:rPr>
                 <w:b w:val="0"/>
                 <w:sz w:val="24"/>
@@ -614,12 +654,12 @@
       </w:tr>
       <w:tr>
         <w:trPr>
-          <w:cnfStyle w:val="000000100000"/>
+          <w:cnfStyle w:val="000000100000" w:firstRow="0" w:lastRow="0" w:firstColumn="0" w:lastColumn="0" w:oddVBand="0" w:evenVBand="0" w:oddHBand="1" w:evenHBand="0" w:firstRowFirstColumn="0" w:firstRowLastColumn="0" w:lastRowFirstColumn="0" w:lastRowLastColumn="0"/>
           <w:jc w:val="center"/>
         </w:trPr>
         <w:tc>
           <w:tcPr>
-            <w:cnfStyle w:val="001000000000"/>
+            <w:cnfStyle w:val="001000000000" w:firstRow="0" w:lastRow="0" w:firstColumn="1" w:lastColumn="0" w:oddVBand="0" w:evenVBand="0" w:oddHBand="0" w:evenHBand="0" w:firstRowFirstColumn="0" w:firstRowLastColumn="0" w:lastRowFirstColumn="0" w:lastRowLastColumn="0"/>
             <w:tcW w:w="1819" w:type="dxa"/>
           </w:tcPr>
           <w:p>
@@ -634,7 +674,7 @@
           </w:tcPr>
           <w:p>
             <w:pPr>
-              <w:cnfStyle w:val="000000100000"/>
+              <w:cnfStyle w:val="000000100000" w:firstRow="0" w:lastRow="0" w:firstColumn="0" w:lastColumn="0" w:oddVBand="0" w:evenVBand="0" w:oddHBand="1" w:evenHBand="0" w:firstRowFirstColumn="0" w:firstRowLastColumn="0" w:lastRowFirstColumn="0" w:lastRowLastColumn="0"/>
             </w:pPr>
             <w:r>
               <w:t>03/06/2014</w:t>
@@ -647,7 +687,7 @@
           </w:tcPr>
           <w:p>
             <w:pPr>
-              <w:cnfStyle w:val="000000100000"/>
+              <w:cnfStyle w:val="000000100000" w:firstRow="0" w:lastRow="0" w:firstColumn="0" w:lastColumn="0" w:oddVBand="0" w:evenVBand="0" w:oddHBand="1" w:evenHBand="0" w:firstRowFirstColumn="0" w:firstRowLastColumn="0" w:lastRowFirstColumn="0" w:lastRowLastColumn="0"/>
             </w:pPr>
             <w:r>
               <w:t>Aprobado</w:t>
@@ -660,7 +700,7 @@
           </w:tcPr>
           <w:p>
             <w:pPr>
-              <w:cnfStyle w:val="000000100000"/>
+              <w:cnfStyle w:val="000000100000" w:firstRow="0" w:lastRow="0" w:firstColumn="0" w:lastColumn="0" w:oddVBand="0" w:evenVBand="0" w:oddHBand="1" w:evenHBand="0" w:firstRowFirstColumn="0" w:firstRowLastColumn="0" w:lastRowFirstColumn="0" w:lastRowLastColumn="0"/>
             </w:pPr>
             <w:r>
               <w:t>Leonel Romero[Revisador]</w:t>
@@ -673,7 +713,7 @@
           </w:tcPr>
           <w:p>
             <w:pPr>
-              <w:cnfStyle w:val="000000100000"/>
+              <w:cnfStyle w:val="000000100000" w:firstRow="0" w:lastRow="0" w:firstColumn="0" w:lastColumn="0" w:oddVBand="0" w:evenVBand="0" w:oddHBand="1" w:evenHBand="0" w:firstRowFirstColumn="0" w:firstRowLastColumn="0" w:lastRowFirstColumn="0" w:lastRowLastColumn="0"/>
             </w:pPr>
           </w:p>
         </w:tc>
@@ -684,7 +724,7 @@
         </w:trPr>
         <w:tc>
           <w:tcPr>
-            <w:cnfStyle w:val="001000000000"/>
+            <w:cnfStyle w:val="001000000000" w:firstRow="0" w:lastRow="0" w:firstColumn="1" w:lastColumn="0" w:oddVBand="0" w:evenVBand="0" w:oddHBand="0" w:evenHBand="0" w:firstRowFirstColumn="0" w:firstRowLastColumn="0" w:lastRowFirstColumn="0" w:lastRowLastColumn="0"/>
             <w:tcW w:w="1819" w:type="dxa"/>
           </w:tcPr>
           <w:p>
@@ -710,7 +750,7 @@
           </w:tcPr>
           <w:p>
             <w:pPr>
-              <w:cnfStyle w:val="000000000000"/>
+              <w:cnfStyle w:val="000000000000" w:firstRow="0" w:lastRow="0" w:firstColumn="0" w:lastColumn="0" w:oddVBand="0" w:evenVBand="0" w:oddHBand="0" w:evenHBand="0" w:firstRowFirstColumn="0" w:firstRowLastColumn="0" w:lastRowFirstColumn="0" w:lastRowLastColumn="0"/>
             </w:pPr>
             <w:r>
               <w:t>14/06/2014</w:t>
@@ -723,7 +763,7 @@
           </w:tcPr>
           <w:p>
             <w:pPr>
-              <w:cnfStyle w:val="000000000000"/>
+              <w:cnfStyle w:val="000000000000" w:firstRow="0" w:lastRow="0" w:firstColumn="0" w:lastColumn="0" w:oddVBand="0" w:evenVBand="0" w:oddHBand="0" w:evenHBand="0" w:firstRowFirstColumn="0" w:firstRowLastColumn="0" w:lastRowFirstColumn="0" w:lastRowLastColumn="0"/>
             </w:pPr>
             <w:r>
               <w:t>Pendiente de Aprobación</w:t>
@@ -736,7 +776,7 @@
           </w:tcPr>
           <w:p>
             <w:pPr>
-              <w:cnfStyle w:val="000000000000"/>
+              <w:cnfStyle w:val="000000000000" w:firstRow="0" w:lastRow="0" w:firstColumn="0" w:lastColumn="0" w:oddVBand="0" w:evenVBand="0" w:oddHBand="0" w:evenHBand="0" w:firstRowFirstColumn="0" w:firstRowLastColumn="0" w:lastRowFirstColumn="0" w:lastRowLastColumn="0"/>
             </w:pPr>
             <w:r>
               <w:t>Marcos Barrera[Actualizador]</w:t>
@@ -754,7 +794,7 @@
                 <w:ilvl w:val="0"/>
                 <w:numId w:val="26"/>
               </w:numPr>
-              <w:cnfStyle w:val="000000000000"/>
+              <w:cnfStyle w:val="000000000000" w:firstRow="0" w:lastRow="0" w:firstColumn="0" w:lastColumn="0" w:oddVBand="0" w:evenVBand="0" w:oddHBand="0" w:evenHBand="0" w:firstRowFirstColumn="0" w:firstRowLastColumn="0" w:lastRowFirstColumn="0" w:lastRowLastColumn="0"/>
             </w:pPr>
             <w:r>
               <w:t>Se actualiza información de versionado de documentos.</w:t>
@@ -767,7 +807,7 @@
                 <w:ilvl w:val="0"/>
                 <w:numId w:val="26"/>
               </w:numPr>
-              <w:cnfStyle w:val="000000000000"/>
+              <w:cnfStyle w:val="000000000000" w:firstRow="0" w:lastRow="0" w:firstColumn="0" w:lastColumn="0" w:oddVBand="0" w:evenVBand="0" w:oddHBand="0" w:evenHBand="0" w:firstRowFirstColumn="0" w:firstRowLastColumn="0" w:lastRowFirstColumn="0" w:lastRowLastColumn="0"/>
             </w:pPr>
             <w:r>
               <w:t>Se actualiza el sistema de gestión de configuración</w:t>
@@ -783,12 +823,12 @@
       </w:tr>
       <w:tr>
         <w:trPr>
-          <w:cnfStyle w:val="000000100000"/>
+          <w:cnfStyle w:val="000000100000" w:firstRow="0" w:lastRow="0" w:firstColumn="0" w:lastColumn="0" w:oddVBand="0" w:evenVBand="0" w:oddHBand="1" w:evenHBand="0" w:firstRowFirstColumn="0" w:firstRowLastColumn="0" w:lastRowFirstColumn="0" w:lastRowLastColumn="0"/>
           <w:jc w:val="center"/>
         </w:trPr>
         <w:tc>
           <w:tcPr>
-            <w:cnfStyle w:val="001000000000"/>
+            <w:cnfStyle w:val="001000000000" w:firstRow="0" w:lastRow="0" w:firstColumn="1" w:lastColumn="0" w:oddVBand="0" w:evenVBand="0" w:oddHBand="0" w:evenHBand="0" w:firstRowFirstColumn="0" w:firstRowLastColumn="0" w:lastRowFirstColumn="0" w:lastRowLastColumn="0"/>
             <w:tcW w:w="1819" w:type="dxa"/>
           </w:tcPr>
           <w:p>
@@ -806,8 +846,6 @@
               </w:rPr>
               <w:t>1</w:t>
             </w:r>
-            <w:bookmarkStart w:id="9" w:name="_GoBack"/>
-            <w:bookmarkEnd w:id="9"/>
           </w:p>
         </w:tc>
         <w:tc>
@@ -816,7 +854,7 @@
           </w:tcPr>
           <w:p>
             <w:pPr>
-              <w:cnfStyle w:val="000000100000"/>
+              <w:cnfStyle w:val="000000100000" w:firstRow="0" w:lastRow="0" w:firstColumn="0" w:lastColumn="0" w:oddVBand="0" w:evenVBand="0" w:oddHBand="1" w:evenHBand="0" w:firstRowFirstColumn="0" w:firstRowLastColumn="0" w:lastRowFirstColumn="0" w:lastRowLastColumn="0"/>
             </w:pPr>
             <w:r>
               <w:t>19/06/2014</w:t>
@@ -829,7 +867,7 @@
           </w:tcPr>
           <w:p>
             <w:pPr>
-              <w:cnfStyle w:val="000000100000"/>
+              <w:cnfStyle w:val="000000100000" w:firstRow="0" w:lastRow="0" w:firstColumn="0" w:lastColumn="0" w:oddVBand="0" w:evenVBand="0" w:oddHBand="1" w:evenHBand="0" w:firstRowFirstColumn="0" w:firstRowLastColumn="0" w:lastRowFirstColumn="0" w:lastRowLastColumn="0"/>
             </w:pPr>
             <w:r>
               <w:t>Aprobado</w:t>
@@ -842,7 +880,7 @@
           </w:tcPr>
           <w:p>
             <w:pPr>
-              <w:cnfStyle w:val="000000100000"/>
+              <w:cnfStyle w:val="000000100000" w:firstRow="0" w:lastRow="0" w:firstColumn="0" w:lastColumn="0" w:oddVBand="0" w:evenVBand="0" w:oddHBand="1" w:evenHBand="0" w:firstRowFirstColumn="0" w:firstRowLastColumn="0" w:lastRowFirstColumn="0" w:lastRowLastColumn="0"/>
             </w:pPr>
             <w:r>
               <w:t>Leonel Romero[Revisador]</w:t>
@@ -855,8 +893,138 @@
           </w:tcPr>
           <w:p>
             <w:pPr>
-              <w:cnfStyle w:val="000000100000"/>
+              <w:cnfStyle w:val="000000100000" w:firstRow="0" w:lastRow="0" w:firstColumn="0" w:lastColumn="0" w:oddVBand="0" w:evenVBand="0" w:oddHBand="1" w:evenHBand="0" w:firstRowFirstColumn="0" w:firstRowLastColumn="0" w:lastRowFirstColumn="0" w:lastRowLastColumn="0"/>
             </w:pPr>
+          </w:p>
+        </w:tc>
+      </w:tr>
+      <w:tr>
+        <w:trPr>
+          <w:jc w:val="center"/>
+          <w:ins w:id="9" w:author="Ezequiel Bär Coch" w:date="2015-02-03T21:20:00Z"/>
+        </w:trPr>
+        <w:tc>
+          <w:tcPr>
+            <w:cnfStyle w:val="001000000000" w:firstRow="0" w:lastRow="0" w:firstColumn="1" w:lastColumn="0" w:oddVBand="0" w:evenVBand="0" w:oddHBand="0" w:evenHBand="0" w:firstRowFirstColumn="0" w:firstRowLastColumn="0" w:lastRowFirstColumn="0" w:lastRowLastColumn="0"/>
+            <w:tcW w:w="1819" w:type="dxa"/>
+          </w:tcPr>
+          <w:p>
+            <w:pPr>
+              <w:rPr>
+                <w:ins w:id="10" w:author="Ezequiel Bär Coch" w:date="2015-02-03T21:20:00Z"/>
+                <w:lang w:val="es-ES_tradnl"/>
+              </w:rPr>
+            </w:pPr>
+            <w:r>
+              <w:rPr>
+                <w:lang w:val="es-ES_tradnl"/>
+              </w:rPr>
+              <w:t>1.1</w:t>
+            </w:r>
+          </w:p>
+        </w:tc>
+        <w:tc>
+          <w:tcPr>
+            <w:tcW w:w="1701" w:type="dxa"/>
+          </w:tcPr>
+          <w:p>
+            <w:pPr>
+              <w:cnfStyle w:val="000000000000" w:firstRow="0" w:lastRow="0" w:firstColumn="0" w:lastColumn="0" w:oddVBand="0" w:evenVBand="0" w:oddHBand="0" w:evenHBand="0" w:firstRowFirstColumn="0" w:firstRowLastColumn="0" w:lastRowFirstColumn="0" w:lastRowLastColumn="0"/>
+              <w:rPr>
+                <w:ins w:id="11" w:author="Ezequiel Bär Coch" w:date="2015-02-03T21:20:00Z"/>
+                <w:lang w:val="es-ES_tradnl"/>
+              </w:rPr>
+            </w:pPr>
+            <w:r>
+              <w:rPr>
+                <w:lang w:val="es-ES_tradnl"/>
+              </w:rPr>
+              <w:t>03/02/15</w:t>
+            </w:r>
+          </w:p>
+        </w:tc>
+        <w:tc>
+          <w:tcPr>
+            <w:tcW w:w="1417" w:type="dxa"/>
+          </w:tcPr>
+          <w:p>
+            <w:pPr>
+              <w:cnfStyle w:val="000000000000" w:firstRow="0" w:lastRow="0" w:firstColumn="0" w:lastColumn="0" w:oddVBand="0" w:evenVBand="0" w:oddHBand="0" w:evenHBand="0" w:firstRowFirstColumn="0" w:firstRowLastColumn="0" w:lastRowFirstColumn="0" w:lastRowLastColumn="0"/>
+              <w:rPr>
+                <w:ins w:id="12" w:author="Ezequiel Bär Coch" w:date="2015-02-03T21:20:00Z"/>
+                <w:lang w:val="es-ES_tradnl"/>
+              </w:rPr>
+            </w:pPr>
+            <w:r>
+              <w:rPr>
+                <w:lang w:val="es-ES_tradnl"/>
+              </w:rPr>
+              <w:t>Revisado</w:t>
+            </w:r>
+          </w:p>
+        </w:tc>
+        <w:tc>
+          <w:tcPr>
+            <w:tcW w:w="2293" w:type="dxa"/>
+          </w:tcPr>
+          <w:p>
+            <w:pPr>
+              <w:cnfStyle w:val="000000000000" w:firstRow="0" w:lastRow="0" w:firstColumn="0" w:lastColumn="0" w:oddVBand="0" w:evenVBand="0" w:oddHBand="0" w:evenHBand="0" w:firstRowFirstColumn="0" w:firstRowLastColumn="0" w:lastRowFirstColumn="0" w:lastRowLastColumn="0"/>
+              <w:rPr>
+                <w:ins w:id="13" w:author="Ezequiel Bär Coch" w:date="2015-02-03T21:20:00Z"/>
+                <w:lang w:val="es-ES_tradnl"/>
+              </w:rPr>
+            </w:pPr>
+            <w:r>
+              <w:rPr>
+                <w:lang w:val="es-ES_tradnl"/>
+              </w:rPr>
+              <w:t>Ezequiel Bär Coch</w:t>
+            </w:r>
+          </w:p>
+        </w:tc>
+        <w:tc>
+          <w:tcPr>
+            <w:tcW w:w="4394" w:type="dxa"/>
+          </w:tcPr>
+          <w:p>
+            <w:pPr>
+              <w:pStyle w:val="Prrafodelista"/>
+              <w:numPr>
+                <w:ilvl w:val="0"/>
+                <w:numId w:val="29"/>
+              </w:numPr>
+              <w:cnfStyle w:val="000000000000" w:firstRow="0" w:lastRow="0" w:firstColumn="0" w:lastColumn="0" w:oddVBand="0" w:evenVBand="0" w:oddHBand="0" w:evenHBand="0" w:firstRowFirstColumn="0" w:firstRowLastColumn="0" w:lastRowFirstColumn="0" w:lastRowLastColumn="0"/>
+              <w:rPr>
+                <w:lang w:val="es-ES_tradnl"/>
+              </w:rPr>
+            </w:pPr>
+            <w:r>
+              <w:rPr>
+                <w:lang w:val="es-ES_tradnl"/>
+              </w:rPr>
+              <w:t>Se actualiza y modifica la sección de documentos a ser dispuestos bajo el control de gestión de configuración.</w:t>
+            </w:r>
+          </w:p>
+          <w:p>
+            <w:pPr>
+              <w:pStyle w:val="Prrafodelista"/>
+              <w:numPr>
+                <w:ilvl w:val="0"/>
+                <w:numId w:val="29"/>
+              </w:numPr>
+              <w:cnfStyle w:val="000000000000" w:firstRow="0" w:lastRow="0" w:firstColumn="0" w:lastColumn="0" w:oddVBand="0" w:evenVBand="0" w:oddHBand="0" w:evenHBand="0" w:firstRowFirstColumn="0" w:firstRowLastColumn="0" w:lastRowFirstColumn="0" w:lastRowLastColumn="0"/>
+              <w:rPr>
+                <w:ins w:id="14" w:author="Ezequiel Bär Coch" w:date="2015-02-03T21:20:00Z"/>
+                <w:lang w:val="es-ES_tradnl"/>
+              </w:rPr>
+            </w:pPr>
+            <w:r>
+              <w:rPr>
+                <w:lang w:val="es-ES_tradnl"/>
+              </w:rPr>
+              <w:t>Se modifican detalles de redacción y fuentes.</w:t>
+            </w:r>
           </w:p>
         </w:tc>
       </w:tr>
@@ -871,63 +1039,65 @@
           <w:color w:val="auto"/>
           <w:sz w:val="24"/>
           <w:szCs w:val="22"/>
-          <w:lang w:val="en-US"/>
-        </w:rPr>
-      </w:pPr>
-    </w:p>
-    <w:p>
-      <w:pPr>
-        <w:rPr>
-          <w:lang w:val="en-US"/>
-        </w:rPr>
-      </w:pPr>
-    </w:p>
-    <w:p>
-      <w:pPr>
-        <w:rPr>
-          <w:lang w:val="en-US"/>
-        </w:rPr>
-      </w:pPr>
-    </w:p>
-    <w:p>
-      <w:pPr>
-        <w:rPr>
-          <w:lang w:val="en-US"/>
-        </w:rPr>
-      </w:pPr>
-    </w:p>
-    <w:p>
-      <w:pPr>
-        <w:rPr>
-          <w:lang w:val="en-US"/>
-        </w:rPr>
-      </w:pPr>
-    </w:p>
-    <w:p>
-      <w:pPr>
-        <w:rPr>
-          <w:lang w:val="en-US"/>
-        </w:rPr>
-      </w:pPr>
-    </w:p>
-    <w:p>
-      <w:pPr>
-        <w:rPr>
-          <w:lang w:val="en-US"/>
-        </w:rPr>
-      </w:pPr>
-    </w:p>
-    <w:p>
-      <w:pPr>
-        <w:rPr>
-          <w:lang w:val="en-US"/>
-        </w:rPr>
-      </w:pPr>
-    </w:p>
-    <w:p>
-      <w:pPr>
-        <w:rPr>
-          <w:lang w:val="en-US"/>
+          <w:lang w:val="es-AR"/>
+        </w:rPr>
+      </w:pPr>
+      <w:bookmarkStart w:id="15" w:name="_GoBack"/>
+      <w:bookmarkEnd w:id="15"/>
+    </w:p>
+    <w:p>
+      <w:pPr>
+        <w:rPr>
+          <w:lang w:val="es-AR"/>
+        </w:rPr>
+      </w:pPr>
+    </w:p>
+    <w:p>
+      <w:pPr>
+        <w:rPr>
+          <w:lang w:val="es-AR"/>
+        </w:rPr>
+      </w:pPr>
+    </w:p>
+    <w:p>
+      <w:pPr>
+        <w:rPr>
+          <w:lang w:val="es-AR"/>
+        </w:rPr>
+      </w:pPr>
+    </w:p>
+    <w:p>
+      <w:pPr>
+        <w:rPr>
+          <w:lang w:val="es-AR"/>
+        </w:rPr>
+      </w:pPr>
+    </w:p>
+    <w:p>
+      <w:pPr>
+        <w:rPr>
+          <w:lang w:val="es-AR"/>
+        </w:rPr>
+      </w:pPr>
+    </w:p>
+    <w:p>
+      <w:pPr>
+        <w:rPr>
+          <w:lang w:val="es-AR"/>
+        </w:rPr>
+      </w:pPr>
+    </w:p>
+    <w:p>
+      <w:pPr>
+        <w:rPr>
+          <w:lang w:val="es-AR"/>
+        </w:rPr>
+      </w:pPr>
+    </w:p>
+    <w:p>
+      <w:pPr>
+        <w:rPr>
+          <w:lang w:val="es-AR"/>
         </w:rPr>
       </w:pPr>
     </w:p>
@@ -948,6 +1118,7 @@
           <w:docPartUnique/>
         </w:docPartObj>
       </w:sdtPr>
+      <w:sdtEndPr/>
       <w:sdtContent>
         <w:p>
           <w:pPr>
@@ -973,6 +1144,7 @@
             <w:rPr>
               <w:rFonts w:eastAsiaTheme="minorEastAsia"/>
               <w:noProof/>
+              <w:lang w:val="es-AR" w:eastAsia="es-AR"/>
             </w:rPr>
           </w:pPr>
           <w:r>
@@ -993,7 +1165,7 @@
             </w:rPr>
             <w:fldChar w:fldCharType="separate"/>
           </w:r>
-          <w:hyperlink w:anchor="_Toc390892122" w:history="1">
+          <w:hyperlink w:anchor="_Toc410761920" w:history="1">
             <w:r>
               <w:rPr>
                 <w:rStyle w:val="Hipervnculo"/>
@@ -1020,7 +1192,7 @@
                 <w:noProof/>
                 <w:webHidden/>
               </w:rPr>
-              <w:instrText xml:space="preserve"> PAGEREF _Toc390892122 \h </w:instrText>
+              <w:instrText xml:space="preserve"> PAGEREF _Toc410761920 \h </w:instrText>
             </w:r>
             <w:r>
               <w:rPr>
@@ -1060,9 +1232,10 @@
             <w:rPr>
               <w:rFonts w:eastAsiaTheme="minorEastAsia"/>
               <w:noProof/>
+              <w:lang w:val="es-AR" w:eastAsia="es-AR"/>
             </w:rPr>
           </w:pPr>
-          <w:hyperlink w:anchor="_Toc390892123" w:history="1">
+          <w:hyperlink w:anchor="_Toc410761921" w:history="1">
             <w:r>
               <w:rPr>
                 <w:rStyle w:val="Hipervnculo"/>
@@ -1089,7 +1262,7 @@
                 <w:noProof/>
                 <w:webHidden/>
               </w:rPr>
-              <w:instrText xml:space="preserve"> PAGEREF _Toc390892123 \h </w:instrText>
+              <w:instrText xml:space="preserve"> PAGEREF _Toc410761921 \h </w:instrText>
             </w:r>
             <w:r>
               <w:rPr>
@@ -1129,9 +1302,10 @@
             <w:rPr>
               <w:rFonts w:eastAsiaTheme="minorEastAsia"/>
               <w:noProof/>
+              <w:lang w:val="es-AR" w:eastAsia="es-AR"/>
             </w:rPr>
           </w:pPr>
-          <w:hyperlink w:anchor="_Toc390892124" w:history="1">
+          <w:hyperlink w:anchor="_Toc410761922" w:history="1">
             <w:r>
               <w:rPr>
                 <w:rStyle w:val="Hipervnculo"/>
@@ -1158,7 +1332,7 @@
                 <w:noProof/>
                 <w:webHidden/>
               </w:rPr>
-              <w:instrText xml:space="preserve"> PAGEREF _Toc390892124 \h </w:instrText>
+              <w:instrText xml:space="preserve"> PAGEREF _Toc410761922 \h </w:instrText>
             </w:r>
             <w:r>
               <w:rPr>
@@ -1199,9 +1373,10 @@
             <w:rPr>
               <w:rFonts w:eastAsiaTheme="minorEastAsia"/>
               <w:noProof/>
+              <w:lang w:val="es-AR" w:eastAsia="es-AR"/>
             </w:rPr>
           </w:pPr>
-          <w:hyperlink w:anchor="_Toc390892125" w:history="1">
+          <w:hyperlink w:anchor="_Toc410761923" w:history="1">
             <w:r>
               <w:rPr>
                 <w:rStyle w:val="Hipervnculo"/>
@@ -1213,6 +1388,7 @@
               <w:rPr>
                 <w:rFonts w:eastAsiaTheme="minorEastAsia"/>
                 <w:noProof/>
+                <w:lang w:val="es-AR" w:eastAsia="es-AR"/>
               </w:rPr>
               <w:tab/>
             </w:r>
@@ -1242,7 +1418,7 @@
                 <w:noProof/>
                 <w:webHidden/>
               </w:rPr>
-              <w:instrText xml:space="preserve"> PAGEREF _Toc390892125 \h </w:instrText>
+              <w:instrText xml:space="preserve"> PAGEREF _Toc410761923 \h </w:instrText>
             </w:r>
             <w:r>
               <w:rPr>
@@ -1283,9 +1459,10 @@
             <w:rPr>
               <w:rFonts w:eastAsiaTheme="minorEastAsia"/>
               <w:noProof/>
+              <w:lang w:val="es-AR" w:eastAsia="es-AR"/>
             </w:rPr>
           </w:pPr>
-          <w:hyperlink w:anchor="_Toc390892126" w:history="1">
+          <w:hyperlink w:anchor="_Toc410761924" w:history="1">
             <w:r>
               <w:rPr>
                 <w:rStyle w:val="Hipervnculo"/>
@@ -1297,6 +1474,7 @@
               <w:rPr>
                 <w:rFonts w:eastAsiaTheme="minorEastAsia"/>
                 <w:noProof/>
+                <w:lang w:val="es-AR" w:eastAsia="es-AR"/>
               </w:rPr>
               <w:tab/>
             </w:r>
@@ -1326,7 +1504,7 @@
                 <w:noProof/>
                 <w:webHidden/>
               </w:rPr>
-              <w:instrText xml:space="preserve"> PAGEREF _Toc390892126 \h </w:instrText>
+              <w:instrText xml:space="preserve"> PAGEREF _Toc410761924 \h </w:instrText>
             </w:r>
             <w:r>
               <w:rPr>
@@ -1367,9 +1545,10 @@
             <w:rPr>
               <w:rFonts w:eastAsiaTheme="minorEastAsia"/>
               <w:noProof/>
+              <w:lang w:val="es-AR" w:eastAsia="es-AR"/>
             </w:rPr>
           </w:pPr>
-          <w:hyperlink w:anchor="_Toc390892127" w:history="1">
+          <w:hyperlink w:anchor="_Toc410761925" w:history="1">
             <w:r>
               <w:rPr>
                 <w:rStyle w:val="Hipervnculo"/>
@@ -1381,6 +1560,7 @@
               <w:rPr>
                 <w:rFonts w:eastAsiaTheme="minorEastAsia"/>
                 <w:noProof/>
+                <w:lang w:val="es-AR" w:eastAsia="es-AR"/>
               </w:rPr>
               <w:tab/>
             </w:r>
@@ -1410,7 +1590,7 @@
                 <w:noProof/>
                 <w:webHidden/>
               </w:rPr>
-              <w:instrText xml:space="preserve"> PAGEREF _Toc390892127 \h </w:instrText>
+              <w:instrText xml:space="preserve"> PAGEREF _Toc410761925 \h </w:instrText>
             </w:r>
             <w:r>
               <w:rPr>
@@ -1451,9 +1631,10 @@
             <w:rPr>
               <w:rFonts w:eastAsiaTheme="minorEastAsia"/>
               <w:noProof/>
+              <w:lang w:val="es-AR" w:eastAsia="es-AR"/>
             </w:rPr>
           </w:pPr>
-          <w:hyperlink w:anchor="_Toc390892128" w:history="1">
+          <w:hyperlink w:anchor="_Toc410761926" w:history="1">
             <w:r>
               <w:rPr>
                 <w:rStyle w:val="Hipervnculo"/>
@@ -1465,6 +1646,7 @@
               <w:rPr>
                 <w:rFonts w:eastAsiaTheme="minorEastAsia"/>
                 <w:noProof/>
+                <w:lang w:val="es-AR" w:eastAsia="es-AR"/>
               </w:rPr>
               <w:tab/>
             </w:r>
@@ -1494,7 +1676,7 @@
                 <w:noProof/>
                 <w:webHidden/>
               </w:rPr>
-              <w:instrText xml:space="preserve"> PAGEREF _Toc390892128 \h </w:instrText>
+              <w:instrText xml:space="preserve"> PAGEREF _Toc410761926 \h </w:instrText>
             </w:r>
             <w:r>
               <w:rPr>
@@ -1535,9 +1717,10 @@
             <w:rPr>
               <w:rFonts w:eastAsiaTheme="minorEastAsia"/>
               <w:noProof/>
+              <w:lang w:val="es-AR" w:eastAsia="es-AR"/>
             </w:rPr>
           </w:pPr>
-          <w:hyperlink w:anchor="_Toc390892129" w:history="1">
+          <w:hyperlink w:anchor="_Toc410761927" w:history="1">
             <w:r>
               <w:rPr>
                 <w:rStyle w:val="Hipervnculo"/>
@@ -1549,6 +1732,7 @@
               <w:rPr>
                 <w:rFonts w:eastAsiaTheme="minorEastAsia"/>
                 <w:noProof/>
+                <w:lang w:val="es-AR" w:eastAsia="es-AR"/>
               </w:rPr>
               <w:tab/>
             </w:r>
@@ -1578,7 +1762,7 @@
                 <w:noProof/>
                 <w:webHidden/>
               </w:rPr>
-              <w:instrText xml:space="preserve"> PAGEREF _Toc390892129 \h </w:instrText>
+              <w:instrText xml:space="preserve"> PAGEREF _Toc410761927 \h </w:instrText>
             </w:r>
             <w:r>
               <w:rPr>
@@ -1619,9 +1803,10 @@
             <w:rPr>
               <w:rFonts w:eastAsiaTheme="minorEastAsia"/>
               <w:noProof/>
+              <w:lang w:val="es-AR" w:eastAsia="es-AR"/>
             </w:rPr>
           </w:pPr>
-          <w:hyperlink w:anchor="_Toc390892130" w:history="1">
+          <w:hyperlink w:anchor="_Toc410761928" w:history="1">
             <w:r>
               <w:rPr>
                 <w:rStyle w:val="Hipervnculo"/>
@@ -1633,6 +1818,7 @@
               <w:rPr>
                 <w:rFonts w:eastAsiaTheme="minorEastAsia"/>
                 <w:noProof/>
+                <w:lang w:val="es-AR" w:eastAsia="es-AR"/>
               </w:rPr>
               <w:tab/>
             </w:r>
@@ -1662,7 +1848,7 @@
                 <w:noProof/>
                 <w:webHidden/>
               </w:rPr>
-              <w:instrText xml:space="preserve"> PAGEREF _Toc390892130 \h </w:instrText>
+              <w:instrText xml:space="preserve"> PAGEREF _Toc410761928 \h </w:instrText>
             </w:r>
             <w:r>
               <w:rPr>
@@ -1682,7 +1868,7 @@
                 <w:noProof/>
                 <w:webHidden/>
               </w:rPr>
-              <w:t>5</w:t>
+              <w:t>6</w:t>
             </w:r>
             <w:r>
               <w:rPr>
@@ -1703,9 +1889,10 @@
             <w:rPr>
               <w:rFonts w:eastAsiaTheme="minorEastAsia"/>
               <w:noProof/>
+              <w:lang w:val="es-AR" w:eastAsia="es-AR"/>
             </w:rPr>
           </w:pPr>
-          <w:hyperlink w:anchor="_Toc390892131" w:history="1">
+          <w:hyperlink w:anchor="_Toc410761929" w:history="1">
             <w:r>
               <w:rPr>
                 <w:rStyle w:val="Hipervnculo"/>
@@ -1717,6 +1904,7 @@
               <w:rPr>
                 <w:rFonts w:eastAsiaTheme="minorEastAsia"/>
                 <w:noProof/>
+                <w:lang w:val="es-AR" w:eastAsia="es-AR"/>
               </w:rPr>
               <w:tab/>
             </w:r>
@@ -1746,7 +1934,7 @@
                 <w:noProof/>
                 <w:webHidden/>
               </w:rPr>
-              <w:instrText xml:space="preserve"> PAGEREF _Toc390892131 \h </w:instrText>
+              <w:instrText xml:space="preserve"> PAGEREF _Toc410761929 \h </w:instrText>
             </w:r>
             <w:r>
               <w:rPr>
@@ -1766,7 +1954,7 @@
                 <w:noProof/>
                 <w:webHidden/>
               </w:rPr>
-              <w:t>5</w:t>
+              <w:t>6</w:t>
             </w:r>
             <w:r>
               <w:rPr>
@@ -1787,9 +1975,10 @@
             <w:rPr>
               <w:rFonts w:eastAsiaTheme="minorEastAsia"/>
               <w:noProof/>
+              <w:lang w:val="es-AR" w:eastAsia="es-AR"/>
             </w:rPr>
           </w:pPr>
-          <w:hyperlink w:anchor="_Toc390892132" w:history="1">
+          <w:hyperlink w:anchor="_Toc410761930" w:history="1">
             <w:r>
               <w:rPr>
                 <w:rStyle w:val="Hipervnculo"/>
@@ -1801,6 +1990,7 @@
               <w:rPr>
                 <w:rFonts w:eastAsiaTheme="minorEastAsia"/>
                 <w:noProof/>
+                <w:lang w:val="es-AR" w:eastAsia="es-AR"/>
               </w:rPr>
               <w:tab/>
             </w:r>
@@ -1830,7 +2020,7 @@
                 <w:noProof/>
                 <w:webHidden/>
               </w:rPr>
-              <w:instrText xml:space="preserve"> PAGEREF _Toc390892132 \h </w:instrText>
+              <w:instrText xml:space="preserve"> PAGEREF _Toc410761930 \h </w:instrText>
             </w:r>
             <w:r>
               <w:rPr>
@@ -1850,7 +2040,7 @@
                 <w:noProof/>
                 <w:webHidden/>
               </w:rPr>
-              <w:t>5</w:t>
+              <w:t>6</w:t>
             </w:r>
             <w:r>
               <w:rPr>
@@ -1871,9 +2061,10 @@
             <w:rPr>
               <w:rFonts w:eastAsiaTheme="minorEastAsia"/>
               <w:noProof/>
+              <w:lang w:val="es-AR" w:eastAsia="es-AR"/>
             </w:rPr>
           </w:pPr>
-          <w:hyperlink w:anchor="_Toc390892133" w:history="1">
+          <w:hyperlink w:anchor="_Toc410761931" w:history="1">
             <w:r>
               <w:rPr>
                 <w:rStyle w:val="Hipervnculo"/>
@@ -1885,6 +2076,7 @@
               <w:rPr>
                 <w:rFonts w:eastAsiaTheme="minorEastAsia"/>
                 <w:noProof/>
+                <w:lang w:val="es-AR" w:eastAsia="es-AR"/>
               </w:rPr>
               <w:tab/>
             </w:r>
@@ -1914,7 +2106,7 @@
                 <w:noProof/>
                 <w:webHidden/>
               </w:rPr>
-              <w:instrText xml:space="preserve"> PAGEREF _Toc390892133 \h </w:instrText>
+              <w:instrText xml:space="preserve"> PAGEREF _Toc410761931 \h </w:instrText>
             </w:r>
             <w:r>
               <w:rPr>
@@ -1934,7 +2126,7 @@
                 <w:noProof/>
                 <w:webHidden/>
               </w:rPr>
-              <w:t>5</w:t>
+              <w:t>6</w:t>
             </w:r>
             <w:r>
               <w:rPr>
@@ -1955,9 +2147,10 @@
             <w:rPr>
               <w:rFonts w:eastAsiaTheme="minorEastAsia"/>
               <w:noProof/>
+              <w:lang w:val="es-AR" w:eastAsia="es-AR"/>
             </w:rPr>
           </w:pPr>
-          <w:hyperlink w:anchor="_Toc390892134" w:history="1">
+          <w:hyperlink w:anchor="_Toc410761932" w:history="1">
             <w:r>
               <w:rPr>
                 <w:rStyle w:val="Hipervnculo"/>
@@ -1969,6 +2162,7 @@
               <w:rPr>
                 <w:rFonts w:eastAsiaTheme="minorEastAsia"/>
                 <w:noProof/>
+                <w:lang w:val="es-AR" w:eastAsia="es-AR"/>
               </w:rPr>
               <w:tab/>
             </w:r>
@@ -1998,7 +2192,7 @@
                 <w:noProof/>
                 <w:webHidden/>
               </w:rPr>
-              <w:instrText xml:space="preserve"> PAGEREF _Toc390892134 \h </w:instrText>
+              <w:instrText xml:space="preserve"> PAGEREF _Toc410761932 \h </w:instrText>
             </w:r>
             <w:r>
               <w:rPr>
@@ -2018,7 +2212,7 @@
                 <w:noProof/>
                 <w:webHidden/>
               </w:rPr>
-              <w:t>5</w:t>
+              <w:t>7</w:t>
             </w:r>
             <w:r>
               <w:rPr>
@@ -2039,9 +2233,10 @@
             <w:rPr>
               <w:rFonts w:eastAsiaTheme="minorEastAsia"/>
               <w:noProof/>
+              <w:lang w:val="es-AR" w:eastAsia="es-AR"/>
             </w:rPr>
           </w:pPr>
-          <w:hyperlink w:anchor="_Toc390892135" w:history="1">
+          <w:hyperlink w:anchor="_Toc410761933" w:history="1">
             <w:r>
               <w:rPr>
                 <w:rStyle w:val="Hipervnculo"/>
@@ -2053,6 +2248,7 @@
               <w:rPr>
                 <w:rFonts w:eastAsiaTheme="minorEastAsia"/>
                 <w:noProof/>
+                <w:lang w:val="es-AR" w:eastAsia="es-AR"/>
               </w:rPr>
               <w:tab/>
             </w:r>
@@ -2082,7 +2278,7 @@
                 <w:noProof/>
                 <w:webHidden/>
               </w:rPr>
-              <w:instrText xml:space="preserve"> PAGEREF _Toc390892135 \h </w:instrText>
+              <w:instrText xml:space="preserve"> PAGEREF _Toc410761933 \h </w:instrText>
             </w:r>
             <w:r>
               <w:rPr>
@@ -2102,7 +2298,7 @@
                 <w:noProof/>
                 <w:webHidden/>
               </w:rPr>
-              <w:t>5</w:t>
+              <w:t>7</w:t>
             </w:r>
             <w:r>
               <w:rPr>
@@ -2123,9 +2319,10 @@
             <w:rPr>
               <w:rFonts w:eastAsiaTheme="minorEastAsia"/>
               <w:noProof/>
+              <w:lang w:val="es-AR" w:eastAsia="es-AR"/>
             </w:rPr>
           </w:pPr>
-          <w:hyperlink w:anchor="_Toc390892136" w:history="1">
+          <w:hyperlink w:anchor="_Toc410761934" w:history="1">
             <w:r>
               <w:rPr>
                 <w:rStyle w:val="Hipervnculo"/>
@@ -2137,6 +2334,7 @@
               <w:rPr>
                 <w:rFonts w:eastAsiaTheme="minorEastAsia"/>
                 <w:noProof/>
+                <w:lang w:val="es-AR" w:eastAsia="es-AR"/>
               </w:rPr>
               <w:tab/>
             </w:r>
@@ -2166,7 +2364,7 @@
                 <w:noProof/>
                 <w:webHidden/>
               </w:rPr>
-              <w:instrText xml:space="preserve"> PAGEREF _Toc390892136 \h </w:instrText>
+              <w:instrText xml:space="preserve"> PAGEREF _Toc410761934 \h </w:instrText>
             </w:r>
             <w:r>
               <w:rPr>
@@ -2186,7 +2384,7 @@
                 <w:noProof/>
                 <w:webHidden/>
               </w:rPr>
-              <w:t>5</w:t>
+              <w:t>7</w:t>
             </w:r>
             <w:r>
               <w:rPr>
@@ -2207,9 +2405,10 @@
             <w:rPr>
               <w:rFonts w:eastAsiaTheme="minorEastAsia"/>
               <w:noProof/>
+              <w:lang w:val="es-AR" w:eastAsia="es-AR"/>
             </w:rPr>
           </w:pPr>
-          <w:hyperlink w:anchor="_Toc390892137" w:history="1">
+          <w:hyperlink w:anchor="_Toc410761935" w:history="1">
             <w:r>
               <w:rPr>
                 <w:rStyle w:val="Hipervnculo"/>
@@ -2221,6 +2420,7 @@
               <w:rPr>
                 <w:rFonts w:eastAsiaTheme="minorEastAsia"/>
                 <w:noProof/>
+                <w:lang w:val="es-AR" w:eastAsia="es-AR"/>
               </w:rPr>
               <w:tab/>
             </w:r>
@@ -2250,7 +2450,7 @@
                 <w:noProof/>
                 <w:webHidden/>
               </w:rPr>
-              <w:instrText xml:space="preserve"> PAGEREF _Toc390892137 \h </w:instrText>
+              <w:instrText xml:space="preserve"> PAGEREF _Toc410761935 \h </w:instrText>
             </w:r>
             <w:r>
               <w:rPr>
@@ -2270,7 +2470,7 @@
                 <w:noProof/>
                 <w:webHidden/>
               </w:rPr>
-              <w:t>7</w:t>
+              <w:t>8</w:t>
             </w:r>
             <w:r>
               <w:rPr>
@@ -2291,9 +2491,10 @@
             <w:rPr>
               <w:rFonts w:eastAsiaTheme="minorEastAsia"/>
               <w:noProof/>
+              <w:lang w:val="es-AR" w:eastAsia="es-AR"/>
             </w:rPr>
           </w:pPr>
-          <w:hyperlink w:anchor="_Toc390892138" w:history="1">
+          <w:hyperlink w:anchor="_Toc410761936" w:history="1">
             <w:r>
               <w:rPr>
                 <w:rStyle w:val="Hipervnculo"/>
@@ -2305,6 +2506,7 @@
               <w:rPr>
                 <w:rFonts w:eastAsiaTheme="minorEastAsia"/>
                 <w:noProof/>
+                <w:lang w:val="es-AR" w:eastAsia="es-AR"/>
               </w:rPr>
               <w:tab/>
             </w:r>
@@ -2334,7 +2536,7 @@
                 <w:noProof/>
                 <w:webHidden/>
               </w:rPr>
-              <w:instrText xml:space="preserve"> PAGEREF _Toc390892138 \h </w:instrText>
+              <w:instrText xml:space="preserve"> PAGEREF _Toc410761936 \h </w:instrText>
             </w:r>
             <w:r>
               <w:rPr>
@@ -2354,7 +2556,7 @@
                 <w:noProof/>
                 <w:webHidden/>
               </w:rPr>
-              <w:t>7</w:t>
+              <w:t>9</w:t>
             </w:r>
             <w:r>
               <w:rPr>
@@ -2375,9 +2577,10 @@
             <w:rPr>
               <w:rFonts w:eastAsiaTheme="minorEastAsia"/>
               <w:noProof/>
+              <w:lang w:val="es-AR" w:eastAsia="es-AR"/>
             </w:rPr>
           </w:pPr>
-          <w:hyperlink w:anchor="_Toc390892139" w:history="1">
+          <w:hyperlink w:anchor="_Toc410761937" w:history="1">
             <w:r>
               <w:rPr>
                 <w:rStyle w:val="Hipervnculo"/>
@@ -2389,6 +2592,7 @@
               <w:rPr>
                 <w:rFonts w:eastAsiaTheme="minorEastAsia"/>
                 <w:noProof/>
+                <w:lang w:val="es-AR" w:eastAsia="es-AR"/>
               </w:rPr>
               <w:tab/>
             </w:r>
@@ -2418,7 +2622,7 @@
                 <w:noProof/>
                 <w:webHidden/>
               </w:rPr>
-              <w:instrText xml:space="preserve"> PAGEREF _Toc390892139 \h </w:instrText>
+              <w:instrText xml:space="preserve"> PAGEREF _Toc410761937 \h </w:instrText>
             </w:r>
             <w:r>
               <w:rPr>
@@ -2438,7 +2642,7 @@
                 <w:noProof/>
                 <w:webHidden/>
               </w:rPr>
-              <w:t>8</w:t>
+              <w:t>10</w:t>
             </w:r>
             <w:r>
               <w:rPr>
@@ -2459,9 +2663,10 @@
             <w:rPr>
               <w:rFonts w:eastAsiaTheme="minorEastAsia"/>
               <w:noProof/>
+              <w:lang w:val="es-AR" w:eastAsia="es-AR"/>
             </w:rPr>
           </w:pPr>
-          <w:hyperlink w:anchor="_Toc390892140" w:history="1">
+          <w:hyperlink w:anchor="_Toc410761938" w:history="1">
             <w:r>
               <w:rPr>
                 <w:rStyle w:val="Hipervnculo"/>
@@ -2473,6 +2678,7 @@
               <w:rPr>
                 <w:rFonts w:eastAsiaTheme="minorEastAsia"/>
                 <w:noProof/>
+                <w:lang w:val="es-AR" w:eastAsia="es-AR"/>
               </w:rPr>
               <w:tab/>
             </w:r>
@@ -2502,7 +2708,7 @@
                 <w:noProof/>
                 <w:webHidden/>
               </w:rPr>
-              <w:instrText xml:space="preserve"> PAGEREF _Toc390892140 \h </w:instrText>
+              <w:instrText xml:space="preserve"> PAGEREF _Toc410761938 \h </w:instrText>
             </w:r>
             <w:r>
               <w:rPr>
@@ -2522,7 +2728,7 @@
                 <w:noProof/>
                 <w:webHidden/>
               </w:rPr>
-              <w:t>9</w:t>
+              <w:t>11</w:t>
             </w:r>
             <w:r>
               <w:rPr>
@@ -2535,12 +2741,18 @@
         </w:p>
         <w:p>
           <w:pPr>
+            <w:pStyle w:val="TDC2"/>
+            <w:tabs>
+              <w:tab w:val="left" w:pos="880"/>
+              <w:tab w:val="right" w:leader="dot" w:pos="8828"/>
+            </w:tabs>
             <w:rPr>
               <w:rFonts w:eastAsiaTheme="minorEastAsia"/>
               <w:noProof/>
+              <w:lang w:val="es-AR" w:eastAsia="es-AR"/>
             </w:rPr>
           </w:pPr>
-          <w:hyperlink w:anchor="_Toc390892141" w:history="1">
+          <w:hyperlink w:anchor="_Toc410761939" w:history="1">
             <w:r>
               <w:rPr>
                 <w:rStyle w:val="Hipervnculo"/>
@@ -2552,6 +2764,7 @@
               <w:rPr>
                 <w:rFonts w:eastAsiaTheme="minorEastAsia"/>
                 <w:noProof/>
+                <w:lang w:val="es-AR" w:eastAsia="es-AR"/>
               </w:rPr>
               <w:tab/>
             </w:r>
@@ -2581,7 +2794,7 @@
                 <w:noProof/>
                 <w:webHidden/>
               </w:rPr>
-              <w:instrText xml:space="preserve"> PAGEREF _Toc390892141 \h </w:instrText>
+              <w:instrText xml:space="preserve"> PAGEREF _Toc410761939 \h </w:instrText>
             </w:r>
             <w:r>
               <w:rPr>
@@ -2601,7 +2814,7 @@
                 <w:noProof/>
                 <w:webHidden/>
               </w:rPr>
-              <w:t>10</w:t>
+              <w:t>12</w:t>
             </w:r>
             <w:r>
               <w:rPr>
@@ -2640,12 +2853,12 @@
           <w:numId w:val="1"/>
         </w:numPr>
       </w:pPr>
-      <w:bookmarkStart w:id="10" w:name="_Toc390892125"/>
+      <w:bookmarkStart w:id="16" w:name="_Toc410761923"/>
       <w:r>
         <w:lastRenderedPageBreak/>
         <w:t>Introducción</w:t>
       </w:r>
-      <w:bookmarkEnd w:id="10"/>
+      <w:bookmarkEnd w:id="16"/>
     </w:p>
     <w:p>
       <w:pPr>
@@ -2655,18 +2868,18 @@
           <w:numId w:val="1"/>
         </w:numPr>
       </w:pPr>
-      <w:bookmarkStart w:id="11" w:name="_Toc390892126"/>
+      <w:bookmarkStart w:id="17" w:name="_Toc410761924"/>
       <w:r>
         <w:t>Propósito</w:t>
       </w:r>
-      <w:bookmarkEnd w:id="11"/>
-    </w:p>
-    <w:p>
-      <w:r>
-        <w:t>El objetivo de este</w:t>
-      </w:r>
-      <w:r>
-        <w:t xml:space="preserve"> Plan </w:t>
+      <w:bookmarkEnd w:id="17"/>
+    </w:p>
+    <w:p>
+      <w:r>
+        <w:t xml:space="preserve">El objetivo del </w:t>
+      </w:r>
+      <w:r>
+        <w:t xml:space="preserve">Plan </w:t>
       </w:r>
       <w:r>
         <w:t xml:space="preserve">de </w:t>
@@ -2701,11 +2914,11 @@
           <w:numId w:val="1"/>
         </w:numPr>
       </w:pPr>
-      <w:bookmarkStart w:id="12" w:name="_Toc390892127"/>
+      <w:bookmarkStart w:id="18" w:name="_Toc410761925"/>
       <w:r>
         <w:t>Alcance</w:t>
       </w:r>
-      <w:bookmarkEnd w:id="12"/>
+      <w:bookmarkEnd w:id="18"/>
     </w:p>
     <w:p>
       <w:r>
@@ -2721,7 +2934,16 @@
         <w:t xml:space="preserve">onfiguración </w:t>
       </w:r>
       <w:r>
-        <w:t xml:space="preserve">involucrará desde el Sprint 0 al Sprint 20 definidos en el </w:t>
+        <w:t xml:space="preserve">involucrará desde el Sprint 0 al </w:t>
+      </w:r>
+      <w:r>
+        <w:t xml:space="preserve">Sprint </w:t>
+      </w:r>
+      <w:r>
+        <w:t>12</w:t>
+      </w:r>
+      <w:r>
+        <w:t xml:space="preserve"> definidos en el </w:t>
       </w:r>
       <w:r>
         <w:rPr>
@@ -2742,12 +2964,36 @@
         <w:t xml:space="preserve"> </w:t>
       </w:r>
       <w:r>
-        <w:t>Así mismo esclarecerá el tipo de nomenclatura utilizada para el control de las versiones de los documentos que se encuentran dentro de los elementos de la gestión.</w:t>
-      </w:r>
-    </w:p>
-    <w:p>
-      <w:r>
-        <w:t>Este proceso de control de cambio se aplica a los productos de línea base creados o gestionados por los miembros del sistema, incluyendo:</w:t>
+        <w:t xml:space="preserve">Así mismo </w:t>
+      </w:r>
+      <w:r>
+        <w:t>definirá</w:t>
+      </w:r>
+      <w:r>
+        <w:t xml:space="preserve"> el tipo de nomenclatura utilizada para el control de las versiones de los documentos que se encuent</w:t>
+      </w:r>
+      <w:r>
+        <w:t>ran dentro de los elementos de</w:t>
+      </w:r>
+      <w:r>
+        <w:t xml:space="preserve"> gestión</w:t>
+      </w:r>
+      <w:r>
+        <w:t xml:space="preserve"> de la configuración</w:t>
+      </w:r>
+      <w:r>
+        <w:t>.</w:t>
+      </w:r>
+    </w:p>
+    <w:p>
+      <w:r>
+        <w:t>Este proceso de control de cambio</w:t>
+      </w:r>
+      <w:r>
+        <w:t>s</w:t>
+      </w:r>
+      <w:r>
+        <w:t xml:space="preserve"> se aplica a los productos de línea base creados o gestionados por los miembros del sistema, incluyendo:</w:t>
       </w:r>
     </w:p>
     <w:p>
@@ -2759,7 +3005,16 @@
         </w:numPr>
       </w:pPr>
       <w:r>
-        <w:t>El software que se ha lanzado a la producción o se encuentra en versión beta</w:t>
+        <w:t>El software lanzado a  producción o</w:t>
+      </w:r>
+      <w:r>
+        <w:t xml:space="preserve"> que</w:t>
+      </w:r>
+      <w:r>
+        <w:t xml:space="preserve"> se encuentra en versión beta</w:t>
+      </w:r>
+      <w:r>
+        <w:t>.</w:t>
       </w:r>
     </w:p>
     <w:p>
@@ -2771,7 +3026,7 @@
         </w:numPr>
       </w:pPr>
       <w:r>
-        <w:t>Grupo de procedimientos y procesos</w:t>
+        <w:t>Manual de procedimientos.</w:t>
       </w:r>
     </w:p>
     <w:p>
@@ -2786,7 +3041,99 @@
         <w:t xml:space="preserve">Manual de </w:t>
       </w:r>
       <w:r>
-        <w:t>Usuarios y documentación técnica</w:t>
+        <w:t>u</w:t>
+      </w:r>
+      <w:r>
+        <w:t>suario</w:t>
+      </w:r>
+      <w:r>
+        <w:t xml:space="preserve"> web.</w:t>
+      </w:r>
+    </w:p>
+    <w:p>
+      <w:pPr>
+        <w:pStyle w:val="Prrafodelista"/>
+        <w:numPr>
+          <w:ilvl w:val="0"/>
+          <w:numId w:val="15"/>
+        </w:numPr>
+      </w:pPr>
+      <w:r>
+        <w:t>Manual de usuario móvil.</w:t>
+      </w:r>
+    </w:p>
+    <w:p>
+      <w:pPr>
+        <w:pStyle w:val="Prrafodelista"/>
+        <w:numPr>
+          <w:ilvl w:val="0"/>
+          <w:numId w:val="15"/>
+        </w:numPr>
+      </w:pPr>
+      <w:r>
+        <w:t>D</w:t>
+      </w:r>
+      <w:r>
+        <w:t>ocumentación técnica</w:t>
+      </w:r>
+      <w:r>
+        <w:t xml:space="preserve"> de capacitación.</w:t>
+      </w:r>
+    </w:p>
+    <w:p>
+      <w:pPr>
+        <w:pStyle w:val="Prrafodelista"/>
+        <w:numPr>
+          <w:ilvl w:val="0"/>
+          <w:numId w:val="15"/>
+        </w:numPr>
+      </w:pPr>
+      <w:r>
+        <w:t>Plan de gestión de riesgos.</w:t>
+      </w:r>
+    </w:p>
+    <w:p>
+      <w:pPr>
+        <w:pStyle w:val="Prrafodelista"/>
+        <w:numPr>
+          <w:ilvl w:val="0"/>
+          <w:numId w:val="15"/>
+        </w:numPr>
+      </w:pPr>
+      <w:r>
+        <w:t>Plan de impacto ambiental.</w:t>
+      </w:r>
+    </w:p>
+    <w:p>
+      <w:pPr>
+        <w:pStyle w:val="Prrafodelista"/>
+        <w:numPr>
+          <w:ilvl w:val="0"/>
+          <w:numId w:val="15"/>
+        </w:numPr>
+      </w:pPr>
+      <w:r>
+        <w:t>Plan de normas de desarrollo.</w:t>
+      </w:r>
+    </w:p>
+    <w:p>
+      <w:pPr>
+        <w:pStyle w:val="Prrafodelista"/>
+        <w:numPr>
+          <w:ilvl w:val="0"/>
+          <w:numId w:val="15"/>
+        </w:numPr>
+      </w:pPr>
+      <w:r>
+        <w:t xml:space="preserve">Plan de </w:t>
+      </w:r>
+      <w:proofErr w:type="spellStart"/>
+      <w:r>
+        <w:t>testing</w:t>
+      </w:r>
+      <w:proofErr w:type="spellEnd"/>
+      <w:r>
+        <w:t>.</w:t>
       </w:r>
     </w:p>
     <w:p>
@@ -2797,11 +3144,11 @@
           <w:numId w:val="1"/>
         </w:numPr>
       </w:pPr>
-      <w:bookmarkStart w:id="13" w:name="_Toc390892128"/>
+      <w:bookmarkStart w:id="19" w:name="_Toc410761926"/>
       <w:r>
         <w:t>Acrónimos</w:t>
       </w:r>
-      <w:bookmarkEnd w:id="13"/>
+      <w:bookmarkEnd w:id="19"/>
     </w:p>
     <w:p>
       <w:r>
@@ -2826,6 +3173,9 @@
         <w:t>Board</w:t>
       </w:r>
       <w:proofErr w:type="spellEnd"/>
+      <w:r>
+        <w:t xml:space="preserve"> (miembros del equipo GeoParking).</w:t>
+      </w:r>
     </w:p>
     <w:p>
       <w:r>
@@ -2887,6 +3237,12 @@
         </w:rPr>
         <w:tab/>
         <w:t>Configuration Management Office</w:t>
+      </w:r>
+      <w:r>
+        <w:rPr>
+          <w:lang w:val="en-US"/>
+        </w:rPr>
+        <w:t>r</w:t>
       </w:r>
     </w:p>
     <w:p>
@@ -2923,11 +3279,11 @@
           <w:numId w:val="1"/>
         </w:numPr>
       </w:pPr>
-      <w:bookmarkStart w:id="14" w:name="_Toc390892129"/>
+      <w:bookmarkStart w:id="20" w:name="_Toc410761927"/>
       <w:r>
         <w:t>Definiciones</w:t>
       </w:r>
-      <w:bookmarkEnd w:id="14"/>
+      <w:bookmarkEnd w:id="20"/>
     </w:p>
     <w:p>
       <w:pPr>
@@ -2971,10 +3327,42 @@
       </w:r>
       <w:r>
         <w:tab/>
-        <w:t>R</w:t>
-      </w:r>
-      <w:r>
-        <w:t>evisa y aprueba los cambios sugeridos a un producto.</w:t>
+      </w:r>
+      <w:r>
+        <w:t>Tiene por objetivo r</w:t>
+      </w:r>
+      <w:r>
+        <w:t>evisa</w:t>
+      </w:r>
+      <w:r>
+        <w:t>r</w:t>
+      </w:r>
+      <w:r>
+        <w:t xml:space="preserve"> y apr</w:t>
+      </w:r>
+      <w:r>
+        <w:t>obar</w:t>
+      </w:r>
+      <w:r>
+        <w:t xml:space="preserve"> los cambios sugeridos </w:t>
+      </w:r>
+      <w:r>
+        <w:tab/>
+      </w:r>
+      <w:r>
+        <w:tab/>
+      </w:r>
+      <w:r>
+        <w:tab/>
+      </w:r>
+      <w:r>
+        <w:tab/>
+      </w:r>
+      <w:r>
+        <w:tab/>
+      </w:r>
+      <w:r>
+        <w:t>a un producto.</w:t>
       </w:r>
     </w:p>
     <w:p>
@@ -2988,7 +3376,17 @@
         <w:tab/>
       </w:r>
       <w:r>
-        <w:t>Una solicitud que alguien ha presentado al sistema de control de cambio que describe un problema de software, una mejora solicitada, una propuesta de cambio en los requisitos de un producto en fase de desarrollo, o un nuevo proyecto que se propone.</w:t>
+        <w:t>Una solicitud que alguien ha presentado al sistema de control de cambio</w:t>
+      </w:r>
+      <w:r>
+        <w:t>s</w:t>
+      </w:r>
+      <w:r>
+        <w:t xml:space="preserve"> que describe un problema de software, una mejora solicitada, una propuesta de cambio en los </w:t>
+      </w:r>
+      <w:r>
+        <w:lastRenderedPageBreak/>
+        <w:t>requisitos de un producto en fase de desarrollo, o un nuevo proyecto que se propone.</w:t>
       </w:r>
     </w:p>
     <w:p>
@@ -3028,6 +3426,22 @@
       <w:r>
         <w:tab/>
         <w:t>Los elementos que son puestos bajo el control de gestión de la configuración.</w:t>
+      </w:r>
+    </w:p>
+    <w:p>
+      <w:pPr>
+        <w:spacing w:before="0" w:after="200" w:line="276" w:lineRule="auto"/>
+        <w:jc w:val="left"/>
+        <w:rPr>
+          <w:rFonts w:ascii="Calibri Light" w:eastAsiaTheme="majorEastAsia" w:hAnsi="Calibri Light" w:cstheme="majorBidi"/>
+          <w:b/>
+          <w:bCs/>
+          <w:sz w:val="40"/>
+          <w:szCs w:val="28"/>
+        </w:rPr>
+      </w:pPr>
+      <w:r>
+        <w:br w:type="page"/>
       </w:r>
     </w:p>
     <w:p>
@@ -3038,12 +3452,12 @@
           <w:numId w:val="1"/>
         </w:numPr>
       </w:pPr>
-      <w:bookmarkStart w:id="15" w:name="_Toc390892130"/>
+      <w:bookmarkStart w:id="21" w:name="_Toc410761928"/>
       <w:r>
         <w:lastRenderedPageBreak/>
         <w:t>Organización</w:t>
       </w:r>
-      <w:bookmarkEnd w:id="15"/>
+      <w:bookmarkEnd w:id="21"/>
     </w:p>
     <w:p>
       <w:pPr>
@@ -3053,11 +3467,11 @@
           <w:numId w:val="1"/>
         </w:numPr>
       </w:pPr>
-      <w:bookmarkStart w:id="16" w:name="_Toc390892131"/>
+      <w:bookmarkStart w:id="22" w:name="_Toc410761929"/>
       <w:r>
         <w:t>Sistema de Gestión de la Configuración</w:t>
       </w:r>
-      <w:bookmarkEnd w:id="16"/>
+      <w:bookmarkEnd w:id="22"/>
     </w:p>
     <w:p>
       <w:pPr>
@@ -3065,17 +3479,22 @@
           <w:color w:val="FF0000"/>
         </w:rPr>
       </w:pPr>
+      <w:proofErr w:type="spellStart"/>
       <w:r>
         <w:t>GitHub</w:t>
       </w:r>
-      <w:r>
-        <w:t xml:space="preserve">, el Sistema de </w:t>
-      </w:r>
-      <w:r>
-        <w:t xml:space="preserve">control de </w:t>
-      </w:r>
-      <w:r>
-        <w:t xml:space="preserve">versiones, es una herramienta </w:t>
+      <w:proofErr w:type="spellEnd"/>
+      <w:r>
+        <w:t>, un s</w:t>
+      </w:r>
+      <w:r>
+        <w:t>istema de control colaborativo de revisión y desarrollo de software</w:t>
+      </w:r>
+      <w:r>
+        <w:t>,</w:t>
+      </w:r>
+      <w:r>
+        <w:t xml:space="preserve"> es una herramienta </w:t>
       </w:r>
       <w:r>
         <w:t>del tipo cliente,</w:t>
@@ -3131,11 +3550,11 @@
           <w:numId w:val="1"/>
         </w:numPr>
       </w:pPr>
-      <w:bookmarkStart w:id="17" w:name="_Toc390892132"/>
+      <w:bookmarkStart w:id="23" w:name="_Toc410761930"/>
       <w:r>
         <w:t>Personal, Roles y Responsabilidades</w:t>
       </w:r>
-      <w:bookmarkEnd w:id="17"/>
+      <w:bookmarkEnd w:id="23"/>
     </w:p>
     <w:p>
       <w:pPr>
@@ -3370,11 +3789,11 @@
           <w:numId w:val="1"/>
         </w:numPr>
       </w:pPr>
-      <w:bookmarkStart w:id="18" w:name="_Toc390892133"/>
+      <w:bookmarkStart w:id="24" w:name="_Toc410761931"/>
       <w:r>
         <w:t>Herramientas</w:t>
       </w:r>
-      <w:bookmarkEnd w:id="18"/>
+      <w:bookmarkEnd w:id="24"/>
     </w:p>
     <w:p>
       <w:r>
@@ -3396,19 +3815,31 @@
         <w:t xml:space="preserve"> tenemos las</w:t>
       </w:r>
       <w:r>
-        <w:t xml:space="preserve"> reuniones propias de </w:t>
+        <w:t xml:space="preserve"> </w:t>
+      </w:r>
+      <w:r>
+        <w:t>ceremonias</w:t>
+      </w:r>
+      <w:r>
+        <w:t xml:space="preserve"> propias de </w:t>
+      </w:r>
+      <w:r>
+        <w:t>SCRUM</w:t>
+      </w:r>
+      <w:r>
+        <w:t xml:space="preserve"> (</w:t>
       </w:r>
       <w:proofErr w:type="spellStart"/>
       <w:r>
-        <w:t>scrum</w:t>
+        <w:t>planning</w:t>
       </w:r>
       <w:proofErr w:type="spellEnd"/>
       <w:r>
-        <w:t xml:space="preserve"> (</w:t>
+        <w:t xml:space="preserve">, </w:t>
       </w:r>
       <w:proofErr w:type="spellStart"/>
       <w:r>
-        <w:t>planning</w:t>
+        <w:t>retrospective</w:t>
       </w:r>
       <w:proofErr w:type="spellEnd"/>
       <w:r>
@@ -3416,56 +3847,81 @@
       </w:r>
       <w:proofErr w:type="spellStart"/>
       <w:r>
-        <w:t>retrospective</w:t>
+        <w:t>review</w:t>
       </w:r>
       <w:proofErr w:type="spellEnd"/>
       <w:r>
-        <w:t xml:space="preserve">, </w:t>
+        <w:t>,</w:t>
+      </w:r>
+      <w:r>
+        <w:t xml:space="preserve"> </w:t>
       </w:r>
       <w:proofErr w:type="spellStart"/>
       <w:r>
-        <w:t>review</w:t>
+        <w:t>daily</w:t>
       </w:r>
       <w:proofErr w:type="spellEnd"/>
       <w:r>
-        <w:t xml:space="preserve">, </w:t>
+        <w:t>,</w:t>
+      </w:r>
+      <w:r>
+        <w:t xml:space="preserve"> etc</w:t>
+      </w:r>
+      <w:r>
+        <w:t>.</w:t>
+      </w:r>
+      <w:r>
+        <w:t>)</w:t>
+      </w:r>
+      <w:r>
+        <w:t xml:space="preserve">, documentos y </w:t>
+      </w:r>
+      <w:r>
+        <w:t>código fuente. La herramienta utilizada para</w:t>
+      </w:r>
+      <w:r>
+        <w:t xml:space="preserve"> la gestión de configuración</w:t>
+      </w:r>
+      <w:r>
+        <w:t xml:space="preserve"> es</w:t>
+      </w:r>
+      <w:r>
+        <w:t xml:space="preserve"> </w:t>
       </w:r>
       <w:proofErr w:type="spellStart"/>
       <w:r>
-        <w:t>etc</w:t>
+        <w:t>GitHub</w:t>
       </w:r>
       <w:proofErr w:type="spellEnd"/>
       <w:r>
-        <w:t>)</w:t>
-      </w:r>
-      <w:r>
-        <w:t xml:space="preserve">, documentos y </w:t>
-      </w:r>
-      <w:r>
-        <w:t>código fuente. La herramienta utilizada para</w:t>
-      </w:r>
-      <w:r>
-        <w:t xml:space="preserve"> la gestión de configuración</w:t>
-      </w:r>
-      <w:r>
-        <w:t xml:space="preserve"> es</w:t>
-      </w:r>
-      <w:r>
         <w:t xml:space="preserve"> </w:t>
       </w:r>
       <w:r>
+        <w:t xml:space="preserve">que almacenará las mismas en un repositorio en la nube propio de </w:t>
+      </w:r>
+      <w:proofErr w:type="spellStart"/>
+      <w:r>
         <w:t>GitHub</w:t>
       </w:r>
-      <w:r>
-        <w:t xml:space="preserve"> que almacenará en </w:t>
-      </w:r>
-      <w:proofErr w:type="spellStart"/>
-      <w:r>
-        <w:t>BitBucket</w:t>
-      </w:r>
       <w:proofErr w:type="spellEnd"/>
       <w:r>
         <w:t>.</w:t>
+      </w:r>
+    </w:p>
+    <w:p>
+      <w:pPr>
+        <w:spacing w:before="0" w:after="200" w:line="276" w:lineRule="auto"/>
+        <w:jc w:val="left"/>
+        <w:rPr>
+          <w:rFonts w:ascii="Calibri Light" w:eastAsiaTheme="majorEastAsia" w:hAnsi="Calibri Light" w:cstheme="majorBidi"/>
+          <w:b/>
+          <w:bCs/>
+          <w:sz w:val="40"/>
+          <w:szCs w:val="28"/>
+        </w:rPr>
+      </w:pPr>
+      <w:r>
+        <w:br w:type="page"/>
       </w:r>
     </w:p>
     <w:p>
@@ -3476,11 +3932,12 @@
           <w:numId w:val="1"/>
         </w:numPr>
       </w:pPr>
-      <w:bookmarkStart w:id="19" w:name="_Toc390892134"/>
-      <w:r>
+      <w:bookmarkStart w:id="25" w:name="_Toc410761932"/>
+      <w:r>
+        <w:lastRenderedPageBreak/>
         <w:t>Procedimientos</w:t>
       </w:r>
-      <w:bookmarkEnd w:id="19"/>
+      <w:bookmarkEnd w:id="25"/>
     </w:p>
     <w:p>
       <w:pPr>
@@ -3490,11 +3947,11 @@
           <w:numId w:val="1"/>
         </w:numPr>
       </w:pPr>
-      <w:bookmarkStart w:id="20" w:name="_Toc390892135"/>
+      <w:bookmarkStart w:id="26" w:name="_Toc410761933"/>
       <w:r>
         <w:t>Estimación de tiempo para identificación de Elementos</w:t>
       </w:r>
-      <w:bookmarkEnd w:id="20"/>
+      <w:bookmarkEnd w:id="26"/>
     </w:p>
     <w:p>
       <w:r>
@@ -3527,14 +3984,14 @@
           <w:numId w:val="1"/>
         </w:numPr>
       </w:pPr>
-      <w:bookmarkStart w:id="21" w:name="_Toc390892136"/>
+      <w:bookmarkStart w:id="27" w:name="_Toc410761934"/>
       <w:r>
         <w:t>Identificar</w:t>
       </w:r>
       <w:r>
         <w:t xml:space="preserve"> elementos de configuración</w:t>
       </w:r>
-      <w:bookmarkEnd w:id="21"/>
+      <w:bookmarkEnd w:id="27"/>
     </w:p>
     <w:p>
       <w:r>
@@ -3562,11 +4019,7 @@
         <w:t xml:space="preserve"> la identificación exclusiva de </w:t>
       </w:r>
       <w:r>
-        <w:t xml:space="preserve">un identificador </w:t>
-      </w:r>
-      <w:r>
-        <w:lastRenderedPageBreak/>
-        <w:t>único</w:t>
+        <w:t>un identificador único</w:t>
       </w:r>
       <w:r>
         <w:t xml:space="preserve">, y hacerlas accesibles </w:t>
@@ -3597,21 +4050,30 @@
       </w:r>
     </w:p>
     <w:p>
-      <w:r>
+      <w:pPr>
+        <w:rPr>
+          <w:u w:val="single"/>
+        </w:rPr>
+      </w:pPr>
+      <w:r>
+        <w:rPr>
+          <w:u w:val="single"/>
+        </w:rPr>
         <w:t xml:space="preserve">Cada elemento se identificara de la siguiente manera </w:t>
       </w:r>
     </w:p>
     <w:p>
       <w:pPr>
+        <w:jc w:val="center"/>
         <w:rPr>
           <w:b/>
-          <w:sz w:val="32"/>
+          <w:sz w:val="24"/>
         </w:rPr>
       </w:pPr>
       <w:r>
         <w:rPr>
           <w:b/>
-          <w:sz w:val="32"/>
+          <w:sz w:val="24"/>
         </w:rPr>
         <w:t>[</w:t>
       </w:r>
@@ -3619,31 +4081,85 @@
       <w:r>
         <w:rPr>
           <w:b/>
-          <w:sz w:val="32"/>
-        </w:rPr>
-        <w:t>Proyecto_TipoDeDocumento_NombreDelElemento_</w:t>
+          <w:sz w:val="24"/>
+        </w:rPr>
+        <w:t>GeoP</w:t>
       </w:r>
       <w:r>
         <w:rPr>
           <w:b/>
-          <w:sz w:val="32"/>
-        </w:rPr>
-        <w:t>Versión</w:t>
+          <w:sz w:val="24"/>
+        </w:rPr>
+        <w:t>_</w:t>
+      </w:r>
+      <w:r>
+        <w:rPr>
+          <w:i/>
+          <w:sz w:val="24"/>
+        </w:rPr>
+        <w:t>TipoDeDocumento</w:t>
+      </w:r>
+      <w:r>
+        <w:rPr>
+          <w:b/>
+          <w:sz w:val="24"/>
+        </w:rPr>
+        <w:t>_</w:t>
+      </w:r>
+      <w:r>
+        <w:rPr>
+          <w:i/>
+          <w:sz w:val="24"/>
+        </w:rPr>
+        <w:t>NombreDelElemento</w:t>
+      </w:r>
+      <w:r>
+        <w:rPr>
+          <w:b/>
+          <w:sz w:val="24"/>
+        </w:rPr>
+        <w:t>_</w:t>
+      </w:r>
+      <w:r>
+        <w:rPr>
+          <w:i/>
+          <w:sz w:val="24"/>
+        </w:rPr>
+        <w:t>Versió</w:t>
+      </w:r>
+      <w:r>
+        <w:rPr>
+          <w:i/>
+          <w:sz w:val="24"/>
+        </w:rPr>
+        <w:t>n</w:t>
       </w:r>
       <w:proofErr w:type="spellEnd"/>
       <w:r>
         <w:rPr>
           <w:b/>
-          <w:sz w:val="32"/>
+          <w:sz w:val="24"/>
         </w:rPr>
         <w:t>]</w:t>
       </w:r>
     </w:p>
-    <w:p>
-      <w:r>
+    <w:p/>
+    <w:p>
+      <w:pPr>
+        <w:rPr>
+          <w:u w:val="single"/>
+        </w:rPr>
+      </w:pPr>
+      <w:r>
+        <w:rPr>
+          <w:u w:val="single"/>
+        </w:rPr>
         <w:t>Por</w:t>
       </w:r>
       <w:r>
+        <w:rPr>
+          <w:u w:val="single"/>
+        </w:rPr>
         <w:t xml:space="preserve"> ejemplo:</w:t>
       </w:r>
     </w:p>
@@ -3849,7 +4365,6 @@
         <w:t>2.3.1 (Segunda Versión. Tres modificaciones. Un error eliminado)</w:t>
       </w:r>
     </w:p>
-    <w:p/>
     <w:p>
       <w:r>
         <w:rPr>
@@ -4158,6 +4673,7 @@
         </w:numPr>
       </w:pPr>
       <w:r>
+        <w:lastRenderedPageBreak/>
         <w:t>Sprint Retrospective</w:t>
       </w:r>
     </w:p>
@@ -4209,21 +4725,11 @@
           <w:numId w:val="22"/>
         </w:numPr>
       </w:pPr>
-      <w:proofErr w:type="spellStart"/>
-      <w:r>
-        <w:t>Risk</w:t>
-      </w:r>
-      <w:proofErr w:type="spellEnd"/>
-      <w:r>
-        <w:t xml:space="preserve"> </w:t>
-      </w:r>
-      <w:proofErr w:type="spellStart"/>
-      <w:r>
-        <w:t>Burndown</w:t>
-      </w:r>
-      <w:proofErr w:type="spellEnd"/>
-      <w:r>
-        <w:t xml:space="preserve"> Chart</w:t>
+      <w:r>
+        <w:t>Manuales de Usuario</w:t>
+      </w:r>
+      <w:r>
+        <w:t xml:space="preserve"> (Web y móvil)</w:t>
       </w:r>
     </w:p>
     <w:p>
@@ -4235,7 +4741,7 @@
         </w:numPr>
       </w:pPr>
       <w:r>
-        <w:t>Manuales de Usuario</w:t>
+        <w:t>Código fuente web.</w:t>
       </w:r>
     </w:p>
     <w:p>
@@ -4247,7 +4753,7 @@
         </w:numPr>
       </w:pPr>
       <w:r>
-        <w:t>Código fuente web.</w:t>
+        <w:t>Código fuente móvil.</w:t>
       </w:r>
     </w:p>
     <w:p>
@@ -4259,7 +4765,13 @@
         </w:numPr>
       </w:pPr>
       <w:r>
-        <w:t>Código fuente móvil.</w:t>
+        <w:t>Diagramas de Diseño (</w:t>
+      </w:r>
+      <w:r>
+        <w:t>Interacción, Comunicación</w:t>
+      </w:r>
+      <w:r>
+        <w:t>, Clases, Implementación, Interfaces, Estados)</w:t>
       </w:r>
     </w:p>
     <w:p>
@@ -4271,15 +4783,7 @@
         </w:numPr>
       </w:pPr>
       <w:r>
-        <w:t>Diagramas de Diseño (</w:t>
-      </w:r>
-      <w:proofErr w:type="spellStart"/>
-      <w:r>
-        <w:t>Interacción,Comunicación</w:t>
-      </w:r>
-      <w:proofErr w:type="spellEnd"/>
-      <w:r>
-        <w:t>, Clases, Implementación, Interfaces, Estados)</w:t>
+        <w:t>Diagramas Entidad Relación</w:t>
       </w:r>
     </w:p>
     <w:p>
@@ -4291,159 +4795,18 @@
         </w:numPr>
       </w:pPr>
       <w:r>
-        <w:t>Diagramas Entidad Relación</w:t>
+        <w:t>Otros</w:t>
       </w:r>
     </w:p>
     <w:p>
       <w:pPr>
         <w:pStyle w:val="Prrafodelista"/>
-        <w:numPr>
-          <w:ilvl w:val="0"/>
-          <w:numId w:val="22"/>
-        </w:numPr>
-      </w:pPr>
-      <w:r>
-        <w:t>Otros</w:t>
-      </w:r>
-    </w:p>
-    <w:p/>
+      </w:pPr>
+    </w:p>
     <w:p>
       <w:pPr>
         <w:pStyle w:val="Prrafodelista"/>
       </w:pPr>
-      <w:r>
-        <w:t xml:space="preserve">Así mismo </w:t>
-      </w:r>
-      <w:r>
-        <w:t xml:space="preserve">si llegara a ser necesario </w:t>
-      </w:r>
-      <w:r>
-        <w:t>se generaran otros documentos referentes a apéndices que deben de ser llenados y que deben de ser almacenados y gestionados dentro d</w:t>
-      </w:r>
-      <w:r>
-        <w:t xml:space="preserve">el </w:t>
-      </w:r>
-      <w:proofErr w:type="gramStart"/>
-      <w:r>
-        <w:t xml:space="preserve">SCM </w:t>
-      </w:r>
-      <w:r>
-        <w:t>,</w:t>
-      </w:r>
-      <w:proofErr w:type="gramEnd"/>
-      <w:r>
-        <w:t xml:space="preserve"> dicho elementos se identificaran de la siguiente </w:t>
-      </w:r>
-      <w:r>
-        <w:t>nomenclatura</w:t>
-      </w:r>
-      <w:r>
-        <w:t>:</w:t>
-      </w:r>
-    </w:p>
-    <w:p>
-      <w:pPr>
-        <w:pStyle w:val="Prrafodelista"/>
-      </w:pPr>
-    </w:p>
-    <w:p>
-      <w:pPr>
-        <w:pStyle w:val="Prrafodelista"/>
-        <w:jc w:val="center"/>
-        <w:rPr>
-          <w:b/>
-        </w:rPr>
-      </w:pPr>
-      <w:proofErr w:type="gramStart"/>
-      <w:r>
-        <w:rPr>
-          <w:b/>
-        </w:rPr>
-        <w:t>Apéndice</w:t>
-      </w:r>
-      <w:r>
-        <w:rPr>
-          <w:b/>
-        </w:rPr>
-        <w:t>[</w:t>
-      </w:r>
-      <w:proofErr w:type="gramEnd"/>
-      <w:r>
-        <w:rPr>
-          <w:b/>
-        </w:rPr>
-        <w:t>letra</w:t>
-      </w:r>
-      <w:r>
-        <w:rPr>
-          <w:b/>
-        </w:rPr>
-        <w:t>]</w:t>
-      </w:r>
-      <w:r>
-        <w:rPr>
-          <w:b/>
-        </w:rPr>
-        <w:t>_[</w:t>
-      </w:r>
-      <w:r>
-        <w:rPr>
-          <w:b/>
-        </w:rPr>
-        <w:t>Documento</w:t>
-      </w:r>
-      <w:r>
-        <w:rPr>
-          <w:b/>
-        </w:rPr>
-        <w:t xml:space="preserve">] </w:t>
-      </w:r>
-      <w:r>
-        <w:rPr>
-          <w:b/>
-        </w:rPr>
-        <w:t>_</w:t>
-      </w:r>
-      <w:r>
-        <w:rPr>
-          <w:b/>
-        </w:rPr>
-        <w:t>[</w:t>
-      </w:r>
-      <w:r>
-        <w:rPr>
-          <w:b/>
-        </w:rPr>
-        <w:t>Elemento].[</w:t>
-      </w:r>
-      <w:proofErr w:type="spellStart"/>
-      <w:r>
-        <w:rPr>
-          <w:b/>
-        </w:rPr>
-        <w:t>pdf</w:t>
-      </w:r>
-      <w:proofErr w:type="spellEnd"/>
-      <w:r>
-        <w:rPr>
-          <w:b/>
-        </w:rPr>
-        <w:t>/</w:t>
-      </w:r>
-      <w:proofErr w:type="spellStart"/>
-      <w:r>
-        <w:rPr>
-          <w:b/>
-        </w:rPr>
-        <w:t>docx</w:t>
-      </w:r>
-      <w:proofErr w:type="spellEnd"/>
-      <w:r>
-        <w:rPr>
-          <w:b/>
-        </w:rPr>
-        <w:t>]</w:t>
-      </w:r>
     </w:p>
     <w:p>
       <w:pPr>
@@ -4458,18 +4821,24 @@
           <w:numId w:val="1"/>
         </w:numPr>
       </w:pPr>
-      <w:bookmarkStart w:id="22" w:name="_Toc390892137"/>
+      <w:bookmarkStart w:id="28" w:name="_Toc410761935"/>
       <w:r>
         <w:t xml:space="preserve">Establecer un sistema de </w:t>
       </w:r>
       <w:r>
         <w:t>administración de configuración</w:t>
       </w:r>
-      <w:bookmarkEnd w:id="22"/>
-    </w:p>
-    <w:p>
-      <w:r>
-        <w:t>Para seleccionar el sistema que servirá como gestor de la configuración, se tomara en cuenta los siguientes puntos:</w:t>
+      <w:bookmarkEnd w:id="28"/>
+    </w:p>
+    <w:p>
+      <w:r>
+        <w:t>Para seleccionar el sistema que servirá como gestor de la configuración, se tomar</w:t>
+      </w:r>
+      <w:r>
+        <w:t>on</w:t>
+      </w:r>
+      <w:r>
+        <w:t xml:space="preserve"> en cuenta los siguientes puntos:</w:t>
       </w:r>
     </w:p>
     <w:p>
@@ -4481,7 +4850,13 @@
         </w:numPr>
       </w:pPr>
       <w:r>
-        <w:t>Que la versión del software no sea de prueba o de paga.</w:t>
+        <w:t xml:space="preserve">Que la versión del software no sea de prueba o </w:t>
+      </w:r>
+      <w:r>
+        <w:t>pago</w:t>
+      </w:r>
+      <w:r>
+        <w:t>.</w:t>
       </w:r>
     </w:p>
     <w:p>
@@ -4495,6 +4870,9 @@
       <w:r>
         <w:t>Permita administrar a los usuarios que tendrán acceso al sistema</w:t>
       </w:r>
+      <w:r>
+        <w:t>.</w:t>
+      </w:r>
     </w:p>
     <w:p>
       <w:pPr>
@@ -4507,6 +4885,9 @@
       <w:r>
         <w:t>Permita otorgar permisos a los usuarios que accederán al sistema</w:t>
       </w:r>
+      <w:r>
+        <w:t>.</w:t>
+      </w:r>
     </w:p>
     <w:p>
       <w:pPr>
@@ -4519,6 +4900,9 @@
       <w:r>
         <w:t>Que sea un sistema fácil de usar</w:t>
       </w:r>
+      <w:r>
+        <w:t>.</w:t>
+      </w:r>
     </w:p>
     <w:p>
       <w:pPr>
@@ -4551,6 +4935,9 @@
       <w:r>
         <w:t>Que se pueda utilizar en distintos sistemas operativos</w:t>
       </w:r>
+      <w:r>
+        <w:t>.</w:t>
+      </w:r>
     </w:p>
     <w:p>
       <w:pPr>
@@ -4561,7 +4948,24 @@
         </w:numPr>
       </w:pPr>
       <w:r>
-        <w:t>Que permita solucionar los conflictos que surjan de una manera eficaz</w:t>
+        <w:t>Que permita solucionar los conflictos</w:t>
+      </w:r>
+      <w:r>
+        <w:t xml:space="preserve"> (a la hora de crear </w:t>
+      </w:r>
+      <w:proofErr w:type="spellStart"/>
+      <w:r>
+        <w:t>merges</w:t>
+      </w:r>
+      <w:proofErr w:type="spellEnd"/>
+      <w:r>
+        <w:t>)</w:t>
+      </w:r>
+      <w:r>
+        <w:t xml:space="preserve"> que surjan de una manera eficaz</w:t>
+      </w:r>
+      <w:r>
+        <w:t>.</w:t>
       </w:r>
     </w:p>
     <w:p>
@@ -4577,7 +4981,7 @@
         <w:tblW w:w="10490" w:type="dxa"/>
         <w:tblInd w:w="-176" w:type="dxa"/>
         <w:tblLayout w:type="fixed"/>
-        <w:tblLook w:val="0620"/>
+        <w:tblLook w:val="0620" w:firstRow="1" w:lastRow="0" w:firstColumn="0" w:lastColumn="0" w:noHBand="1" w:noVBand="1"/>
       </w:tblPr>
       <w:tblGrid>
         <w:gridCol w:w="1175"/>
@@ -4593,7 +4997,7 @@
       </w:tblGrid>
       <w:tr>
         <w:trPr>
-          <w:cnfStyle w:val="100000000000"/>
+          <w:cnfStyle w:val="100000000000" w:firstRow="1" w:lastRow="0" w:firstColumn="0" w:lastColumn="0" w:oddVBand="0" w:evenVBand="0" w:oddHBand="0" w:evenHBand="0" w:firstRowFirstColumn="0" w:firstRowLastColumn="0" w:lastRowFirstColumn="0" w:lastRowLastColumn="0"/>
           <w:trHeight w:val="751"/>
         </w:trPr>
         <w:tc>
@@ -5211,7 +5615,7 @@
       <w:pPr>
         <w:pStyle w:val="Epgrafe"/>
       </w:pPr>
-      <w:bookmarkStart w:id="23" w:name="_Ref279953117"/>
+      <w:bookmarkStart w:id="29" w:name="_Ref279953117"/>
       <w:r>
         <w:t xml:space="preserve">Tabla </w:t>
       </w:r>
@@ -5239,7 +5643,7 @@
       <w:r>
         <w:t xml:space="preserve">. Comparación de sistemas de gestión de la </w:t>
       </w:r>
-      <w:bookmarkEnd w:id="23"/>
+      <w:bookmarkEnd w:id="29"/>
       <w:r>
         <w:t>configuración</w:t>
       </w:r>
@@ -5283,6 +5687,23 @@
       </w:r>
       <w:r>
         <w:t>, ya que es el más completo según el análisis que se realizó.</w:t>
+      </w:r>
+    </w:p>
+    <w:p>
+      <w:pPr>
+        <w:spacing w:before="0" w:after="200" w:line="276" w:lineRule="auto"/>
+        <w:jc w:val="left"/>
+        <w:rPr>
+          <w:rFonts w:ascii="Calibri Light" w:eastAsiaTheme="majorEastAsia" w:hAnsi="Calibri Light" w:cstheme="majorBidi"/>
+          <w:b/>
+          <w:bCs/>
+          <w:color w:val="000000" w:themeColor="text1"/>
+          <w:sz w:val="28"/>
+          <w:szCs w:val="26"/>
+        </w:rPr>
+      </w:pPr>
+      <w:r>
+        <w:br w:type="page"/>
       </w:r>
     </w:p>
     <w:p>
@@ -5293,38 +5714,78 @@
           <w:numId w:val="1"/>
         </w:numPr>
       </w:pPr>
-      <w:bookmarkStart w:id="24" w:name="_Toc390892138"/>
-      <w:r>
+      <w:bookmarkStart w:id="30" w:name="_Toc410761936"/>
+      <w:r>
+        <w:lastRenderedPageBreak/>
         <w:t>Crear o liberar las líneas base</w:t>
       </w:r>
-      <w:bookmarkEnd w:id="24"/>
+      <w:bookmarkEnd w:id="30"/>
     </w:p>
     <w:p>
       <w:r>
         <w:t xml:space="preserve">Para la creación o liberación de una línea base se debe seguir el proceso que se presenta en la </w:t>
       </w:r>
       <w:r>
+        <w:rPr>
+          <w:b/>
+          <w:i/>
+        </w:rPr>
         <w:fldChar w:fldCharType="begin"/>
       </w:r>
       <w:r>
+        <w:rPr>
+          <w:b/>
+          <w:i/>
+        </w:rPr>
         <w:instrText xml:space="preserve"> REF _Ref279936854 \h </w:instrText>
       </w:r>
       <w:r>
+        <w:rPr>
+          <w:b/>
+          <w:i/>
+        </w:rPr>
+      </w:r>
+      <w:r>
+        <w:rPr>
+          <w:b/>
+          <w:i/>
+        </w:rPr>
+        <w:instrText xml:space="preserve"> \* MERGEFORMAT </w:instrText>
+      </w:r>
+      <w:r>
+        <w:rPr>
+          <w:b/>
+          <w:i/>
+        </w:rPr>
         <w:fldChar w:fldCharType="separate"/>
       </w:r>
       <w:r>
+        <w:rPr>
+          <w:b/>
+          <w:i/>
+        </w:rPr>
         <w:t xml:space="preserve">Ilustración </w:t>
       </w:r>
       <w:r>
         <w:rPr>
+          <w:b/>
+          <w:i/>
           <w:noProof/>
         </w:rPr>
         <w:t>1</w:t>
       </w:r>
       <w:r>
+        <w:rPr>
+          <w:b/>
+          <w:i/>
+        </w:rPr>
         <w:t>. Proceso de liberación de líneas base</w:t>
       </w:r>
       <w:r>
+        <w:rPr>
+          <w:b/>
+          <w:i/>
+        </w:rPr>
         <w:fldChar w:fldCharType="end"/>
       </w:r>
       <w:r>
@@ -5362,7 +5823,13 @@
     </w:p>
     <w:p>
       <w:r>
-        <w:t>El CCB informará qué el conjunto actual de líneas base esté disponible a los interesados.</w:t>
+        <w:t>El CCB informará qu</w:t>
+      </w:r>
+      <w:r>
+        <w:t>e</w:t>
+      </w:r>
+      <w:r>
+        <w:t xml:space="preserve"> el conjunto actual de líneas base esté disponible a los interesados.</w:t>
       </w:r>
     </w:p>
     <w:p>
@@ -5374,7 +5841,6 @@
           <w:noProof/>
           <w:lang w:val="es-AR" w:eastAsia="es-AR"/>
         </w:rPr>
-        <w:lastRenderedPageBreak/>
         <w:drawing>
           <wp:inline distT="0" distB="0" distL="0" distR="0">
             <wp:extent cx="3299155" cy="5506860"/>
@@ -5391,10 +5857,10 @@
                     <pic:cNvPicPr/>
                   </pic:nvPicPr>
                   <pic:blipFill>
-                    <a:blip r:embed="rId9" cstate="print">
+                    <a:blip r:embed="rId10" cstate="print">
                       <a:extLst>
                         <a:ext uri="{28A0092B-C50C-407E-A947-70E740481C1C}">
-                          <a14:useLocalDpi xmlns:a14="http://schemas.microsoft.com/office/drawing/2010/main" xmlns:wps="http://schemas.microsoft.com/office/word/2010/wordprocessingShape" xmlns:wpi="http://schemas.microsoft.com/office/word/2010/wordprocessingInk" xmlns:wpg="http://schemas.microsoft.com/office/word/2010/wordprocessingGroup" xmlns:w14="http://schemas.microsoft.com/office/word/2010/wordml" xmlns:w="http://schemas.openxmlformats.org/wordprocessingml/2006/main" xmlns:w10="urn:schemas-microsoft-com:office:word" xmlns:wp14="http://schemas.microsoft.com/office/word/2010/wordprocessingDrawing" xmlns:v="urn:schemas-microsoft-com:vml" xmlns:o="urn:schemas-microsoft-com:office:office" xmlns:mc="http://schemas.openxmlformats.org/markup-compatibility/2006" xmlns:wpc="http://schemas.microsoft.com/office/word/2010/wordprocessingCanvas" xmlns="" val="0"/>
+                          <a14:useLocalDpi xmlns:a14="http://schemas.microsoft.com/office/drawing/2010/main" val="0"/>
                         </a:ext>
                       </a:extLst>
                     </a:blip>
@@ -5422,7 +5888,7 @@
       <w:pPr>
         <w:pStyle w:val="Epgrafe"/>
       </w:pPr>
-      <w:bookmarkStart w:id="25" w:name="_Ref279936854"/>
+      <w:bookmarkStart w:id="31" w:name="_Ref279936854"/>
       <w:r>
         <w:t xml:space="preserve">Ilustración </w:t>
       </w:r>
@@ -5450,7 +5916,24 @@
       <w:r>
         <w:t>. Proceso de liberación de líneas base</w:t>
       </w:r>
-      <w:bookmarkEnd w:id="25"/>
+      <w:bookmarkEnd w:id="31"/>
+    </w:p>
+    <w:p>
+      <w:pPr>
+        <w:spacing w:before="0" w:after="200" w:line="276" w:lineRule="auto"/>
+        <w:jc w:val="left"/>
+        <w:rPr>
+          <w:rFonts w:ascii="Calibri Light" w:eastAsiaTheme="majorEastAsia" w:hAnsi="Calibri Light" w:cstheme="majorBidi"/>
+          <w:b/>
+          <w:bCs/>
+          <w:color w:val="000000" w:themeColor="text1"/>
+          <w:sz w:val="28"/>
+          <w:szCs w:val="26"/>
+        </w:rPr>
+      </w:pPr>
+      <w:r>
+        <w:br w:type="page"/>
+      </w:r>
     </w:p>
     <w:p>
       <w:pPr>
@@ -5460,11 +5943,12 @@
           <w:numId w:val="1"/>
         </w:numPr>
       </w:pPr>
-      <w:bookmarkStart w:id="26" w:name="_Toc390892139"/>
-      <w:r>
+      <w:bookmarkStart w:id="32" w:name="_Toc410761937"/>
+      <w:r>
+        <w:lastRenderedPageBreak/>
         <w:t>Seguir las peticiones de cambio</w:t>
       </w:r>
-      <w:bookmarkEnd w:id="26"/>
+      <w:bookmarkEnd w:id="32"/>
     </w:p>
     <w:p>
       <w:r>
@@ -5480,27 +5964,66 @@
         <w:t xml:space="preserve"> </w:t>
       </w:r>
       <w:r>
+        <w:rPr>
+          <w:b/>
+          <w:i/>
+        </w:rPr>
         <w:fldChar w:fldCharType="begin"/>
       </w:r>
       <w:r>
+        <w:rPr>
+          <w:b/>
+          <w:i/>
+        </w:rPr>
         <w:instrText xml:space="preserve"> REF _Ref279951186 \h </w:instrText>
       </w:r>
       <w:r>
+        <w:rPr>
+          <w:b/>
+          <w:i/>
+        </w:rPr>
+      </w:r>
+      <w:r>
+        <w:rPr>
+          <w:b/>
+          <w:i/>
+        </w:rPr>
+        <w:instrText xml:space="preserve"> \* MERGEFORMAT </w:instrText>
+      </w:r>
+      <w:r>
+        <w:rPr>
+          <w:b/>
+          <w:i/>
+        </w:rPr>
         <w:fldChar w:fldCharType="separate"/>
       </w:r>
       <w:r>
+        <w:rPr>
+          <w:b/>
+          <w:i/>
+        </w:rPr>
         <w:t xml:space="preserve">Ilustración </w:t>
       </w:r>
       <w:r>
         <w:rPr>
+          <w:b/>
+          <w:i/>
           <w:noProof/>
         </w:rPr>
         <w:t>2</w:t>
       </w:r>
       <w:r>
+        <w:rPr>
+          <w:b/>
+          <w:i/>
+        </w:rPr>
         <w:t>. Proceso de petición de cambio</w:t>
       </w:r>
       <w:r>
+        <w:rPr>
+          <w:b/>
+          <w:i/>
+        </w:rPr>
         <w:fldChar w:fldCharType="end"/>
       </w:r>
       <w:r>
@@ -5622,61 +6145,58 @@
         <w:t xml:space="preserve">desarrollador líder </w:t>
       </w:r>
       <w:r>
-        <w:t xml:space="preserve">tiene </w:t>
-      </w:r>
+        <w:t xml:space="preserve">tiene la autoridad para modificar la prioridad de cualquier </w:t>
+      </w:r>
+      <w:r>
+        <w:t>petición de cambio</w:t>
+      </w:r>
+      <w:r>
+        <w:t xml:space="preserve">. Un cambio necesario tan pronto como sea posible, sin pasar por el calendario de lanzamientos regulares, se le asigna una prioridad urgente. Todos los cambios, independientemente de su prioridad, </w:t>
+      </w:r>
+      <w:r>
+        <w:t xml:space="preserve">siguen </w:t>
+      </w:r>
+      <w:r>
+        <w:t>el mismo proceso de aprobación.</w:t>
+      </w:r>
+    </w:p>
+    <w:p>
+      <w:r>
+        <w:t>Al re</w:t>
+      </w:r>
+      <w:r>
+        <w:t>cibir una petición de cambio</w:t>
+      </w:r>
+      <w:r>
+        <w:t xml:space="preserve">, el CCB evalúa el cambio, </w:t>
+      </w:r>
+      <w:r>
+        <w:t>en caso de ser necesario se pone en contacto con el autor de</w:t>
+      </w:r>
+      <w:r>
+        <w:t>l cambio</w:t>
+      </w:r>
+      <w:r>
+        <w:t>, procesa</w:t>
+      </w:r>
+      <w:r>
+        <w:t xml:space="preserve"> </w:t>
+      </w:r>
+      <w:r>
+        <w:t>la solicitud del</w:t>
+      </w:r>
+      <w:r>
+        <w:t xml:space="preserve"> cambio, y recomienda un calendario para la aplicación de los cambios aprobados.</w:t>
+      </w:r>
+    </w:p>
+    <w:p/>
+    <w:p>
+      <w:pPr>
+        <w:pStyle w:val="Epgrafe"/>
+      </w:pPr>
+      <w:bookmarkStart w:id="33" w:name="_Ref279951186"/>
       <w:r>
         <w:lastRenderedPageBreak/>
-        <w:t xml:space="preserve">la autoridad para modificar la prioridad de cualquier </w:t>
-      </w:r>
-      <w:r>
-        <w:t>petición de cambio</w:t>
-      </w:r>
-      <w:r>
-        <w:t xml:space="preserve">. Un cambio necesario tan pronto como sea posible, sin pasar por el calendario de lanzamientos regulares, se le asigna una prioridad urgente. Todos los cambios, independientemente de su prioridad, </w:t>
-      </w:r>
-      <w:r>
-        <w:t xml:space="preserve">siguen </w:t>
-      </w:r>
-      <w:r>
-        <w:t>el mismo proceso de aprobación.</w:t>
-      </w:r>
-    </w:p>
-    <w:p>
-      <w:r>
-        <w:t>Al re</w:t>
-      </w:r>
-      <w:r>
-        <w:t>cibir una petición de cambio</w:t>
-      </w:r>
-      <w:r>
-        <w:t xml:space="preserve">, el CCB evalúa el cambio, </w:t>
-      </w:r>
-      <w:r>
-        <w:t>en caso de ser necesario se pone en contacto con el autor de</w:t>
-      </w:r>
-      <w:r>
-        <w:t>l cambio</w:t>
-      </w:r>
-      <w:r>
-        <w:t>, procesa</w:t>
-      </w:r>
-      <w:r>
-        <w:t xml:space="preserve"> </w:t>
-      </w:r>
-      <w:r>
-        <w:t>la solicitud del</w:t>
-      </w:r>
-      <w:r>
-        <w:t xml:space="preserve"> cambio, y recomienda un calendario para la aplicación de los cambios aprobados.</w:t>
-      </w:r>
-    </w:p>
-    <w:p/>
-    <w:p>
-      <w:pPr>
-        <w:pStyle w:val="Epgrafe"/>
-      </w:pPr>
-      <w:bookmarkStart w:id="27" w:name="_Ref279951186"/>
-      <w:r>
         <w:t xml:space="preserve">Ilustración </w:t>
       </w:r>
       <w:r>
@@ -5952,7 +6472,7 @@
           </v:group>
         </w:pict>
       </w:r>
-      <w:bookmarkEnd w:id="27"/>
+      <w:bookmarkEnd w:id="33"/>
     </w:p>
     <w:p>
       <w:pPr>
@@ -5962,14 +6482,14 @@
           <w:numId w:val="1"/>
         </w:numPr>
       </w:pPr>
-      <w:bookmarkStart w:id="28" w:name="_Toc390892140"/>
+      <w:bookmarkStart w:id="34" w:name="_Toc410761938"/>
       <w:r>
         <w:t>Controlar</w:t>
       </w:r>
       <w:r>
         <w:t xml:space="preserve"> los elementos de configuración</w:t>
       </w:r>
-      <w:bookmarkEnd w:id="28"/>
+      <w:bookmarkEnd w:id="34"/>
     </w:p>
     <w:p>
       <w:r>
@@ -5990,15 +6510,69 @@
       </w:r>
       <w:proofErr w:type="spellEnd"/>
       <w:r>
+        <w:t xml:space="preserve"> master</w:t>
+      </w:r>
+      <w:r>
+        <w:t xml:space="preserve"> del proyecto</w:t>
+      </w:r>
+      <w:r>
+        <w:t>.</w:t>
+      </w:r>
+    </w:p>
+    <w:p>
+      <w:r>
+        <w:t>Para la gestión del cambio, la</w:t>
+      </w:r>
+      <w:r>
         <w:t xml:space="preserve"> </w:t>
       </w:r>
-      <w:proofErr w:type="spellStart"/>
-      <w:r>
-        <w:t>master</w:t>
-      </w:r>
-      <w:proofErr w:type="spellEnd"/>
-      <w:r>
-        <w:t xml:space="preserve"> del proyecto</w:t>
+      <w:r>
+        <w:t>CM</w:t>
+      </w:r>
+      <w:r>
+        <w:t>O</w:t>
+      </w:r>
+      <w:r>
+        <w:t xml:space="preserve"> recoge información de identificación correspondiente a cada</w:t>
+      </w:r>
+      <w:r>
+        <w:t xml:space="preserve"> petición de cambio recibida</w:t>
+      </w:r>
+      <w:r>
+        <w:t xml:space="preserve"> y su estado en la base de datos de </w:t>
+      </w:r>
+      <w:r>
+        <w:t>peticiones de cambio</w:t>
+      </w:r>
+      <w:r>
+        <w:t xml:space="preserve">, tal como se define en el </w:t>
+      </w:r>
+      <w:r>
+        <w:t>procedimiento de peticiones de cambio</w:t>
+      </w:r>
+      <w:r>
+        <w:t>. </w:t>
+      </w:r>
+      <w:r>
+        <w:t>Después l</w:t>
+      </w:r>
+      <w:r>
+        <w:t>a CM</w:t>
+      </w:r>
+      <w:r>
+        <w:t>O</w:t>
+      </w:r>
+      <w:r>
+        <w:t xml:space="preserve"> prepara </w:t>
+      </w:r>
+      <w:r>
+        <w:t>sus respectivos</w:t>
+      </w:r>
+      <w:r>
+        <w:t xml:space="preserve"> </w:t>
+      </w:r>
+      <w:r>
+        <w:t>informes</w:t>
       </w:r>
       <w:r>
         <w:t>.</w:t>
@@ -6006,82 +6580,19 @@
     </w:p>
     <w:p>
       <w:r>
-        <w:t>Para la gestión del cambio, la</w:t>
-      </w:r>
-      <w:r>
-        <w:t xml:space="preserve"> </w:t>
-      </w:r>
-      <w:r>
-        <w:t>CM</w:t>
+        <w:t>Para el estado de</w:t>
+      </w:r>
+      <w:r>
+        <w:t xml:space="preserve"> los</w:t>
+      </w:r>
+      <w:r>
+        <w:t xml:space="preserve"> elementos de configuración, la CM</w:t>
       </w:r>
       <w:r>
         <w:t>O</w:t>
       </w:r>
       <w:r>
-        <w:t xml:space="preserve"> recoge información de identificación correspondiente a cada</w:t>
-      </w:r>
-      <w:r>
-        <w:t xml:space="preserve"> petición de cambio recibida</w:t>
-      </w:r>
-      <w:r>
-        <w:t xml:space="preserve"> y su estado en la base de datos de </w:t>
-      </w:r>
-      <w:r>
-        <w:t>peticiones de cambio</w:t>
-      </w:r>
-      <w:r>
-        <w:t xml:space="preserve">, tal como se define en el </w:t>
-      </w:r>
-      <w:r>
-        <w:t>procedimiento de peticiones de cambio</w:t>
-      </w:r>
-      <w:r>
-        <w:t>. </w:t>
-      </w:r>
-      <w:r>
-        <w:t>Después l</w:t>
-      </w:r>
-      <w:r>
-        <w:t>a CM</w:t>
-      </w:r>
-      <w:r>
-        <w:t>O</w:t>
-      </w:r>
-      <w:r>
-        <w:t xml:space="preserve"> prepara </w:t>
-      </w:r>
-      <w:r>
-        <w:t>sus respectivos</w:t>
-      </w:r>
-      <w:r>
-        <w:t xml:space="preserve"> </w:t>
-      </w:r>
-      <w:r>
-        <w:t>informes</w:t>
-      </w:r>
-      <w:r>
-        <w:t>.</w:t>
-      </w:r>
-    </w:p>
-    <w:p>
-      <w:r>
-        <w:t>Para el estado de</w:t>
-      </w:r>
-      <w:r>
-        <w:t xml:space="preserve"> los</w:t>
-      </w:r>
-      <w:r>
-        <w:t xml:space="preserve"> elementos de configuración, la CM</w:t>
-      </w:r>
-      <w:r>
-        <w:t>O</w:t>
-      </w:r>
-      <w:r>
-        <w:t xml:space="preserve"> recoge información de identificación correspondiente a cada elemento de configuración controlada, es decir, la versión actual, el </w:t>
-      </w:r>
-      <w:r>
-        <w:lastRenderedPageBreak/>
-        <w:t>historial de revisiones</w:t>
+        <w:t xml:space="preserve"> recoge información de identificación correspondiente a cada elemento de configuración controlada, es decir, la versión actual, el historial de revisiones</w:t>
       </w:r>
       <w:r>
         <w:t xml:space="preserve"> y </w:t>
@@ -6164,8 +6675,9 @@
           <w:numId w:val="1"/>
         </w:numPr>
       </w:pPr>
-      <w:bookmarkStart w:id="29" w:name="_Toc390892141"/>
-      <w:r>
+      <w:bookmarkStart w:id="35" w:name="_Toc410761939"/>
+      <w:r>
+        <w:lastRenderedPageBreak/>
         <w:t>Realizar</w:t>
       </w:r>
       <w:r>
@@ -6177,9 +6689,9 @@
       <w:r>
         <w:t>guración</w:t>
       </w:r>
-      <w:bookmarkStart w:id="30" w:name="id.1771b4507d84"/>
-      <w:bookmarkEnd w:id="29"/>
-      <w:bookmarkEnd w:id="30"/>
+      <w:bookmarkStart w:id="36" w:name="id.1771b4507d84"/>
+      <w:bookmarkEnd w:id="35"/>
+      <w:bookmarkEnd w:id="36"/>
     </w:p>
     <w:p>
       <w:r>
@@ -6210,7 +6722,13 @@
         <w:t>estos</w:t>
       </w:r>
       <w:r>
-        <w:t xml:space="preserve"> se cumplen.</w:t>
+        <w:t xml:space="preserve"> se cumplen</w:t>
+      </w:r>
+      <w:r>
+        <w:t xml:space="preserve"> con lo definido en este documento</w:t>
+      </w:r>
+      <w:r>
+        <w:t>.</w:t>
       </w:r>
     </w:p>
     <w:p>
@@ -6383,7 +6901,13 @@
         <w:t>revisiones</w:t>
       </w:r>
       <w:r>
-        <w:t xml:space="preserve"> periódicos de configuración también permitirán evaluar la eficacia del proceso de CM y para identificar posibles </w:t>
+        <w:t xml:space="preserve"> periódic</w:t>
+      </w:r>
+      <w:r>
+        <w:t>a</w:t>
+      </w:r>
+      <w:r>
+        <w:t xml:space="preserve">s de configuración también permitirán evaluar la eficacia del proceso de CM y para identificar posibles </w:t>
       </w:r>
       <w:r>
         <w:t>modificaciones.</w:t>
@@ -6434,10 +6958,16 @@
         <w:t xml:space="preserve"> se utilizan adecuadamente</w:t>
       </w:r>
       <w:r>
-        <w:t>. Antes de las liberaciones</w:t>
+        <w:t xml:space="preserve"> a</w:t>
+      </w:r>
+      <w:r>
+        <w:t>ntes de las liberaciones</w:t>
       </w:r>
       <w:r>
         <w:t xml:space="preserve"> principales del software</w:t>
+      </w:r>
+      <w:r>
+        <w:t>.</w:t>
       </w:r>
     </w:p>
     <w:p>
@@ -6523,7 +7053,13 @@
         <w:t>proveen al</w:t>
       </w:r>
       <w:r>
-        <w:t xml:space="preserve"> equipo de desarrollo.</w:t>
+        <w:t xml:space="preserve"> equipo de desarrollo</w:t>
+      </w:r>
+      <w:r>
+        <w:t xml:space="preserve"> de turno</w:t>
+      </w:r>
+      <w:r>
+        <w:t>.</w:t>
       </w:r>
     </w:p>
     <w:p>
@@ -6535,7 +7071,13 @@
         </w:numPr>
       </w:pPr>
       <w:r>
-        <w:t xml:space="preserve">Las auditorias de construcción de código serán llevadas a cabo por la CMO cuando una línea base construida esté lista para avanzar a la fase de pruebas. Esta auditoría verificara el contenido de la construcción en comparación con el contenido previsto en la planeación. Los resultados de esta auditoría se documentarán y se suministra con el equipo de </w:t>
+        <w:t>Las auditorias de construcción de código serán llevadas a cabo por la CMO cuando una línea base construida esté lista para avanzar a la fase de pruebas. Esta auditoría verificar</w:t>
+      </w:r>
+      <w:r>
+        <w:t>á</w:t>
+      </w:r>
+      <w:r>
+        <w:t xml:space="preserve"> el contenido de la construcción en comparación con el contenido previsto en la planeación. Los resultados de esta auditoría se documentarán y se suministra con el equipo de </w:t>
       </w:r>
       <w:r>
         <w:t>pruebas para</w:t>
@@ -6556,7 +7098,10 @@
         </w:numPr>
       </w:pPr>
       <w:r>
-        <w:t xml:space="preserve">Cerca de la conclusión del proyecto, </w:t>
+        <w:t>Ce</w:t>
+      </w:r>
+      <w:r>
+        <w:t xml:space="preserve">rca de la conclusión del proyecto, </w:t>
       </w:r>
       <w:r>
         <w:t>una auditoría</w:t>
@@ -6591,6 +7136,9 @@
       <w:r>
         <w:t>Hojas de certificación y evidencia objetiva de que cada requerimiento se validó</w:t>
       </w:r>
+      <w:r>
+        <w:t>.</w:t>
+      </w:r>
     </w:p>
     <w:p>
       <w:pPr>
@@ -6601,7 +7149,6 @@
         </w:numPr>
       </w:pPr>
       <w:r>
-        <w:lastRenderedPageBreak/>
         <w:t xml:space="preserve">Cerca de la conclusión del proyecto, una auditoria física de </w:t>
       </w:r>
       <w:r>
@@ -6620,7 +7167,13 @@
         </w:numPr>
       </w:pPr>
       <w:r>
-        <w:t xml:space="preserve">Lista de elementos a ser inspeccionados (inventario) </w:t>
+        <w:t>Lista de elementos a ser inspeccionados (</w:t>
+      </w:r>
+      <w:r>
+        <w:t>repositorio</w:t>
+      </w:r>
+      <w:r>
+        <w:t xml:space="preserve">) </w:t>
       </w:r>
     </w:p>
     <w:p>
@@ -6632,7 +7185,13 @@
         </w:numPr>
       </w:pPr>
       <w:r>
-        <w:t>Registro de estado (inventario actualizado)</w:t>
+        <w:t>Registro de estado (</w:t>
+      </w:r>
+      <w:r>
+        <w:t>reposito</w:t>
+      </w:r>
+      <w:r>
+        <w:t>rio actualizado)</w:t>
       </w:r>
     </w:p>
     <w:p>
@@ -6642,7 +7201,7 @@
       </w:pPr>
     </w:p>
     <w:sectPr>
-      <w:footerReference w:type="default" r:id="rId10"/>
+      <w:footerReference w:type="default" r:id="rId11"/>
       <w:pgSz w:w="12240" w:h="15840"/>
       <w:pgMar w:top="1417" w:right="1701" w:bottom="1417" w:left="1701" w:header="708" w:footer="708" w:gutter="0"/>
       <w:cols w:space="708"/>
@@ -6654,7 +7213,7 @@
 </file>
 
 <file path=word/endnotes.xml><?xml version="1.0" encoding="utf-8"?>
-<w:endnotes xmlns:ve="http://schemas.openxmlformats.org/markup-compatibility/2006" xmlns:o="urn:schemas-microsoft-com:office:office" xmlns:r="http://schemas.openxmlformats.org/officeDocument/2006/relationships" xmlns:m="http://schemas.openxmlformats.org/officeDocument/2006/math" xmlns:v="urn:schemas-microsoft-com:vml" xmlns:wp="http://schemas.openxmlformats.org/drawingml/2006/wordprocessingDrawing" xmlns:w10="urn:schemas-microsoft-com:office:word" xmlns:w="http://schemas.openxmlformats.org/wordprocessingml/2006/main" xmlns:wne="http://schemas.microsoft.com/office/word/2006/wordml">
+<w:endnotes xmlns:wpc="http://schemas.microsoft.com/office/word/2010/wordprocessingCanvas" xmlns:mc="http://schemas.openxmlformats.org/markup-compatibility/2006" xmlns:o="urn:schemas-microsoft-com:office:office" xmlns:r="http://schemas.openxmlformats.org/officeDocument/2006/relationships" xmlns:m="http://schemas.openxmlformats.org/officeDocument/2006/math" xmlns:v="urn:schemas-microsoft-com:vml" xmlns:wp14="http://schemas.microsoft.com/office/word/2010/wordprocessingDrawing" xmlns:wp="http://schemas.openxmlformats.org/drawingml/2006/wordprocessingDrawing" xmlns:w10="urn:schemas-microsoft-com:office:word" xmlns:w="http://schemas.openxmlformats.org/wordprocessingml/2006/main" xmlns:w14="http://schemas.microsoft.com/office/word/2010/wordml" xmlns:wpg="http://schemas.microsoft.com/office/word/2010/wordprocessingGroup" xmlns:wpi="http://schemas.microsoft.com/office/word/2010/wordprocessingInk" xmlns:wne="http://schemas.microsoft.com/office/word/2006/wordml" xmlns:wps="http://schemas.microsoft.com/office/word/2010/wordprocessingShape" mc:Ignorable="w14 wp14">
   <w:endnote w:type="separator" w:id="-1">
     <w:p>
       <w:pPr>
@@ -6679,7 +7238,7 @@
 </file>
 
 <file path=word/footer1.xml><?xml version="1.0" encoding="utf-8"?>
-<w:ftr xmlns:ve="http://schemas.openxmlformats.org/markup-compatibility/2006" xmlns:o="urn:schemas-microsoft-com:office:office" xmlns:r="http://schemas.openxmlformats.org/officeDocument/2006/relationships" xmlns:m="http://schemas.openxmlformats.org/officeDocument/2006/math" xmlns:v="urn:schemas-microsoft-com:vml" xmlns:wp="http://schemas.openxmlformats.org/drawingml/2006/wordprocessingDrawing" xmlns:w10="urn:schemas-microsoft-com:office:word" xmlns:w="http://schemas.openxmlformats.org/wordprocessingml/2006/main" xmlns:wne="http://schemas.microsoft.com/office/word/2006/wordml">
+<w:ftr xmlns:wpc="http://schemas.microsoft.com/office/word/2010/wordprocessingCanvas" xmlns:mc="http://schemas.openxmlformats.org/markup-compatibility/2006" xmlns:o="urn:schemas-microsoft-com:office:office" xmlns:r="http://schemas.openxmlformats.org/officeDocument/2006/relationships" xmlns:m="http://schemas.openxmlformats.org/officeDocument/2006/math" xmlns:v="urn:schemas-microsoft-com:vml" xmlns:wp14="http://schemas.microsoft.com/office/word/2010/wordprocessingDrawing" xmlns:wp="http://schemas.openxmlformats.org/drawingml/2006/wordprocessingDrawing" xmlns:w10="urn:schemas-microsoft-com:office:word" xmlns:w="http://schemas.openxmlformats.org/wordprocessingml/2006/main" xmlns:w14="http://schemas.microsoft.com/office/word/2010/wordml" xmlns:wpg="http://schemas.microsoft.com/office/word/2010/wordprocessingGroup" xmlns:wpi="http://schemas.microsoft.com/office/word/2010/wordprocessingInk" xmlns:wne="http://schemas.microsoft.com/office/word/2006/wordml" xmlns:wps="http://schemas.microsoft.com/office/word/2010/wordprocessingShape" mc:Ignorable="w14 wp14">
   <w:sdt>
     <w:sdtPr>
       <w:id w:val="8370386"/>
@@ -6688,6 +7247,7 @@
         <w:docPartUnique/>
       </w:docPartObj>
     </w:sdtPr>
+    <w:sdtEndPr/>
     <w:sdtContent>
       <w:p>
         <w:pPr>
@@ -6713,7 +7273,7 @@
           <w:rPr>
             <w:noProof/>
           </w:rPr>
-          <w:t>8</w:t>
+          <w:t>2</w:t>
         </w:r>
         <w:r>
           <w:rPr>
@@ -6733,7 +7293,7 @@
 </file>
 
 <file path=word/footnotes.xml><?xml version="1.0" encoding="utf-8"?>
-<w:footnotes xmlns:ve="http://schemas.openxmlformats.org/markup-compatibility/2006" xmlns:o="urn:schemas-microsoft-com:office:office" xmlns:r="http://schemas.openxmlformats.org/officeDocument/2006/relationships" xmlns:m="http://schemas.openxmlformats.org/officeDocument/2006/math" xmlns:v="urn:schemas-microsoft-com:vml" xmlns:wp="http://schemas.openxmlformats.org/drawingml/2006/wordprocessingDrawing" xmlns:w10="urn:schemas-microsoft-com:office:word" xmlns:w="http://schemas.openxmlformats.org/wordprocessingml/2006/main" xmlns:wne="http://schemas.microsoft.com/office/word/2006/wordml">
+<w:footnotes xmlns:wpc="http://schemas.microsoft.com/office/word/2010/wordprocessingCanvas" xmlns:mc="http://schemas.openxmlformats.org/markup-compatibility/2006" xmlns:o="urn:schemas-microsoft-com:office:office" xmlns:r="http://schemas.openxmlformats.org/officeDocument/2006/relationships" xmlns:m="http://schemas.openxmlformats.org/officeDocument/2006/math" xmlns:v="urn:schemas-microsoft-com:vml" xmlns:wp14="http://schemas.microsoft.com/office/word/2010/wordprocessingDrawing" xmlns:wp="http://schemas.openxmlformats.org/drawingml/2006/wordprocessingDrawing" xmlns:w10="urn:schemas-microsoft-com:office:word" xmlns:w="http://schemas.openxmlformats.org/wordprocessingml/2006/main" xmlns:w14="http://schemas.microsoft.com/office/word/2010/wordml" xmlns:wpg="http://schemas.microsoft.com/office/word/2010/wordprocessingGroup" xmlns:wpi="http://schemas.microsoft.com/office/word/2010/wordprocessingInk" xmlns:wne="http://schemas.microsoft.com/office/word/2006/wordml" xmlns:wps="http://schemas.microsoft.com/office/word/2010/wordprocessingShape" mc:Ignorable="w14 wp14">
   <w:footnote w:type="separator" w:id="-1">
     <w:p>
       <w:pPr>
@@ -6758,7 +7318,7 @@
 </file>
 
 <file path=word/numbering.xml><?xml version="1.0" encoding="utf-8"?>
-<w:numbering xmlns:ve="http://schemas.openxmlformats.org/markup-compatibility/2006" xmlns:o="urn:schemas-microsoft-com:office:office" xmlns:r="http://schemas.openxmlformats.org/officeDocument/2006/relationships" xmlns:m="http://schemas.openxmlformats.org/officeDocument/2006/math" xmlns:v="urn:schemas-microsoft-com:vml" xmlns:wp="http://schemas.openxmlformats.org/drawingml/2006/wordprocessingDrawing" xmlns:w10="urn:schemas-microsoft-com:office:word" xmlns:w="http://schemas.openxmlformats.org/wordprocessingml/2006/main" xmlns:wne="http://schemas.microsoft.com/office/word/2006/wordml">
+<w:numbering xmlns:wpc="http://schemas.microsoft.com/office/word/2010/wordprocessingCanvas" xmlns:mc="http://schemas.openxmlformats.org/markup-compatibility/2006" xmlns:o="urn:schemas-microsoft-com:office:office" xmlns:r="http://schemas.openxmlformats.org/officeDocument/2006/relationships" xmlns:m="http://schemas.openxmlformats.org/officeDocument/2006/math" xmlns:v="urn:schemas-microsoft-com:vml" xmlns:wp14="http://schemas.microsoft.com/office/word/2010/wordprocessingDrawing" xmlns:wp="http://schemas.openxmlformats.org/drawingml/2006/wordprocessingDrawing" xmlns:w10="urn:schemas-microsoft-com:office:word" xmlns:w="http://schemas.openxmlformats.org/wordprocessingml/2006/main" xmlns:w14="http://schemas.microsoft.com/office/word/2010/wordml" xmlns:wpg="http://schemas.microsoft.com/office/word/2010/wordprocessingGroup" xmlns:wpi="http://schemas.microsoft.com/office/word/2010/wordprocessingInk" xmlns:wne="http://schemas.microsoft.com/office/word/2006/wordml" xmlns:wps="http://schemas.microsoft.com/office/word/2010/wordprocessingShape" mc:Ignorable="w14 wp14">
   <w:abstractNum w:abstractNumId="0">
     <w:nsid w:val="00000002"/>
     <w:multiLevelType w:val="hybridMultilevel"/>
@@ -8091,6 +8651,119 @@
     </w:lvl>
   </w:abstractNum>
   <w:abstractNum w:abstractNumId="7">
+    <w:nsid w:val="118435C2"/>
+    <w:multiLevelType w:val="hybridMultilevel"/>
+    <w:tmpl w:val="2EF0F876"/>
+    <w:lvl w:ilvl="0" w:tplc="2C0A0001">
+      <w:start w:val="1"/>
+      <w:numFmt w:val="bullet"/>
+      <w:lvlText w:val=""/>
+      <w:lvlJc w:val="left"/>
+      <w:pPr>
+        <w:ind w:left="720" w:hanging="360"/>
+      </w:pPr>
+      <w:rPr>
+        <w:rFonts w:ascii="Symbol" w:hAnsi="Symbol" w:hint="default"/>
+      </w:rPr>
+    </w:lvl>
+    <w:lvl w:ilvl="1" w:tplc="2C0A0003" w:tentative="1">
+      <w:start w:val="1"/>
+      <w:numFmt w:val="bullet"/>
+      <w:lvlText w:val="o"/>
+      <w:lvlJc w:val="left"/>
+      <w:pPr>
+        <w:ind w:left="1440" w:hanging="360"/>
+      </w:pPr>
+      <w:rPr>
+        <w:rFonts w:ascii="Courier New" w:hAnsi="Courier New" w:cs="Courier New" w:hint="default"/>
+      </w:rPr>
+    </w:lvl>
+    <w:lvl w:ilvl="2" w:tplc="2C0A0005" w:tentative="1">
+      <w:start w:val="1"/>
+      <w:numFmt w:val="bullet"/>
+      <w:lvlText w:val=""/>
+      <w:lvlJc w:val="left"/>
+      <w:pPr>
+        <w:ind w:left="2160" w:hanging="360"/>
+      </w:pPr>
+      <w:rPr>
+        <w:rFonts w:ascii="Wingdings" w:hAnsi="Wingdings" w:hint="default"/>
+      </w:rPr>
+    </w:lvl>
+    <w:lvl w:ilvl="3" w:tplc="2C0A0001" w:tentative="1">
+      <w:start w:val="1"/>
+      <w:numFmt w:val="bullet"/>
+      <w:lvlText w:val=""/>
+      <w:lvlJc w:val="left"/>
+      <w:pPr>
+        <w:ind w:left="2880" w:hanging="360"/>
+      </w:pPr>
+      <w:rPr>
+        <w:rFonts w:ascii="Symbol" w:hAnsi="Symbol" w:hint="default"/>
+      </w:rPr>
+    </w:lvl>
+    <w:lvl w:ilvl="4" w:tplc="2C0A0003" w:tentative="1">
+      <w:start w:val="1"/>
+      <w:numFmt w:val="bullet"/>
+      <w:lvlText w:val="o"/>
+      <w:lvlJc w:val="left"/>
+      <w:pPr>
+        <w:ind w:left="3600" w:hanging="360"/>
+      </w:pPr>
+      <w:rPr>
+        <w:rFonts w:ascii="Courier New" w:hAnsi="Courier New" w:cs="Courier New" w:hint="default"/>
+      </w:rPr>
+    </w:lvl>
+    <w:lvl w:ilvl="5" w:tplc="2C0A0005" w:tentative="1">
+      <w:start w:val="1"/>
+      <w:numFmt w:val="bullet"/>
+      <w:lvlText w:val=""/>
+      <w:lvlJc w:val="left"/>
+      <w:pPr>
+        <w:ind w:left="4320" w:hanging="360"/>
+      </w:pPr>
+      <w:rPr>
+        <w:rFonts w:ascii="Wingdings" w:hAnsi="Wingdings" w:hint="default"/>
+      </w:rPr>
+    </w:lvl>
+    <w:lvl w:ilvl="6" w:tplc="2C0A0001" w:tentative="1">
+      <w:start w:val="1"/>
+      <w:numFmt w:val="bullet"/>
+      <w:lvlText w:val=""/>
+      <w:lvlJc w:val="left"/>
+      <w:pPr>
+        <w:ind w:left="5040" w:hanging="360"/>
+      </w:pPr>
+      <w:rPr>
+        <w:rFonts w:ascii="Symbol" w:hAnsi="Symbol" w:hint="default"/>
+      </w:rPr>
+    </w:lvl>
+    <w:lvl w:ilvl="7" w:tplc="2C0A0003" w:tentative="1">
+      <w:start w:val="1"/>
+      <w:numFmt w:val="bullet"/>
+      <w:lvlText w:val="o"/>
+      <w:lvlJc w:val="left"/>
+      <w:pPr>
+        <w:ind w:left="5760" w:hanging="360"/>
+      </w:pPr>
+      <w:rPr>
+        <w:rFonts w:ascii="Courier New" w:hAnsi="Courier New" w:cs="Courier New" w:hint="default"/>
+      </w:rPr>
+    </w:lvl>
+    <w:lvl w:ilvl="8" w:tplc="2C0A0005" w:tentative="1">
+      <w:start w:val="1"/>
+      <w:numFmt w:val="bullet"/>
+      <w:lvlText w:val=""/>
+      <w:lvlJc w:val="left"/>
+      <w:pPr>
+        <w:ind w:left="6480" w:hanging="360"/>
+      </w:pPr>
+      <w:rPr>
+        <w:rFonts w:ascii="Wingdings" w:hAnsi="Wingdings" w:hint="default"/>
+      </w:rPr>
+    </w:lvl>
+  </w:abstractNum>
+  <w:abstractNum w:abstractNumId="8">
     <w:nsid w:val="155513B5"/>
     <w:multiLevelType w:val="hybridMultilevel"/>
     <w:tmpl w:val="90CA3916"/>
@@ -8203,7 +8876,7 @@
       </w:rPr>
     </w:lvl>
   </w:abstractNum>
-  <w:abstractNum w:abstractNumId="8">
+  <w:abstractNum w:abstractNumId="9">
     <w:nsid w:val="17097445"/>
     <w:multiLevelType w:val="hybridMultilevel"/>
     <w:tmpl w:val="7C60F154"/>
@@ -8289,7 +8962,7 @@
       </w:pPr>
     </w:lvl>
   </w:abstractNum>
-  <w:abstractNum w:abstractNumId="9">
+  <w:abstractNum w:abstractNumId="10">
     <w:nsid w:val="225969EF"/>
     <w:multiLevelType w:val="multilevel"/>
     <w:tmpl w:val="8EF6DB14"/>
@@ -8438,7 +9111,7 @@
       </w:rPr>
     </w:lvl>
   </w:abstractNum>
-  <w:abstractNum w:abstractNumId="10">
+  <w:abstractNum w:abstractNumId="11">
     <w:nsid w:val="23B637B3"/>
     <w:multiLevelType w:val="hybridMultilevel"/>
     <w:tmpl w:val="08560D9C"/>
@@ -8551,7 +9224,7 @@
       </w:rPr>
     </w:lvl>
   </w:abstractNum>
-  <w:abstractNum w:abstractNumId="11">
+  <w:abstractNum w:abstractNumId="12">
     <w:nsid w:val="2B4362A1"/>
     <w:multiLevelType w:val="hybridMultilevel"/>
     <w:tmpl w:val="25349D04"/>
@@ -8664,7 +9337,7 @@
       </w:rPr>
     </w:lvl>
   </w:abstractNum>
-  <w:abstractNum w:abstractNumId="12">
+  <w:abstractNum w:abstractNumId="13">
     <w:nsid w:val="2B8E1E9B"/>
     <w:multiLevelType w:val="multilevel"/>
     <w:tmpl w:val="A70057A8"/>
@@ -8813,7 +9486,7 @@
       </w:rPr>
     </w:lvl>
   </w:abstractNum>
-  <w:abstractNum w:abstractNumId="13">
+  <w:abstractNum w:abstractNumId="14">
     <w:nsid w:val="2EA10BB7"/>
     <w:multiLevelType w:val="hybridMultilevel"/>
     <w:tmpl w:val="395605C0"/>
@@ -8926,7 +9599,7 @@
       </w:rPr>
     </w:lvl>
   </w:abstractNum>
-  <w:abstractNum w:abstractNumId="14">
+  <w:abstractNum w:abstractNumId="15">
     <w:nsid w:val="371F5BB9"/>
     <w:multiLevelType w:val="hybridMultilevel"/>
     <w:tmpl w:val="17BAC2F2"/>
@@ -9039,7 +9712,7 @@
       </w:rPr>
     </w:lvl>
   </w:abstractNum>
-  <w:abstractNum w:abstractNumId="15">
+  <w:abstractNum w:abstractNumId="16">
     <w:nsid w:val="3FD8743D"/>
     <w:multiLevelType w:val="hybridMultilevel"/>
     <w:tmpl w:val="D4602218"/>
@@ -9128,7 +9801,7 @@
       </w:pPr>
     </w:lvl>
   </w:abstractNum>
-  <w:abstractNum w:abstractNumId="16">
+  <w:abstractNum w:abstractNumId="17">
     <w:nsid w:val="432F2538"/>
     <w:multiLevelType w:val="hybridMultilevel"/>
     <w:tmpl w:val="0D889C7C"/>
@@ -9217,7 +9890,7 @@
       </w:pPr>
     </w:lvl>
   </w:abstractNum>
-  <w:abstractNum w:abstractNumId="17">
+  <w:abstractNum w:abstractNumId="18">
     <w:nsid w:val="5B7967DA"/>
     <w:multiLevelType w:val="multilevel"/>
     <w:tmpl w:val="1A7A1C68"/>
@@ -9357,7 +10030,7 @@
       </w:rPr>
     </w:lvl>
   </w:abstractNum>
-  <w:abstractNum w:abstractNumId="18">
+  <w:abstractNum w:abstractNumId="19">
     <w:nsid w:val="608C1860"/>
     <w:multiLevelType w:val="multilevel"/>
     <w:tmpl w:val="1A7A1C68"/>
@@ -9497,7 +10170,233 @@
       </w:rPr>
     </w:lvl>
   </w:abstractNum>
-  <w:abstractNum w:abstractNumId="19">
+  <w:abstractNum w:abstractNumId="20">
+    <w:nsid w:val="61D57D7E"/>
+    <w:multiLevelType w:val="hybridMultilevel"/>
+    <w:tmpl w:val="2A64B0D0"/>
+    <w:lvl w:ilvl="0" w:tplc="2C0A0001">
+      <w:start w:val="1"/>
+      <w:numFmt w:val="bullet"/>
+      <w:lvlText w:val=""/>
+      <w:lvlJc w:val="left"/>
+      <w:pPr>
+        <w:ind w:left="720" w:hanging="360"/>
+      </w:pPr>
+      <w:rPr>
+        <w:rFonts w:ascii="Symbol" w:hAnsi="Symbol" w:hint="default"/>
+      </w:rPr>
+    </w:lvl>
+    <w:lvl w:ilvl="1" w:tplc="2C0A0003" w:tentative="1">
+      <w:start w:val="1"/>
+      <w:numFmt w:val="bullet"/>
+      <w:lvlText w:val="o"/>
+      <w:lvlJc w:val="left"/>
+      <w:pPr>
+        <w:ind w:left="1440" w:hanging="360"/>
+      </w:pPr>
+      <w:rPr>
+        <w:rFonts w:ascii="Courier New" w:hAnsi="Courier New" w:cs="Courier New" w:hint="default"/>
+      </w:rPr>
+    </w:lvl>
+    <w:lvl w:ilvl="2" w:tplc="2C0A0005" w:tentative="1">
+      <w:start w:val="1"/>
+      <w:numFmt w:val="bullet"/>
+      <w:lvlText w:val=""/>
+      <w:lvlJc w:val="left"/>
+      <w:pPr>
+        <w:ind w:left="2160" w:hanging="360"/>
+      </w:pPr>
+      <w:rPr>
+        <w:rFonts w:ascii="Wingdings" w:hAnsi="Wingdings" w:hint="default"/>
+      </w:rPr>
+    </w:lvl>
+    <w:lvl w:ilvl="3" w:tplc="2C0A0001" w:tentative="1">
+      <w:start w:val="1"/>
+      <w:numFmt w:val="bullet"/>
+      <w:lvlText w:val=""/>
+      <w:lvlJc w:val="left"/>
+      <w:pPr>
+        <w:ind w:left="2880" w:hanging="360"/>
+      </w:pPr>
+      <w:rPr>
+        <w:rFonts w:ascii="Symbol" w:hAnsi="Symbol" w:hint="default"/>
+      </w:rPr>
+    </w:lvl>
+    <w:lvl w:ilvl="4" w:tplc="2C0A0003" w:tentative="1">
+      <w:start w:val="1"/>
+      <w:numFmt w:val="bullet"/>
+      <w:lvlText w:val="o"/>
+      <w:lvlJc w:val="left"/>
+      <w:pPr>
+        <w:ind w:left="3600" w:hanging="360"/>
+      </w:pPr>
+      <w:rPr>
+        <w:rFonts w:ascii="Courier New" w:hAnsi="Courier New" w:cs="Courier New" w:hint="default"/>
+      </w:rPr>
+    </w:lvl>
+    <w:lvl w:ilvl="5" w:tplc="2C0A0005" w:tentative="1">
+      <w:start w:val="1"/>
+      <w:numFmt w:val="bullet"/>
+      <w:lvlText w:val=""/>
+      <w:lvlJc w:val="left"/>
+      <w:pPr>
+        <w:ind w:left="4320" w:hanging="360"/>
+      </w:pPr>
+      <w:rPr>
+        <w:rFonts w:ascii="Wingdings" w:hAnsi="Wingdings" w:hint="default"/>
+      </w:rPr>
+    </w:lvl>
+    <w:lvl w:ilvl="6" w:tplc="2C0A0001" w:tentative="1">
+      <w:start w:val="1"/>
+      <w:numFmt w:val="bullet"/>
+      <w:lvlText w:val=""/>
+      <w:lvlJc w:val="left"/>
+      <w:pPr>
+        <w:ind w:left="5040" w:hanging="360"/>
+      </w:pPr>
+      <w:rPr>
+        <w:rFonts w:ascii="Symbol" w:hAnsi="Symbol" w:hint="default"/>
+      </w:rPr>
+    </w:lvl>
+    <w:lvl w:ilvl="7" w:tplc="2C0A0003" w:tentative="1">
+      <w:start w:val="1"/>
+      <w:numFmt w:val="bullet"/>
+      <w:lvlText w:val="o"/>
+      <w:lvlJc w:val="left"/>
+      <w:pPr>
+        <w:ind w:left="5760" w:hanging="360"/>
+      </w:pPr>
+      <w:rPr>
+        <w:rFonts w:ascii="Courier New" w:hAnsi="Courier New" w:cs="Courier New" w:hint="default"/>
+      </w:rPr>
+    </w:lvl>
+    <w:lvl w:ilvl="8" w:tplc="2C0A0005" w:tentative="1">
+      <w:start w:val="1"/>
+      <w:numFmt w:val="bullet"/>
+      <w:lvlText w:val=""/>
+      <w:lvlJc w:val="left"/>
+      <w:pPr>
+        <w:ind w:left="6480" w:hanging="360"/>
+      </w:pPr>
+      <w:rPr>
+        <w:rFonts w:ascii="Wingdings" w:hAnsi="Wingdings" w:hint="default"/>
+      </w:rPr>
+    </w:lvl>
+  </w:abstractNum>
+  <w:abstractNum w:abstractNumId="21">
+    <w:nsid w:val="63C37593"/>
+    <w:multiLevelType w:val="hybridMultilevel"/>
+    <w:tmpl w:val="B5C27662"/>
+    <w:lvl w:ilvl="0" w:tplc="2C0A0001">
+      <w:start w:val="1"/>
+      <w:numFmt w:val="bullet"/>
+      <w:lvlText w:val=""/>
+      <w:lvlJc w:val="left"/>
+      <w:pPr>
+        <w:ind w:left="720" w:hanging="360"/>
+      </w:pPr>
+      <w:rPr>
+        <w:rFonts w:ascii="Symbol" w:hAnsi="Symbol" w:hint="default"/>
+      </w:rPr>
+    </w:lvl>
+    <w:lvl w:ilvl="1" w:tplc="2C0A0003" w:tentative="1">
+      <w:start w:val="1"/>
+      <w:numFmt w:val="bullet"/>
+      <w:lvlText w:val="o"/>
+      <w:lvlJc w:val="left"/>
+      <w:pPr>
+        <w:ind w:left="1440" w:hanging="360"/>
+      </w:pPr>
+      <w:rPr>
+        <w:rFonts w:ascii="Courier New" w:hAnsi="Courier New" w:cs="Courier New" w:hint="default"/>
+      </w:rPr>
+    </w:lvl>
+    <w:lvl w:ilvl="2" w:tplc="2C0A0005" w:tentative="1">
+      <w:start w:val="1"/>
+      <w:numFmt w:val="bullet"/>
+      <w:lvlText w:val=""/>
+      <w:lvlJc w:val="left"/>
+      <w:pPr>
+        <w:ind w:left="2160" w:hanging="360"/>
+      </w:pPr>
+      <w:rPr>
+        <w:rFonts w:ascii="Wingdings" w:hAnsi="Wingdings" w:hint="default"/>
+      </w:rPr>
+    </w:lvl>
+    <w:lvl w:ilvl="3" w:tplc="2C0A0001" w:tentative="1">
+      <w:start w:val="1"/>
+      <w:numFmt w:val="bullet"/>
+      <w:lvlText w:val=""/>
+      <w:lvlJc w:val="left"/>
+      <w:pPr>
+        <w:ind w:left="2880" w:hanging="360"/>
+      </w:pPr>
+      <w:rPr>
+        <w:rFonts w:ascii="Symbol" w:hAnsi="Symbol" w:hint="default"/>
+      </w:rPr>
+    </w:lvl>
+    <w:lvl w:ilvl="4" w:tplc="2C0A0003" w:tentative="1">
+      <w:start w:val="1"/>
+      <w:numFmt w:val="bullet"/>
+      <w:lvlText w:val="o"/>
+      <w:lvlJc w:val="left"/>
+      <w:pPr>
+        <w:ind w:left="3600" w:hanging="360"/>
+      </w:pPr>
+      <w:rPr>
+        <w:rFonts w:ascii="Courier New" w:hAnsi="Courier New" w:cs="Courier New" w:hint="default"/>
+      </w:rPr>
+    </w:lvl>
+    <w:lvl w:ilvl="5" w:tplc="2C0A0005" w:tentative="1">
+      <w:start w:val="1"/>
+      <w:numFmt w:val="bullet"/>
+      <w:lvlText w:val=""/>
+      <w:lvlJc w:val="left"/>
+      <w:pPr>
+        <w:ind w:left="4320" w:hanging="360"/>
+      </w:pPr>
+      <w:rPr>
+        <w:rFonts w:ascii="Wingdings" w:hAnsi="Wingdings" w:hint="default"/>
+      </w:rPr>
+    </w:lvl>
+    <w:lvl w:ilvl="6" w:tplc="2C0A0001" w:tentative="1">
+      <w:start w:val="1"/>
+      <w:numFmt w:val="bullet"/>
+      <w:lvlText w:val=""/>
+      <w:lvlJc w:val="left"/>
+      <w:pPr>
+        <w:ind w:left="5040" w:hanging="360"/>
+      </w:pPr>
+      <w:rPr>
+        <w:rFonts w:ascii="Symbol" w:hAnsi="Symbol" w:hint="default"/>
+      </w:rPr>
+    </w:lvl>
+    <w:lvl w:ilvl="7" w:tplc="2C0A0003" w:tentative="1">
+      <w:start w:val="1"/>
+      <w:numFmt w:val="bullet"/>
+      <w:lvlText w:val="o"/>
+      <w:lvlJc w:val="left"/>
+      <w:pPr>
+        <w:ind w:left="5760" w:hanging="360"/>
+      </w:pPr>
+      <w:rPr>
+        <w:rFonts w:ascii="Courier New" w:hAnsi="Courier New" w:cs="Courier New" w:hint="default"/>
+      </w:rPr>
+    </w:lvl>
+    <w:lvl w:ilvl="8" w:tplc="2C0A0005" w:tentative="1">
+      <w:start w:val="1"/>
+      <w:numFmt w:val="bullet"/>
+      <w:lvlText w:val=""/>
+      <w:lvlJc w:val="left"/>
+      <w:pPr>
+        <w:ind w:left="6480" w:hanging="360"/>
+      </w:pPr>
+      <w:rPr>
+        <w:rFonts w:ascii="Wingdings" w:hAnsi="Wingdings" w:hint="default"/>
+      </w:rPr>
+    </w:lvl>
+  </w:abstractNum>
+  <w:abstractNum w:abstractNumId="22">
     <w:nsid w:val="68820B1C"/>
     <w:multiLevelType w:val="hybridMultilevel"/>
     <w:tmpl w:val="DA4AE91A"/>
@@ -9610,7 +10509,7 @@
       </w:rPr>
     </w:lvl>
   </w:abstractNum>
-  <w:abstractNum w:abstractNumId="20">
+  <w:abstractNum w:abstractNumId="23">
     <w:nsid w:val="6904121D"/>
     <w:multiLevelType w:val="hybridMultilevel"/>
     <w:tmpl w:val="0B701A64"/>
@@ -9723,7 +10622,7 @@
       </w:rPr>
     </w:lvl>
   </w:abstractNum>
-  <w:abstractNum w:abstractNumId="21">
+  <w:abstractNum w:abstractNumId="24">
     <w:nsid w:val="6ABA2E26"/>
     <w:multiLevelType w:val="multilevel"/>
     <w:tmpl w:val="302C5244"/>
@@ -9836,7 +10735,7 @@
       </w:pPr>
     </w:lvl>
   </w:abstractNum>
-  <w:abstractNum w:abstractNumId="22">
+  <w:abstractNum w:abstractNumId="25">
     <w:nsid w:val="6CDC0B5B"/>
     <w:multiLevelType w:val="hybridMultilevel"/>
     <w:tmpl w:val="A64E85CA"/>
@@ -9949,7 +10848,7 @@
       </w:rPr>
     </w:lvl>
   </w:abstractNum>
-  <w:abstractNum w:abstractNumId="23">
+  <w:abstractNum w:abstractNumId="26">
     <w:nsid w:val="6E6154DD"/>
     <w:multiLevelType w:val="hybridMultilevel"/>
     <w:tmpl w:val="9BF0EB70"/>
@@ -10062,7 +10961,7 @@
       </w:rPr>
     </w:lvl>
   </w:abstractNum>
-  <w:abstractNum w:abstractNumId="24">
+  <w:abstractNum w:abstractNumId="27">
     <w:nsid w:val="785B7E09"/>
     <w:multiLevelType w:val="hybridMultilevel"/>
     <w:tmpl w:val="E6F862A2"/>
@@ -10175,7 +11074,7 @@
       </w:rPr>
     </w:lvl>
   </w:abstractNum>
-  <w:abstractNum w:abstractNumId="25">
+  <w:abstractNum w:abstractNumId="28">
     <w:nsid w:val="7C17614E"/>
     <w:multiLevelType w:val="hybridMultilevel"/>
     <w:tmpl w:val="82987B0C"/>
@@ -10289,10 +11188,10 @@
     </w:lvl>
   </w:abstractNum>
   <w:num w:numId="1">
-    <w:abstractNumId w:val="17"/>
+    <w:abstractNumId w:val="18"/>
   </w:num>
   <w:num w:numId="2">
-    <w:abstractNumId w:val="18"/>
+    <w:abstractNumId w:val="19"/>
   </w:num>
   <w:num w:numId="3">
     <w:abstractNumId w:val="5"/>
@@ -10305,7 +11204,7 @@
     </w:lvlOverride>
   </w:num>
   <w:num w:numId="4">
-    <w:abstractNumId w:val="21"/>
+    <w:abstractNumId w:val="24"/>
     <w:lvlOverride w:ilvl="0">
       <w:lvl w:ilvl="0">
         <w:numFmt w:val="decimal"/>
@@ -10315,25 +11214,25 @@
     </w:lvlOverride>
   </w:num>
   <w:num w:numId="5">
-    <w:abstractNumId w:val="12"/>
+    <w:abstractNumId w:val="13"/>
   </w:num>
   <w:num w:numId="6">
-    <w:abstractNumId w:val="9"/>
+    <w:abstractNumId w:val="10"/>
   </w:num>
   <w:num w:numId="7">
-    <w:abstractNumId w:val="10"/>
+    <w:abstractNumId w:val="11"/>
   </w:num>
   <w:num w:numId="8">
-    <w:abstractNumId w:val="13"/>
+    <w:abstractNumId w:val="14"/>
   </w:num>
   <w:num w:numId="9">
-    <w:abstractNumId w:val="7"/>
+    <w:abstractNumId w:val="8"/>
   </w:num>
   <w:num w:numId="10">
-    <w:abstractNumId w:val="19"/>
+    <w:abstractNumId w:val="22"/>
   </w:num>
   <w:num w:numId="11">
-    <w:abstractNumId w:val="14"/>
+    <w:abstractNumId w:val="15"/>
   </w:num>
   <w:num w:numId="12">
     <w:abstractNumId w:val="0"/>
@@ -10345,10 +11244,10 @@
     <w:abstractNumId w:val="6"/>
   </w:num>
   <w:num w:numId="15">
-    <w:abstractNumId w:val="20"/>
+    <w:abstractNumId w:val="23"/>
   </w:num>
   <w:num w:numId="16">
-    <w:abstractNumId w:val="25"/>
+    <w:abstractNumId w:val="28"/>
   </w:num>
   <w:num w:numId="17">
     <w:abstractNumId w:val="2"/>
@@ -10360,31 +11259,40 @@
     <w:abstractNumId w:val="4"/>
   </w:num>
   <w:num w:numId="20">
-    <w:abstractNumId w:val="24"/>
+    <w:abstractNumId w:val="27"/>
   </w:num>
   <w:num w:numId="21">
-    <w:abstractNumId w:val="8"/>
+    <w:abstractNumId w:val="9"/>
   </w:num>
   <w:num w:numId="22">
-    <w:abstractNumId w:val="22"/>
+    <w:abstractNumId w:val="25"/>
   </w:num>
   <w:num w:numId="23">
-    <w:abstractNumId w:val="15"/>
+    <w:abstractNumId w:val="16"/>
   </w:num>
   <w:num w:numId="24">
-    <w:abstractNumId w:val="16"/>
+    <w:abstractNumId w:val="17"/>
   </w:num>
   <w:num w:numId="25">
-    <w:abstractNumId w:val="11"/>
+    <w:abstractNumId w:val="12"/>
   </w:num>
   <w:num w:numId="26">
-    <w:abstractNumId w:val="23"/>
+    <w:abstractNumId w:val="26"/>
+  </w:num>
+  <w:num w:numId="27">
+    <w:abstractNumId w:val="7"/>
+  </w:num>
+  <w:num w:numId="28">
+    <w:abstractNumId w:val="21"/>
+  </w:num>
+  <w:num w:numId="29">
+    <w:abstractNumId w:val="20"/>
   </w:num>
 </w:numbering>
 </file>
 
 <file path=word/styles.xml><?xml version="1.0" encoding="utf-8"?>
-<w:styles xmlns:r="http://schemas.openxmlformats.org/officeDocument/2006/relationships" xmlns:w="http://schemas.openxmlformats.org/wordprocessingml/2006/main">
+<w:styles xmlns:mc="http://schemas.openxmlformats.org/markup-compatibility/2006" xmlns:r="http://schemas.openxmlformats.org/officeDocument/2006/relationships" xmlns:w="http://schemas.openxmlformats.org/wordprocessingml/2006/main" xmlns:w14="http://schemas.microsoft.com/office/word/2010/wordml" mc:Ignorable="w14">
   <w:docDefaults>
     <w:rPrDefault>
       <w:rPr>
@@ -10627,7 +11535,6 @@
     <w:uiPriority w:val="99"/>
     <w:semiHidden/>
     <w:unhideWhenUsed/>
-    <w:qFormat/>
     <w:tblPr>
       <w:tblInd w:w="0" w:type="dxa"/>
       <w:tblCellMar>
@@ -10788,7 +11695,6 @@
       <w:spacing w:after="0" w:line="240" w:lineRule="auto"/>
     </w:pPr>
     <w:tblPr>
-      <w:tblInd w:w="0" w:type="dxa"/>
       <w:tblBorders>
         <w:top w:val="single" w:sz="4" w:space="0" w:color="auto"/>
         <w:left w:val="single" w:sz="4" w:space="0" w:color="auto"/>
@@ -10797,12 +11703,6 @@
         <w:insideH w:val="single" w:sz="4" w:space="0" w:color="auto"/>
         <w:insideV w:val="single" w:sz="4" w:space="0" w:color="auto"/>
       </w:tblBorders>
-      <w:tblCellMar>
-        <w:top w:w="0" w:type="dxa"/>
-        <w:left w:w="108" w:type="dxa"/>
-        <w:bottom w:w="0" w:type="dxa"/>
-        <w:right w:w="108" w:type="dxa"/>
-      </w:tblCellMar>
     </w:tblPr>
   </w:style>
   <w:style w:type="table" w:styleId="Cuadrculavistosa-nfasis5">
@@ -10819,16 +11719,9 @@
     <w:tblPr>
       <w:tblStyleRowBandSize w:val="1"/>
       <w:tblStyleColBandSize w:val="1"/>
-      <w:tblInd w:w="0" w:type="dxa"/>
       <w:tblBorders>
         <w:insideH w:val="single" w:sz="4" w:space="0" w:color="FFFFFF" w:themeColor="background1"/>
       </w:tblBorders>
-      <w:tblCellMar>
-        <w:top w:w="0" w:type="dxa"/>
-        <w:left w:w="108" w:type="dxa"/>
-        <w:bottom w:w="0" w:type="dxa"/>
-        <w:right w:w="108" w:type="dxa"/>
-      </w:tblCellMar>
     </w:tblPr>
     <w:tcPr>
       <w:shd w:val="clear" w:color="auto" w:fill="DAEEF3" w:themeFill="accent5" w:themeFillTint="33"/>
@@ -10896,7 +11789,6 @@
     <w:tblPr>
       <w:tblStyleRowBandSize w:val="1"/>
       <w:tblStyleColBandSize w:val="1"/>
-      <w:tblInd w:w="0" w:type="dxa"/>
       <w:tblBorders>
         <w:top w:val="single" w:sz="8" w:space="0" w:color="78C0D4" w:themeColor="accent5" w:themeTint="BF"/>
         <w:left w:val="single" w:sz="8" w:space="0" w:color="78C0D4" w:themeColor="accent5" w:themeTint="BF"/>
@@ -10904,12 +11796,6 @@
         <w:right w:val="single" w:sz="8" w:space="0" w:color="78C0D4" w:themeColor="accent5" w:themeTint="BF"/>
         <w:insideH w:val="single" w:sz="8" w:space="0" w:color="78C0D4" w:themeColor="accent5" w:themeTint="BF"/>
       </w:tblBorders>
-      <w:tblCellMar>
-        <w:top w:w="0" w:type="dxa"/>
-        <w:left w:w="108" w:type="dxa"/>
-        <w:bottom w:w="0" w:type="dxa"/>
-        <w:right w:w="108" w:type="dxa"/>
-      </w:tblCellMar>
     </w:tblPr>
     <w:tblStylePr w:type="firstRow">
       <w:pPr>
@@ -11005,16 +11891,9 @@
     <w:tblPr>
       <w:tblStyleRowBandSize w:val="1"/>
       <w:tblStyleColBandSize w:val="1"/>
-      <w:tblInd w:w="0" w:type="dxa"/>
       <w:tblBorders>
         <w:insideH w:val="single" w:sz="4" w:space="0" w:color="FFFFFF" w:themeColor="background1"/>
       </w:tblBorders>
-      <w:tblCellMar>
-        <w:top w:w="0" w:type="dxa"/>
-        <w:left w:w="108" w:type="dxa"/>
-        <w:bottom w:w="0" w:type="dxa"/>
-        <w:right w:w="108" w:type="dxa"/>
-      </w:tblCellMar>
     </w:tblPr>
     <w:tcPr>
       <w:shd w:val="clear" w:color="auto" w:fill="DBE5F1" w:themeFill="accent1" w:themeFillTint="33"/>
@@ -11082,7 +11961,6 @@
     <w:tblPr>
       <w:tblStyleRowBandSize w:val="1"/>
       <w:tblStyleColBandSize w:val="1"/>
-      <w:tblInd w:w="0" w:type="dxa"/>
       <w:tblBorders>
         <w:top w:val="single" w:sz="8" w:space="0" w:color="4BACC6" w:themeColor="accent5"/>
         <w:left w:val="single" w:sz="8" w:space="0" w:color="4BACC6" w:themeColor="accent5"/>
@@ -11091,12 +11969,6 @@
         <w:insideH w:val="single" w:sz="8" w:space="0" w:color="4BACC6" w:themeColor="accent5"/>
         <w:insideV w:val="single" w:sz="8" w:space="0" w:color="4BACC6" w:themeColor="accent5"/>
       </w:tblBorders>
-      <w:tblCellMar>
-        <w:top w:w="0" w:type="dxa"/>
-        <w:left w:w="108" w:type="dxa"/>
-        <w:bottom w:w="0" w:type="dxa"/>
-        <w:right w:w="108" w:type="dxa"/>
-      </w:tblCellMar>
     </w:tblPr>
     <w:tblStylePr w:type="firstRow">
       <w:pPr>
@@ -11376,19 +12248,12 @@
     <w:tblPr>
       <w:tblStyleRowBandSize w:val="1"/>
       <w:tblStyleColBandSize w:val="1"/>
-      <w:tblInd w:w="0" w:type="dxa"/>
       <w:tblBorders>
         <w:top w:val="single" w:sz="8" w:space="0" w:color="4BACC6" w:themeColor="accent5"/>
         <w:left w:val="single" w:sz="8" w:space="0" w:color="4BACC6" w:themeColor="accent5"/>
         <w:bottom w:val="single" w:sz="8" w:space="0" w:color="4BACC6" w:themeColor="accent5"/>
         <w:right w:val="single" w:sz="8" w:space="0" w:color="4BACC6" w:themeColor="accent5"/>
       </w:tblBorders>
-      <w:tblCellMar>
-        <w:top w:w="0" w:type="dxa"/>
-        <w:left w:w="108" w:type="dxa"/>
-        <w:bottom w:w="0" w:type="dxa"/>
-        <w:right w:w="108" w:type="dxa"/>
-      </w:tblCellMar>
     </w:tblPr>
     <w:tblStylePr w:type="firstRow">
       <w:pPr>
@@ -11739,7 +12604,7 @@
 </file>
 
 <file path=word/glossary/document.xml><?xml version="1.0" encoding="utf-8"?>
-<w:glossaryDocument xmlns:ve="http://schemas.openxmlformats.org/markup-compatibility/2006" xmlns:o="urn:schemas-microsoft-com:office:office" xmlns:r="http://schemas.openxmlformats.org/officeDocument/2006/relationships" xmlns:m="http://schemas.openxmlformats.org/officeDocument/2006/math" xmlns:v="urn:schemas-microsoft-com:vml" xmlns:wp="http://schemas.openxmlformats.org/drawingml/2006/wordprocessingDrawing" xmlns:w10="urn:schemas-microsoft-com:office:word" xmlns:w="http://schemas.openxmlformats.org/wordprocessingml/2006/main" xmlns:wne="http://schemas.microsoft.com/office/word/2006/wordml">
+<w:glossaryDocument xmlns:wpc="http://schemas.microsoft.com/office/word/2010/wordprocessingCanvas" xmlns:mc="http://schemas.openxmlformats.org/markup-compatibility/2006" xmlns:o="urn:schemas-microsoft-com:office:office" xmlns:r="http://schemas.openxmlformats.org/officeDocument/2006/relationships" xmlns:m="http://schemas.openxmlformats.org/officeDocument/2006/math" xmlns:v="urn:schemas-microsoft-com:vml" xmlns:wp14="http://schemas.microsoft.com/office/word/2010/wordprocessingDrawing" xmlns:wp="http://schemas.openxmlformats.org/drawingml/2006/wordprocessingDrawing" xmlns:w10="urn:schemas-microsoft-com:office:word" xmlns:w="http://schemas.openxmlformats.org/wordprocessingml/2006/main" xmlns:w14="http://schemas.microsoft.com/office/word/2010/wordml" xmlns:wpg="http://schemas.microsoft.com/office/word/2010/wordprocessingGroup" xmlns:wpi="http://schemas.microsoft.com/office/word/2010/wordprocessingInk" xmlns:wne="http://schemas.microsoft.com/office/word/2006/wordml" xmlns:wps="http://schemas.microsoft.com/office/word/2010/wordprocessingShape" mc:Ignorable="w14 wp14">
   <w:docParts>
     <w:docPart>
       <w:docPartPr>
@@ -11810,7 +12675,7 @@
 </file>
 
 <file path=word/glossary/fontTable.xml><?xml version="1.0" encoding="utf-8"?>
-<w:fonts xmlns:r="http://schemas.openxmlformats.org/officeDocument/2006/relationships" xmlns:w="http://schemas.openxmlformats.org/wordprocessingml/2006/main">
+<w:fonts xmlns:mc="http://schemas.openxmlformats.org/markup-compatibility/2006" xmlns:r="http://schemas.openxmlformats.org/officeDocument/2006/relationships" xmlns:w="http://schemas.openxmlformats.org/wordprocessingml/2006/main" xmlns:w14="http://schemas.microsoft.com/office/word/2010/wordml" mc:Ignorable="w14">
   <w:font w:name="Verdana">
     <w:panose1 w:val="020B0604030504040204"/>
     <w:charset w:val="00"/>
@@ -11837,7 +12702,7 @@
     <w:charset w:val="00"/>
     <w:family w:val="roman"/>
     <w:pitch w:val="variable"/>
-    <w:sig w:usb0="E0002AFF" w:usb1="C0007841" w:usb2="00000009" w:usb3="00000000" w:csb0="000001FF" w:csb1="00000000"/>
+    <w:sig w:usb0="E0002EFF" w:usb1="C0007843" w:usb2="00000009" w:usb3="00000000" w:csb0="000001FF" w:csb1="00000000"/>
   </w:font>
   <w:font w:name="Symbol">
     <w:panose1 w:val="05050102010706020507"/>
@@ -11871,9 +12736,8 @@
     <w:panose1 w:val="020B0604030504040204"/>
     <w:charset w:val="00"/>
     <w:family w:val="swiss"/>
-    <w:notTrueType/>
     <w:pitch w:val="variable"/>
-    <w:sig w:usb0="00000003" w:usb1="00000000" w:usb2="00000000" w:usb3="00000000" w:csb0="00000001" w:csb1="00000000"/>
+    <w:sig w:usb0="E1002EFF" w:usb1="C000605B" w:usb2="00000029" w:usb3="00000000" w:csb0="000101FF" w:csb1="00000000"/>
   </w:font>
   <w:font w:name="Cambria">
     <w:panose1 w:val="02040503050406030204"/>
@@ -11893,13 +12757,14 @@
 </file>
 
 <file path=word/glossary/settings.xml><?xml version="1.0" encoding="utf-8"?>
-<w:settings xmlns:o="urn:schemas-microsoft-com:office:office" xmlns:r="http://schemas.openxmlformats.org/officeDocument/2006/relationships" xmlns:m="http://schemas.openxmlformats.org/officeDocument/2006/math" xmlns:v="urn:schemas-microsoft-com:vml" xmlns:w10="urn:schemas-microsoft-com:office:word" xmlns:w="http://schemas.openxmlformats.org/wordprocessingml/2006/main" xmlns:sl="http://schemas.openxmlformats.org/schemaLibrary/2006/main">
+<w:settings xmlns:mc="http://schemas.openxmlformats.org/markup-compatibility/2006" xmlns:o="urn:schemas-microsoft-com:office:office" xmlns:r="http://schemas.openxmlformats.org/officeDocument/2006/relationships" xmlns:m="http://schemas.openxmlformats.org/officeDocument/2006/math" xmlns:v="urn:schemas-microsoft-com:vml" xmlns:w10="urn:schemas-microsoft-com:office:word" xmlns:w="http://schemas.openxmlformats.org/wordprocessingml/2006/main" xmlns:w14="http://schemas.microsoft.com/office/word/2010/wordml" xmlns:sl="http://schemas.openxmlformats.org/schemaLibrary/2006/main" mc:Ignorable="w14">
   <w:view w:val="normal"/>
   <w:defaultTabStop w:val="708"/>
   <w:hyphenationZone w:val="425"/>
   <w:characterSpacingControl w:val="doNotCompress"/>
   <w:compat>
     <w:useFELayout/>
+    <w:compatSetting w:name="compatibilityMode" w:uri="http://schemas.microsoft.com/office/word" w:val="12"/>
   </w:compat>
   <w:rsids>
     <w:rsidRoot w:val="007966F0"/>
@@ -11932,6 +12797,7 @@
     <w:rsid w:val="00992498"/>
     <w:rsid w:val="00A85550"/>
     <w:rsid w:val="00B14FC4"/>
+    <w:rsid w:val="00BB1A48"/>
     <w:rsid w:val="00BE744E"/>
     <w:rsid w:val="00C60387"/>
     <w:rsid w:val="00CD59B9"/>
@@ -11965,7 +12831,7 @@
 </file>
 
 <file path=word/glossary/styles.xml><?xml version="1.0" encoding="utf-8"?>
-<w:styles xmlns:r="http://schemas.openxmlformats.org/officeDocument/2006/relationships" xmlns:w="http://schemas.openxmlformats.org/wordprocessingml/2006/main">
+<w:styles xmlns:mc="http://schemas.openxmlformats.org/markup-compatibility/2006" xmlns:r="http://schemas.openxmlformats.org/officeDocument/2006/relationships" xmlns:w="http://schemas.openxmlformats.org/wordprocessingml/2006/main" xmlns:w14="http://schemas.microsoft.com/office/word/2010/wordml" mc:Ignorable="w14">
   <w:docDefaults>
     <w:rPrDefault>
       <w:rPr>
@@ -12136,7 +13002,6 @@
     <w:uiPriority w:val="99"/>
     <w:semiHidden/>
     <w:unhideWhenUsed/>
-    <w:qFormat/>
     <w:tblPr>
       <w:tblInd w:w="0" w:type="dxa"/>
       <w:tblCellMar>
@@ -12164,8 +13029,198 @@
 </w:styles>
 </file>
 
+<file path=word/glossary/stylesWithEffects.xml><?xml version="1.0" encoding="utf-8"?>
+<w:styles xmlns:wpc="http://schemas.microsoft.com/office/word/2010/wordprocessingCanvas" xmlns:mc="http://schemas.openxmlformats.org/markup-compatibility/2006" xmlns:o="urn:schemas-microsoft-com:office:office" xmlns:r="http://schemas.openxmlformats.org/officeDocument/2006/relationships" xmlns:m="http://schemas.openxmlformats.org/officeDocument/2006/math" xmlns:v="urn:schemas-microsoft-com:vml" xmlns:wp14="http://schemas.microsoft.com/office/word/2010/wordprocessingDrawing" xmlns:wp="http://schemas.openxmlformats.org/drawingml/2006/wordprocessingDrawing" xmlns:w10="urn:schemas-microsoft-com:office:word" xmlns:w="http://schemas.openxmlformats.org/wordprocessingml/2006/main" xmlns:w14="http://schemas.microsoft.com/office/word/2010/wordml" xmlns:wpg="http://schemas.microsoft.com/office/word/2010/wordprocessingGroup" xmlns:wpi="http://schemas.microsoft.com/office/word/2010/wordprocessingInk" xmlns:wne="http://schemas.microsoft.com/office/word/2006/wordml" xmlns:wps="http://schemas.microsoft.com/office/word/2010/wordprocessingShape" mc:Ignorable="w14 wp14">
+  <w:docDefaults>
+    <w:rPrDefault>
+      <w:rPr>
+        <w:rFonts w:asciiTheme="minorHAnsi" w:eastAsiaTheme="minorEastAsia" w:hAnsiTheme="minorHAnsi" w:cstheme="minorBidi"/>
+        <w:sz w:val="22"/>
+        <w:szCs w:val="22"/>
+        <w:lang w:val="es-AR" w:eastAsia="es-AR" w:bidi="ar-SA"/>
+      </w:rPr>
+    </w:rPrDefault>
+    <w:pPrDefault>
+      <w:pPr>
+        <w:spacing w:after="200" w:line="276" w:lineRule="auto"/>
+      </w:pPr>
+    </w:pPrDefault>
+  </w:docDefaults>
+  <w:latentStyles w:defLockedState="0" w:defUIPriority="99" w:defSemiHidden="1" w:defUnhideWhenUsed="1" w:defQFormat="0" w:count="267">
+    <w:lsdException w:name="Normal" w:semiHidden="0" w:uiPriority="0" w:unhideWhenUsed="0" w:qFormat="1"/>
+    <w:lsdException w:name="heading 1" w:semiHidden="0" w:uiPriority="9" w:unhideWhenUsed="0" w:qFormat="1"/>
+    <w:lsdException w:name="heading 2" w:uiPriority="9" w:qFormat="1"/>
+    <w:lsdException w:name="heading 3" w:uiPriority="9" w:qFormat="1"/>
+    <w:lsdException w:name="heading 4" w:uiPriority="9" w:qFormat="1"/>
+    <w:lsdException w:name="heading 5" w:uiPriority="9" w:qFormat="1"/>
+    <w:lsdException w:name="heading 6" w:uiPriority="9" w:qFormat="1"/>
+    <w:lsdException w:name="heading 7" w:uiPriority="9" w:qFormat="1"/>
+    <w:lsdException w:name="heading 8" w:uiPriority="9" w:qFormat="1"/>
+    <w:lsdException w:name="heading 9" w:uiPriority="9" w:qFormat="1"/>
+    <w:lsdException w:name="toc 1" w:uiPriority="39"/>
+    <w:lsdException w:name="toc 2" w:uiPriority="39"/>
+    <w:lsdException w:name="toc 3" w:uiPriority="39"/>
+    <w:lsdException w:name="toc 4" w:uiPriority="39"/>
+    <w:lsdException w:name="toc 5" w:uiPriority="39"/>
+    <w:lsdException w:name="toc 6" w:uiPriority="39"/>
+    <w:lsdException w:name="toc 7" w:uiPriority="39"/>
+    <w:lsdException w:name="toc 8" w:uiPriority="39"/>
+    <w:lsdException w:name="toc 9" w:uiPriority="39"/>
+    <w:lsdException w:name="caption" w:uiPriority="35" w:qFormat="1"/>
+    <w:lsdException w:name="Title" w:semiHidden="0" w:uiPriority="10" w:unhideWhenUsed="0" w:qFormat="1"/>
+    <w:lsdException w:name="Default Paragraph Font" w:uiPriority="1"/>
+    <w:lsdException w:name="Subtitle" w:semiHidden="0" w:uiPriority="11" w:unhideWhenUsed="0" w:qFormat="1"/>
+    <w:lsdException w:name="Strong" w:semiHidden="0" w:uiPriority="22" w:unhideWhenUsed="0" w:qFormat="1"/>
+    <w:lsdException w:name="Emphasis" w:semiHidden="0" w:uiPriority="20" w:unhideWhenUsed="0" w:qFormat="1"/>
+    <w:lsdException w:name="Table Grid" w:semiHidden="0" w:uiPriority="59" w:unhideWhenUsed="0"/>
+    <w:lsdException w:name="Placeholder Text" w:unhideWhenUsed="0"/>
+    <w:lsdException w:name="No Spacing" w:semiHidden="0" w:uiPriority="1" w:unhideWhenUsed="0" w:qFormat="1"/>
+    <w:lsdException w:name="Light Shading" w:semiHidden="0" w:uiPriority="60" w:unhideWhenUsed="0"/>
+    <w:lsdException w:name="Light List" w:semiHidden="0" w:uiPriority="61" w:unhideWhenUsed="0"/>
+    <w:lsdException w:name="Light Grid" w:semiHidden="0" w:uiPriority="62" w:unhideWhenUsed="0"/>
+    <w:lsdException w:name="Medium Shading 1" w:semiHidden="0" w:uiPriority="63" w:unhideWhenUsed="0"/>
+    <w:lsdException w:name="Medium Shading 2" w:semiHidden="0" w:uiPriority="64" w:unhideWhenUsed="0"/>
+    <w:lsdException w:name="Medium List 1" w:semiHidden="0" w:uiPriority="65" w:unhideWhenUsed="0"/>
+    <w:lsdException w:name="Medium List 2" w:semiHidden="0" w:uiPriority="66" w:unhideWhenUsed="0"/>
+    <w:lsdException w:name="Medium Grid 1" w:semiHidden="0" w:uiPriority="67" w:unhideWhenUsed="0"/>
+    <w:lsdException w:name="Medium Grid 2" w:semiHidden="0" w:uiPriority="68" w:unhideWhenUsed="0"/>
+    <w:lsdException w:name="Medium Grid 3" w:semiHidden="0" w:uiPriority="69" w:unhideWhenUsed="0"/>
+    <w:lsdException w:name="Dark List" w:semiHidden="0" w:uiPriority="70" w:unhideWhenUsed="0"/>
+    <w:lsdException w:name="Colorful Shading" w:semiHidden="0" w:uiPriority="71" w:unhideWhenUsed="0"/>
+    <w:lsdException w:name="Colorful List" w:semiHidden="0" w:uiPriority="72" w:unhideWhenUsed="0"/>
+    <w:lsdException w:name="Colorful Grid" w:semiHidden="0" w:uiPriority="73" w:unhideWhenUsed="0"/>
+    <w:lsdException w:name="Light Shading Accent 1" w:semiHidden="0" w:uiPriority="60" w:unhideWhenUsed="0"/>
+    <w:lsdException w:name="Light List Accent 1" w:semiHidden="0" w:uiPriority="61" w:unhideWhenUsed="0"/>
+    <w:lsdException w:name="Light Grid Accent 1" w:semiHidden="0" w:uiPriority="62" w:unhideWhenUsed="0"/>
+    <w:lsdException w:name="Medium Shading 1 Accent 1" w:semiHidden="0" w:uiPriority="63" w:unhideWhenUsed="0"/>
+    <w:lsdException w:name="Medium Shading 2 Accent 1" w:semiHidden="0" w:uiPriority="64" w:unhideWhenUsed="0"/>
+    <w:lsdException w:name="Medium List 1 Accent 1" w:semiHidden="0" w:uiPriority="65" w:unhideWhenUsed="0"/>
+    <w:lsdException w:name="Revision" w:unhideWhenUsed="0"/>
+    <w:lsdException w:name="List Paragraph" w:semiHidden="0" w:uiPriority="34" w:unhideWhenUsed="0" w:qFormat="1"/>
+    <w:lsdException w:name="Quote" w:semiHidden="0" w:uiPriority="29" w:unhideWhenUsed="0" w:qFormat="1"/>
+    <w:lsdException w:name="Intense Quote" w:semiHidden="0" w:uiPriority="30" w:unhideWhenUsed="0" w:qFormat="1"/>
+    <w:lsdException w:name="Medium List 2 Accent 1" w:semiHidden="0" w:uiPriority="66" w:unhideWhenUsed="0"/>
+    <w:lsdException w:name="Medium Grid 1 Accent 1" w:semiHidden="0" w:uiPriority="67" w:unhideWhenUsed="0"/>
+    <w:lsdException w:name="Medium Grid 2 Accent 1" w:semiHidden="0" w:uiPriority="68" w:unhideWhenUsed="0"/>
+    <w:lsdException w:name="Medium Grid 3 Accent 1" w:semiHidden="0" w:uiPriority="69" w:unhideWhenUsed="0"/>
+    <w:lsdException w:name="Dark List Accent 1" w:semiHidden="0" w:uiPriority="70" w:unhideWhenUsed="0"/>
+    <w:lsdException w:name="Colorful Shading Accent 1" w:semiHidden="0" w:uiPriority="71" w:unhideWhenUsed="0"/>
+    <w:lsdException w:name="Colorful List Accent 1" w:semiHidden="0" w:uiPriority="72" w:unhideWhenUsed="0"/>
+    <w:lsdException w:name="Colorful Grid Accent 1" w:semiHidden="0" w:uiPriority="73" w:unhideWhenUsed="0"/>
+    <w:lsdException w:name="Light Shading Accent 2" w:semiHidden="0" w:uiPriority="60" w:unhideWhenUsed="0"/>
+    <w:lsdException w:name="Light List Accent 2" w:semiHidden="0" w:uiPriority="61" w:unhideWhenUsed="0"/>
+    <w:lsdException w:name="Light Grid Accent 2" w:semiHidden="0" w:uiPriority="62" w:unhideWhenUsed="0"/>
+    <w:lsdException w:name="Medium Shading 1 Accent 2" w:semiHidden="0" w:uiPriority="63" w:unhideWhenUsed="0"/>
+    <w:lsdException w:name="Medium Shading 2 Accent 2" w:semiHidden="0" w:uiPriority="64" w:unhideWhenUsed="0"/>
+    <w:lsdException w:name="Medium List 1 Accent 2" w:semiHidden="0" w:uiPriority="65" w:unhideWhenUsed="0"/>
+    <w:lsdException w:name="Medium List 2 Accent 2" w:semiHidden="0" w:uiPriority="66" w:unhideWhenUsed="0"/>
+    <w:lsdException w:name="Medium Grid 1 Accent 2" w:semiHidden="0" w:uiPriority="67" w:unhideWhenUsed="0"/>
+    <w:lsdException w:name="Medium Grid 2 Accent 2" w:semiHidden="0" w:uiPriority="68" w:unhideWhenUsed="0"/>
+    <w:lsdException w:name="Medium Grid 3 Accent 2" w:semiHidden="0" w:uiPriority="69" w:unhideWhenUsed="0"/>
+    <w:lsdException w:name="Dark List Accent 2" w:semiHidden="0" w:uiPriority="70" w:unhideWhenUsed="0"/>
+    <w:lsdException w:name="Colorful Shading Accent 2" w:semiHidden="0" w:uiPriority="71" w:unhideWhenUsed="0"/>
+    <w:lsdException w:name="Colorful List Accent 2" w:semiHidden="0" w:uiPriority="72" w:unhideWhenUsed="0"/>
+    <w:lsdException w:name="Colorful Grid Accent 2" w:semiHidden="0" w:uiPriority="73" w:unhideWhenUsed="0"/>
+    <w:lsdException w:name="Light Shading Accent 3" w:semiHidden="0" w:uiPriority="60" w:unhideWhenUsed="0"/>
+    <w:lsdException w:name="Light List Accent 3" w:semiHidden="0" w:uiPriority="61" w:unhideWhenUsed="0"/>
+    <w:lsdException w:name="Light Grid Accent 3" w:semiHidden="0" w:uiPriority="62" w:unhideWhenUsed="0"/>
+    <w:lsdException w:name="Medium Shading 1 Accent 3" w:semiHidden="0" w:uiPriority="63" w:unhideWhenUsed="0"/>
+    <w:lsdException w:name="Medium Shading 2 Accent 3" w:semiHidden="0" w:uiPriority="64" w:unhideWhenUsed="0"/>
+    <w:lsdException w:name="Medium List 1 Accent 3" w:semiHidden="0" w:uiPriority="65" w:unhideWhenUsed="0"/>
+    <w:lsdException w:name="Medium List 2 Accent 3" w:semiHidden="0" w:uiPriority="66" w:unhideWhenUsed="0"/>
+    <w:lsdException w:name="Medium Grid 1 Accent 3" w:semiHidden="0" w:uiPriority="67" w:unhideWhenUsed="0"/>
+    <w:lsdException w:name="Medium Grid 2 Accent 3" w:semiHidden="0" w:uiPriority="68" w:unhideWhenUsed="0"/>
+    <w:lsdException w:name="Medium Grid 3 Accent 3" w:semiHidden="0" w:uiPriority="69" w:unhideWhenUsed="0"/>
+    <w:lsdException w:name="Dark List Accent 3" w:semiHidden="0" w:uiPriority="70" w:unhideWhenUsed="0"/>
+    <w:lsdException w:name="Colorful Shading Accent 3" w:semiHidden="0" w:uiPriority="71" w:unhideWhenUsed="0"/>
+    <w:lsdException w:name="Colorful List Accent 3" w:semiHidden="0" w:uiPriority="72" w:unhideWhenUsed="0"/>
+    <w:lsdException w:name="Colorful Grid Accent 3" w:semiHidden="0" w:uiPriority="73" w:unhideWhenUsed="0"/>
+    <w:lsdException w:name="Light Shading Accent 4" w:semiHidden="0" w:uiPriority="60" w:unhideWhenUsed="0"/>
+    <w:lsdException w:name="Light List Accent 4" w:semiHidden="0" w:uiPriority="61" w:unhideWhenUsed="0"/>
+    <w:lsdException w:name="Light Grid Accent 4" w:semiHidden="0" w:uiPriority="62" w:unhideWhenUsed="0"/>
+    <w:lsdException w:name="Medium Shading 1 Accent 4" w:semiHidden="0" w:uiPriority="63" w:unhideWhenUsed="0"/>
+    <w:lsdException w:name="Medium Shading 2 Accent 4" w:semiHidden="0" w:uiPriority="64" w:unhideWhenUsed="0"/>
+    <w:lsdException w:name="Medium List 1 Accent 4" w:semiHidden="0" w:uiPriority="65" w:unhideWhenUsed="0"/>
+    <w:lsdException w:name="Medium List 2 Accent 4" w:semiHidden="0" w:uiPriority="66" w:unhideWhenUsed="0"/>
+    <w:lsdException w:name="Medium Grid 1 Accent 4" w:semiHidden="0" w:uiPriority="67" w:unhideWhenUsed="0"/>
+    <w:lsdException w:name="Medium Grid 2 Accent 4" w:semiHidden="0" w:uiPriority="68" w:unhideWhenUsed="0"/>
+    <w:lsdException w:name="Medium Grid 3 Accent 4" w:semiHidden="0" w:uiPriority="69" w:unhideWhenUsed="0"/>
+    <w:lsdException w:name="Dark List Accent 4" w:semiHidden="0" w:uiPriority="70" w:unhideWhenUsed="0"/>
+    <w:lsdException w:name="Colorful Shading Accent 4" w:semiHidden="0" w:uiPriority="71" w:unhideWhenUsed="0"/>
+    <w:lsdException w:name="Colorful List Accent 4" w:semiHidden="0" w:uiPriority="72" w:unhideWhenUsed="0"/>
+    <w:lsdException w:name="Colorful Grid Accent 4" w:semiHidden="0" w:uiPriority="73" w:unhideWhenUsed="0"/>
+    <w:lsdException w:name="Light Shading Accent 5" w:semiHidden="0" w:uiPriority="60" w:unhideWhenUsed="0"/>
+    <w:lsdException w:name="Light List Accent 5" w:semiHidden="0" w:uiPriority="61" w:unhideWhenUsed="0"/>
+    <w:lsdException w:name="Light Grid Accent 5" w:semiHidden="0" w:uiPriority="62" w:unhideWhenUsed="0"/>
+    <w:lsdException w:name="Medium Shading 1 Accent 5" w:semiHidden="0" w:uiPriority="63" w:unhideWhenUsed="0"/>
+    <w:lsdException w:name="Medium Shading 2 Accent 5" w:semiHidden="0" w:uiPriority="64" w:unhideWhenUsed="0"/>
+    <w:lsdException w:name="Medium List 1 Accent 5" w:semiHidden="0" w:uiPriority="65" w:unhideWhenUsed="0"/>
+    <w:lsdException w:name="Medium List 2 Accent 5" w:semiHidden="0" w:uiPriority="66" w:unhideWhenUsed="0"/>
+    <w:lsdException w:name="Medium Grid 1 Accent 5" w:semiHidden="0" w:uiPriority="67" w:unhideWhenUsed="0"/>
+    <w:lsdException w:name="Medium Grid 2 Accent 5" w:semiHidden="0" w:uiPriority="68" w:unhideWhenUsed="0"/>
+    <w:lsdException w:name="Medium Grid 3 Accent 5" w:semiHidden="0" w:uiPriority="69" w:unhideWhenUsed="0"/>
+    <w:lsdException w:name="Dark List Accent 5" w:semiHidden="0" w:uiPriority="70" w:unhideWhenUsed="0"/>
+    <w:lsdException w:name="Colorful Shading Accent 5" w:semiHidden="0" w:uiPriority="71" w:unhideWhenUsed="0"/>
+    <w:lsdException w:name="Colorful List Accent 5" w:semiHidden="0" w:uiPriority="72" w:unhideWhenUsed="0"/>
+    <w:lsdException w:name="Colorful Grid Accent 5" w:semiHidden="0" w:uiPriority="73" w:unhideWhenUsed="0"/>
+    <w:lsdException w:name="Light Shading Accent 6" w:semiHidden="0" w:uiPriority="60" w:unhideWhenUsed="0"/>
+    <w:lsdException w:name="Light List Accent 6" w:semiHidden="0" w:uiPriority="61" w:unhideWhenUsed="0"/>
+    <w:lsdException w:name="Light Grid Accent 6" w:semiHidden="0" w:uiPriority="62" w:unhideWhenUsed="0"/>
+    <w:lsdException w:name="Medium Shading 1 Accent 6" w:semiHidden="0" w:uiPriority="63" w:unhideWhenUsed="0"/>
+    <w:lsdException w:name="Medium Shading 2 Accent 6" w:semiHidden="0" w:uiPriority="64" w:unhideWhenUsed="0"/>
+    <w:lsdException w:name="Medium List 1 Accent 6" w:semiHidden="0" w:uiPriority="65" w:unhideWhenUsed="0"/>
+    <w:lsdException w:name="Medium List 2 Accent 6" w:semiHidden="0" w:uiPriority="66" w:unhideWhenUsed="0"/>
+    <w:lsdException w:name="Medium Grid 1 Accent 6" w:semiHidden="0" w:uiPriority="67" w:unhideWhenUsed="0"/>
+    <w:lsdException w:name="Medium Grid 2 Accent 6" w:semiHidden="0" w:uiPriority="68" w:unhideWhenUsed="0"/>
+    <w:lsdException w:name="Medium Grid 3 Accent 6" w:semiHidden="0" w:uiPriority="69" w:unhideWhenUsed="0"/>
+    <w:lsdException w:name="Dark List Accent 6" w:semiHidden="0" w:uiPriority="70" w:unhideWhenUsed="0"/>
+    <w:lsdException w:name="Colorful Shading Accent 6" w:semiHidden="0" w:uiPriority="71" w:unhideWhenUsed="0"/>
+    <w:lsdException w:name="Colorful List Accent 6" w:semiHidden="0" w:uiPriority="72" w:unhideWhenUsed="0"/>
+    <w:lsdException w:name="Colorful Grid Accent 6" w:semiHidden="0" w:uiPriority="73" w:unhideWhenUsed="0"/>
+    <w:lsdException w:name="Subtle Emphasis" w:semiHidden="0" w:uiPriority="19" w:unhideWhenUsed="0" w:qFormat="1"/>
+    <w:lsdException w:name="Intense Emphasis" w:semiHidden="0" w:uiPriority="21" w:unhideWhenUsed="0" w:qFormat="1"/>
+    <w:lsdException w:name="Subtle Reference" w:semiHidden="0" w:uiPriority="31" w:unhideWhenUsed="0" w:qFormat="1"/>
+    <w:lsdException w:name="Intense Reference" w:semiHidden="0" w:uiPriority="32" w:unhideWhenUsed="0" w:qFormat="1"/>
+    <w:lsdException w:name="Book Title" w:semiHidden="0" w:uiPriority="33" w:unhideWhenUsed="0" w:qFormat="1"/>
+    <w:lsdException w:name="Bibliography" w:uiPriority="37"/>
+    <w:lsdException w:name="TOC Heading" w:uiPriority="39" w:qFormat="1"/>
+  </w:latentStyles>
+  <w:style w:type="paragraph" w:default="1" w:styleId="Normal">
+    <w:name w:val="Normal"/>
+    <w:qFormat/>
+  </w:style>
+  <w:style w:type="character" w:default="1" w:styleId="Fuentedeprrafopredeter">
+    <w:name w:val="Default Paragraph Font"/>
+    <w:uiPriority w:val="1"/>
+    <w:semiHidden/>
+    <w:unhideWhenUsed/>
+  </w:style>
+  <w:style w:type="table" w:default="1" w:styleId="Tablanormal">
+    <w:name w:val="Normal Table"/>
+    <w:uiPriority w:val="99"/>
+    <w:semiHidden/>
+    <w:unhideWhenUsed/>
+    <w:tblPr>
+      <w:tblInd w:w="0" w:type="dxa"/>
+      <w:tblCellMar>
+        <w:top w:w="0" w:type="dxa"/>
+        <w:left w:w="108" w:type="dxa"/>
+        <w:bottom w:w="0" w:type="dxa"/>
+        <w:right w:w="108" w:type="dxa"/>
+      </w:tblCellMar>
+    </w:tblPr>
+  </w:style>
+  <w:style w:type="numbering" w:default="1" w:styleId="Sinlista">
+    <w:name w:val="No List"/>
+    <w:uiPriority w:val="99"/>
+    <w:semiHidden/>
+    <w:unhideWhenUsed/>
+  </w:style>
+</w:styles>
+</file>
+
 <file path=word/glossary/webSettings.xml><?xml version="1.0" encoding="utf-8"?>
-<w:webSettings xmlns:r="http://schemas.openxmlformats.org/officeDocument/2006/relationships" xmlns:w="http://schemas.openxmlformats.org/wordprocessingml/2006/main">
+<w:webSettings xmlns:mc="http://schemas.openxmlformats.org/markup-compatibility/2006" xmlns:r="http://schemas.openxmlformats.org/officeDocument/2006/relationships" xmlns:w="http://schemas.openxmlformats.org/wordprocessingml/2006/main" xmlns:w14="http://schemas.microsoft.com/office/word/2010/wordml" mc:Ignorable="w14">
   <w:optimizeForBrowser/>
 </w:webSettings>
 </file>
@@ -12456,7 +13511,7 @@
 <file path=customXml/item1.xml><?xml version="1.0" encoding="utf-8"?>
 <CoverPageProperties xmlns="http://schemas.microsoft.com/office/2006/coverPageProps">
   <PublishDate>2014</PublishDate>
-  <Abstract> El documento describe el Plan de gestión de la configuración que se seguirá en el desarrollo del producto Geo Parking.</Abstract>
+  <Abstract> El presente documento tiene como objetivo describir el plan de gestión de configuración que se seguirá en el desarrollo del producto Geo Parking.</Abstract>
   <CompanyAddress/>
   <CompanyPhone/>
   <CompanyFax/>
@@ -12477,7 +13532,7 @@
 </file>
 
 <file path=customXml/itemProps2.xml><?xml version="1.0" encoding="utf-8"?>
-<ds:datastoreItem xmlns:ds="http://schemas.openxmlformats.org/officeDocument/2006/customXml" ds:itemID="{2324724E-DE03-4C7C-AC9E-CBA3B134BBB1}">
+<ds:datastoreItem xmlns:ds="http://schemas.openxmlformats.org/officeDocument/2006/customXml" ds:itemID="{75C63335-D8E4-4C8D-A12F-1AA65636643E}">
   <ds:schemaRefs>
     <ds:schemaRef ds:uri="http://schemas.openxmlformats.org/officeDocument/2006/bibliography"/>
   </ds:schemaRefs>

</xml_diff>